<commit_message>
changing to commons old build
</commit_message>
<xml_diff>
--- a/docker/docmosis/templates/CV-UNS-HRN-ENG-01343.docx
+++ b/docker/docmosis/templates/CV-UNS-HRN-ENG-01343.docx
@@ -14,6 +14,14 @@
           <w:szCs w:val="22"/>
         </w:rPr>
       </w:pPr>
+      <w:r>
+        <w:rPr>
+          <w:rFonts w:ascii="Tahoma" w:hAnsi="Tahoma" w:cs="Tahoma"/>
+          <w:sz w:val="22"/>
+          <w:szCs w:val="22"/>
+        </w:rPr>
+        <w:softHyphen/>
+      </w:r>
     </w:p>
     <w:tbl>
       <w:tblPr>
@@ -150,7 +158,25 @@
                 <w:sz w:val="44"/>
                 <w:szCs w:val="44"/>
               </w:rPr>
-              <w:t>Directions questionnaire</w:t>
+              <w:t>Di</w:t>
+            </w:r>
+            <w:r>
+              <w:rPr>
+                <w:rFonts w:ascii="GDSTransportWebsite" w:hAnsi="GDSTransportWebsite"/>
+                <w:color w:val="0A0A0A"/>
+                <w:sz w:val="44"/>
+                <w:szCs w:val="44"/>
+              </w:rPr>
+              <w:t>r</w:t>
+            </w:r>
+            <w:r>
+              <w:rPr>
+                <w:rFonts w:ascii="GDSTransportWebsite" w:hAnsi="GDSTransportWebsite"/>
+                <w:color w:val="0A0A0A"/>
+                <w:sz w:val="44"/>
+                <w:szCs w:val="44"/>
+              </w:rPr>
+              <w:t>ections questionnaire</w:t>
             </w:r>
           </w:p>
           <w:p>
@@ -718,15 +744,6 @@
           <w:sz w:val="36"/>
           <w:szCs w:val="36"/>
         </w:rPr>
-        <w:t xml:space="preserve">First </w:t>
-      </w:r>
-      <w:r>
-        <w:rPr>
-          <w:rFonts w:ascii="GDSTransportWebsite" w:hAnsi="GDSTransportWebsite"/>
-          <w:color w:val="0A0A0A"/>
-          <w:sz w:val="36"/>
-          <w:szCs w:val="36"/>
-        </w:rPr>
         <w:t>Claimant’s details</w:t>
       </w:r>
     </w:p>
@@ -795,46 +812,48 @@
             <w:pPr>
               <w:spacing w:before="40" w:after="40"/>
               <w:rPr>
+                <w:rFonts w:ascii="GDSTransportWebsite" w:hAnsi="GDSTransportWebsite"/>
+                <w:color w:val="0A0A0A"/>
+              </w:rPr>
+            </w:pPr>
+            <w:r>
+              <w:rPr>
+                <w:rFonts w:ascii="GDSTransportWebsite" w:hAnsi="GDSTransportWebsite"/>
+                <w:color w:val="0A0A0A"/>
+              </w:rPr>
+              <w:t>&lt;&lt;</w:t>
+            </w:r>
+            <w:r>
+              <w:rPr>
+                <w:rFonts w:ascii="GDSTransportWebsite" w:hAnsi="GDSTransportWebsite"/>
+                <w:color w:val="0A0A0A"/>
+              </w:rPr>
+              <w:t>applicant.</w:t>
+            </w:r>
+            <w:r>
+              <w:rPr>
+                <w:rFonts w:ascii="GDSTransportWebsite" w:hAnsi="GDSTransportWebsite"/>
+                <w:color w:val="0A0A0A"/>
+              </w:rPr>
+              <w:t>name&gt;&gt;</w:t>
+            </w:r>
+            <w:r>
+              <w:rPr>
+                <w:rFonts w:ascii="GDSTransportWebsite" w:hAnsi="GDSTransportWebsite"/>
+                <w:color w:val="0A0A0A"/>
+              </w:rPr>
+              <w:t xml:space="preserve"> </w:t>
+            </w:r>
+          </w:p>
+          <w:p>
+            <w:pPr>
+              <w:spacing w:before="40" w:after="40"/>
+              <w:rPr>
                 <w:rFonts w:ascii="Arial" w:hAnsi="Arial" w:cs="Arial"/>
                 <w:sz w:val="22"/>
                 <w:szCs w:val="22"/>
               </w:rPr>
             </w:pPr>
-            <w:r>
-              <w:rPr>
-                <w:rFonts w:ascii="GDSTransportWebsite" w:hAnsi="GDSTransportWebsite"/>
-                <w:color w:val="0A0A0A"/>
-              </w:rPr>
-              <w:t>&lt;&lt;</w:t>
-            </w:r>
-            <w:r>
-              <w:rPr>
-                <w:rFonts w:ascii="GDSTransportWebsite" w:hAnsi="GDSTransportWebsite"/>
-                <w:color w:val="0A0A0A"/>
-              </w:rPr>
-              <w:t>applicant</w:t>
-            </w:r>
-            <w:r>
-              <w:rPr>
-                <w:rFonts w:ascii="GDSTransportWebsite" w:hAnsi="GDSTransportWebsite"/>
-                <w:color w:val="0A0A0A"/>
-              </w:rPr>
-              <w:t>.</w:t>
-            </w:r>
-            <w:r>
-              <w:rPr>
-                <w:rFonts w:ascii="GDSTransportWebsite" w:hAnsi="GDSTransportWebsite"/>
-                <w:color w:val="0A0A0A"/>
-              </w:rPr>
-              <w:t>name&gt;&gt;</w:t>
-            </w:r>
-            <w:r>
-              <w:rPr>
-                <w:rFonts w:ascii="GDSTransportWebsite" w:hAnsi="GDSTransportWebsite"/>
-                <w:color w:val="0A0A0A"/>
-              </w:rPr>
-              <w:t xml:space="preserve"> </w:t>
-            </w:r>
           </w:p>
         </w:tc>
       </w:tr>
@@ -847,6 +866,13 @@
             <w:pPr>
               <w:pStyle w:val="NormalWeb"/>
               <w:spacing w:before="40" w:beforeAutospacing="0" w:after="40" w:afterAutospacing="0"/>
+              <w:rPr>
+                <w:rFonts w:ascii="GDSTransportWebsite" w:hAnsi="GDSTransportWebsite"/>
+                <w:b/>
+                <w:bCs/>
+                <w:color w:val="0A0A0A"/>
+                <w:shd w:val="clear" w:color="auto" w:fill="FFFFFF"/>
+              </w:rPr>
             </w:pPr>
             <w:r>
               <w:rPr>
@@ -868,6 +894,12 @@
               </w:rPr>
               <w:t xml:space="preserve">ddress </w:t>
             </w:r>
+          </w:p>
+          <w:p>
+            <w:pPr>
+              <w:pStyle w:val="NormalWeb"/>
+              <w:spacing w:before="40" w:beforeAutospacing="0" w:after="40" w:afterAutospacing="0"/>
+            </w:pPr>
           </w:p>
         </w:tc>
         <w:tc>
@@ -896,14 +928,7 @@
                 <w:rFonts w:ascii="GDSTransportWebsite" w:hAnsi="GDSTransportWebsite"/>
                 <w:color w:val="0A0A0A"/>
               </w:rPr>
-              <w:t>applicant</w:t>
-            </w:r>
-            <w:r>
-              <w:rPr>
-                <w:rFonts w:ascii="GDSTransportWebsite" w:hAnsi="GDSTransportWebsite"/>
-                <w:color w:val="0A0A0A"/>
-              </w:rPr>
-              <w:t>.</w:t>
+              <w:t>applicant.</w:t>
             </w:r>
             <w:r>
               <w:rPr>
@@ -946,14 +971,7 @@
                 <w:rFonts w:ascii="GDSTransportWebsite" w:hAnsi="GDSTransportWebsite"/>
                 <w:color w:val="0A0A0A"/>
               </w:rPr>
-              <w:t>applicant</w:t>
-            </w:r>
-            <w:r>
-              <w:rPr>
-                <w:rFonts w:ascii="GDSTransportWebsite" w:hAnsi="GDSTransportWebsite"/>
-                <w:color w:val="0A0A0A"/>
-              </w:rPr>
-              <w:t>.</w:t>
+              <w:t>applicant.</w:t>
             </w:r>
             <w:r>
               <w:rPr>
@@ -1002,14 +1020,7 @@
                 <w:rFonts w:ascii="GDSTransportWebsite" w:hAnsi="GDSTransportWebsite"/>
                 <w:color w:val="0A0A0A"/>
               </w:rPr>
-              <w:t>applicant</w:t>
-            </w:r>
-            <w:r>
-              <w:rPr>
-                <w:rFonts w:ascii="GDSTransportWebsite" w:hAnsi="GDSTransportWebsite"/>
-                <w:color w:val="0A0A0A"/>
-              </w:rPr>
-              <w:t>.</w:t>
+              <w:t>applicant.</w:t>
             </w:r>
             <w:r>
               <w:rPr>
@@ -1062,14 +1073,7 @@
                 <w:rFonts w:ascii="GDSTransportWebsite" w:hAnsi="GDSTransportWebsite"/>
                 <w:color w:val="0A0A0A"/>
               </w:rPr>
-              <w:t>applicant</w:t>
-            </w:r>
-            <w:r>
-              <w:rPr>
-                <w:rFonts w:ascii="GDSTransportWebsite" w:hAnsi="GDSTransportWebsite"/>
-                <w:color w:val="0A0A0A"/>
-              </w:rPr>
-              <w:t>.</w:t>
+              <w:t>applicant.</w:t>
             </w:r>
             <w:r>
               <w:rPr>
@@ -1105,14 +1109,7 @@
                 <w:rFonts w:ascii="GDSTransportWebsite" w:hAnsi="GDSTransportWebsite"/>
                 <w:color w:val="0A0A0A"/>
               </w:rPr>
-              <w:t>applicant</w:t>
-            </w:r>
-            <w:r>
-              <w:rPr>
-                <w:rFonts w:ascii="GDSTransportWebsite" w:hAnsi="GDSTransportWebsite"/>
-                <w:color w:val="0A0A0A"/>
-              </w:rPr>
-              <w:t>.</w:t>
+              <w:t>applicant.</w:t>
             </w:r>
             <w:r>
               <w:rPr>
@@ -1164,14 +1161,7 @@
                 <w:rFonts w:ascii="GDSTransportWebsite" w:hAnsi="GDSTransportWebsite"/>
                 <w:color w:val="0A0A0A"/>
               </w:rPr>
-              <w:t>applicant</w:t>
-            </w:r>
-            <w:r>
-              <w:rPr>
-                <w:rFonts w:ascii="GDSTransportWebsite" w:hAnsi="GDSTransportWebsite"/>
-                <w:color w:val="0A0A0A"/>
-              </w:rPr>
-              <w:t>.</w:t>
+              <w:t>applicant.</w:t>
             </w:r>
             <w:r>
               <w:rPr>
@@ -1207,14 +1197,7 @@
                 <w:rFonts w:ascii="GDSTransportWebsite" w:hAnsi="GDSTransportWebsite"/>
                 <w:color w:val="0A0A0A"/>
               </w:rPr>
-              <w:t>applicant</w:t>
-            </w:r>
-            <w:r>
-              <w:rPr>
-                <w:rFonts w:ascii="GDSTransportWebsite" w:hAnsi="GDSTransportWebsite"/>
-                <w:color w:val="0A0A0A"/>
-              </w:rPr>
-              <w:t>.</w:t>
+              <w:t>applicant.</w:t>
             </w:r>
             <w:r>
               <w:rPr>
@@ -1267,14 +1250,7 @@
                 <w:rFonts w:ascii="GDSTransportWebsite" w:hAnsi="GDSTransportWebsite"/>
                 <w:color w:val="0A0A0A"/>
               </w:rPr>
-              <w:t>applicant</w:t>
-            </w:r>
-            <w:r>
-              <w:rPr>
-                <w:rFonts w:ascii="GDSTransportWebsite" w:hAnsi="GDSTransportWebsite"/>
-                <w:color w:val="0A0A0A"/>
-              </w:rPr>
-              <w:t>.</w:t>
+              <w:t>applicant.</w:t>
             </w:r>
             <w:r>
               <w:rPr>
@@ -1315,108 +1291,6 @@
               </w:rPr>
               <w:t>&lt;&lt;</w:t>
             </w:r>
-            <w:proofErr w:type="gramStart"/>
-            <w:r>
-              <w:rPr>
-                <w:rFonts w:ascii="GDSTransportWebsite" w:hAnsi="GDSTransportWebsite"/>
-                <w:color w:val="0A0A0A"/>
-              </w:rPr>
-              <w:t>applicant</w:t>
-            </w:r>
-            <w:r>
-              <w:rPr>
-                <w:rFonts w:ascii="GDSTransportWebsite" w:hAnsi="GDSTransportWebsite"/>
-                <w:color w:val="0A0A0A"/>
-              </w:rPr>
-              <w:t>.</w:t>
-            </w:r>
-            <w:r>
-              <w:rPr>
-                <w:rFonts w:ascii="GDSTransportWebsite" w:hAnsi="GDSTransportWebsite"/>
-                <w:color w:val="0A0A0A"/>
-              </w:rPr>
-              <w:t>primaryA</w:t>
-            </w:r>
-            <w:r>
-              <w:rPr>
-                <w:rFonts w:ascii="GDSTransportWebsite" w:hAnsi="GDSTransportWebsite"/>
-                <w:color w:val="0A0A0A"/>
-              </w:rPr>
-              <w:t>ddress.PostCode</w:t>
-            </w:r>
-            <w:proofErr w:type="gramEnd"/>
-            <w:r>
-              <w:rPr>
-                <w:rFonts w:ascii="GDSTransportWebsite" w:hAnsi="GDSTransportWebsite"/>
-                <w:color w:val="0A0A0A"/>
-              </w:rPr>
-              <w:t>&gt;&gt;&lt;&lt;cs_{</w:t>
-            </w:r>
-            <w:r>
-              <w:rPr>
-                <w:rFonts w:ascii="GDSTransportWebsite" w:hAnsi="GDSTransportWebsite"/>
-                <w:color w:val="0A0A0A"/>
-              </w:rPr>
-              <w:t>!isBlank(</w:t>
-            </w:r>
-            <w:r>
-              <w:rPr>
-                <w:rFonts w:ascii="GDSTransportWebsite" w:hAnsi="GDSTransportWebsite"/>
-                <w:color w:val="0A0A0A"/>
-              </w:rPr>
-              <w:t>applicant</w:t>
-            </w:r>
-            <w:r>
-              <w:rPr>
-                <w:rFonts w:ascii="GDSTransportWebsite" w:hAnsi="GDSTransportWebsite"/>
-                <w:color w:val="0A0A0A"/>
-              </w:rPr>
-              <w:t>.</w:t>
-            </w:r>
-            <w:r>
-              <w:rPr>
-                <w:rFonts w:ascii="GDSTransportWebsite" w:hAnsi="GDSTransportWebsite"/>
-                <w:color w:val="0A0A0A"/>
-              </w:rPr>
-              <w:t>primaryA</w:t>
-            </w:r>
-            <w:r>
-              <w:rPr>
-                <w:rFonts w:ascii="GDSTransportWebsite" w:hAnsi="GDSTransportWebsite"/>
-                <w:color w:val="0A0A0A"/>
-              </w:rPr>
-              <w:t>ddress.Country</w:t>
-            </w:r>
-            <w:r>
-              <w:rPr>
-                <w:rFonts w:ascii="GDSTransportWebsite" w:hAnsi="GDSTransportWebsite"/>
-                <w:color w:val="0A0A0A"/>
-              </w:rPr>
-              <w:t>)</w:t>
-            </w:r>
-            <w:r>
-              <w:rPr>
-                <w:rFonts w:ascii="GDSTransportWebsite" w:hAnsi="GDSTransportWebsite"/>
-                <w:color w:val="0A0A0A"/>
-              </w:rPr>
-              <w:t>}&gt;&gt;</w:t>
-            </w:r>
-          </w:p>
-          <w:p>
-            <w:pPr>
-              <w:spacing w:before="40" w:after="40"/>
-              <w:rPr>
-                <w:rFonts w:ascii="GDSTransportWebsite" w:hAnsi="GDSTransportWebsite"/>
-                <w:color w:val="0A0A0A"/>
-              </w:rPr>
-            </w:pPr>
-            <w:r>
-              <w:rPr>
-                <w:rFonts w:ascii="GDSTransportWebsite" w:hAnsi="GDSTransportWebsite"/>
-                <w:color w:val="0A0A0A"/>
-              </w:rPr>
-              <w:t>&lt;&lt;</w:t>
-            </w:r>
             <w:proofErr w:type="spellStart"/>
             <w:proofErr w:type="gramStart"/>
             <w:r>
@@ -1424,14 +1298,140 @@
                 <w:rFonts w:ascii="GDSTransportWebsite" w:hAnsi="GDSTransportWebsite"/>
                 <w:color w:val="0A0A0A"/>
               </w:rPr>
-              <w:t>applicant</w:t>
-            </w:r>
-            <w:r>
-              <w:rPr>
-                <w:rFonts w:ascii="GDSTransportWebsite" w:hAnsi="GDSTransportWebsite"/>
-                <w:color w:val="0A0A0A"/>
-              </w:rPr>
-              <w:t>.</w:t>
+              <w:t>applicant.</w:t>
+            </w:r>
+            <w:r>
+              <w:rPr>
+                <w:rFonts w:ascii="GDSTransportWebsite" w:hAnsi="GDSTransportWebsite"/>
+                <w:color w:val="0A0A0A"/>
+              </w:rPr>
+              <w:t>primaryA</w:t>
+            </w:r>
+            <w:r>
+              <w:rPr>
+                <w:rFonts w:ascii="GDSTransportWebsite" w:hAnsi="GDSTransportWebsite"/>
+                <w:color w:val="0A0A0A"/>
+              </w:rPr>
+              <w:t>ddress.PostCode</w:t>
+            </w:r>
+            <w:proofErr w:type="spellEnd"/>
+            <w:proofErr w:type="gramEnd"/>
+            <w:r>
+              <w:rPr>
+                <w:rFonts w:ascii="GDSTransportWebsite" w:hAnsi="GDSTransportWebsite"/>
+                <w:color w:val="0A0A0A"/>
+              </w:rPr>
+              <w:t>&gt;&gt;</w:t>
+            </w:r>
+          </w:p>
+          <w:p>
+            <w:pPr>
+              <w:spacing w:before="40" w:after="40"/>
+              <w:rPr>
+                <w:rFonts w:ascii="GDSTransportWebsite" w:hAnsi="GDSTransportWebsite"/>
+                <w:color w:val="0A0A0A"/>
+              </w:rPr>
+            </w:pPr>
+            <w:r>
+              <w:rPr>
+                <w:rFonts w:ascii="GDSTransportWebsite" w:hAnsi="GDSTransportWebsite"/>
+                <w:color w:val="0A0A0A"/>
+              </w:rPr>
+              <w:t>&lt;&lt;cs_</w:t>
+            </w:r>
+            <w:proofErr w:type="gramStart"/>
+            <w:r>
+              <w:rPr>
+                <w:rFonts w:ascii="GDSTransportWebsite" w:hAnsi="GDSTransportWebsite"/>
+                <w:color w:val="0A0A0A"/>
+              </w:rPr>
+              <w:t>{</w:t>
+            </w:r>
+            <w:r>
+              <w:rPr>
+                <w:rFonts w:ascii="GDSTransportWebsite" w:hAnsi="GDSTransportWebsite"/>
+                <w:color w:val="0A0A0A"/>
+              </w:rPr>
+              <w:t>!</w:t>
+            </w:r>
+            <w:proofErr w:type="spellStart"/>
+            <w:r>
+              <w:rPr>
+                <w:rFonts w:ascii="GDSTransportWebsite" w:hAnsi="GDSTransportWebsite"/>
+                <w:color w:val="0A0A0A"/>
+              </w:rPr>
+              <w:t>isBlank</w:t>
+            </w:r>
+            <w:proofErr w:type="spellEnd"/>
+            <w:proofErr w:type="gramEnd"/>
+            <w:r>
+              <w:rPr>
+                <w:rFonts w:ascii="GDSTransportWebsite" w:hAnsi="GDSTransportWebsite"/>
+                <w:color w:val="0A0A0A"/>
+              </w:rPr>
+              <w:t>(</w:t>
+            </w:r>
+            <w:proofErr w:type="spellStart"/>
+            <w:r>
+              <w:rPr>
+                <w:rFonts w:ascii="GDSTransportWebsite" w:hAnsi="GDSTransportWebsite"/>
+                <w:color w:val="0A0A0A"/>
+              </w:rPr>
+              <w:t>applicant.</w:t>
+            </w:r>
+            <w:r>
+              <w:rPr>
+                <w:rFonts w:ascii="GDSTransportWebsite" w:hAnsi="GDSTransportWebsite"/>
+                <w:color w:val="0A0A0A"/>
+              </w:rPr>
+              <w:t>primaryA</w:t>
+            </w:r>
+            <w:r>
+              <w:rPr>
+                <w:rFonts w:ascii="GDSTransportWebsite" w:hAnsi="GDSTransportWebsite"/>
+                <w:color w:val="0A0A0A"/>
+              </w:rPr>
+              <w:t>ddress.Country</w:t>
+            </w:r>
+            <w:proofErr w:type="spellEnd"/>
+            <w:r>
+              <w:rPr>
+                <w:rFonts w:ascii="GDSTransportWebsite" w:hAnsi="GDSTransportWebsite"/>
+                <w:color w:val="0A0A0A"/>
+              </w:rPr>
+              <w:t>)</w:t>
+            </w:r>
+            <w:r>
+              <w:rPr>
+                <w:rFonts w:ascii="GDSTransportWebsite" w:hAnsi="GDSTransportWebsite"/>
+                <w:color w:val="0A0A0A"/>
+              </w:rPr>
+              <w:t>}&gt;&gt;</w:t>
+            </w:r>
+          </w:p>
+          <w:p>
+            <w:pPr>
+              <w:spacing w:before="40" w:after="40"/>
+              <w:rPr>
+                <w:rFonts w:ascii="GDSTransportWebsite" w:hAnsi="GDSTransportWebsite"/>
+                <w:color w:val="0A0A0A"/>
+              </w:rPr>
+            </w:pPr>
+            <w:r>
+              <w:rPr>
+                <w:rFonts w:ascii="GDSTransportWebsite" w:hAnsi="GDSTransportWebsite"/>
+                <w:color w:val="0A0A0A"/>
+              </w:rPr>
+              <w:t>&lt;&lt;</w:t>
+            </w:r>
+            <w:proofErr w:type="spellStart"/>
+            <w:proofErr w:type="gramStart"/>
+            <w:r>
+              <w:rPr>
+                <w:rFonts w:ascii="GDSTransportWebsite" w:hAnsi="GDSTransportWebsite"/>
+                <w:color w:val="0A0A0A"/>
+              </w:rPr>
+              <w:t>applicant.</w:t>
             </w:r>
             <w:r>
               <w:rPr>
@@ -1494,18 +1494,21 @@
                 <w:color w:val="0A0A0A"/>
                 <w:shd w:val="clear" w:color="auto" w:fill="FFFFFF"/>
               </w:rPr>
-              <w:t xml:space="preserve">Phone </w:t>
-            </w:r>
-            <w:r>
-              <w:rPr>
-                <w:rFonts w:ascii="GDSTransportWebsite" w:hAnsi="GDSTransportWebsite"/>
-                <w:b/>
-                <w:bCs/>
-                <w:color w:val="0A0A0A"/>
-                <w:shd w:val="clear" w:color="auto" w:fill="FFFFFF"/>
-              </w:rPr>
-              <w:t>number</w:t>
-            </w:r>
+              <w:t>Phone number</w:t>
+            </w:r>
+          </w:p>
+          <w:p>
+            <w:pPr>
+              <w:pStyle w:val="NormalWeb"/>
+              <w:spacing w:before="40" w:beforeAutospacing="0" w:after="40" w:afterAutospacing="0"/>
+              <w:rPr>
+                <w:rFonts w:ascii="GDSTransportWebsite" w:hAnsi="GDSTransportWebsite"/>
+                <w:b/>
+                <w:bCs/>
+                <w:color w:val="0A0A0A"/>
+                <w:shd w:val="clear" w:color="auto" w:fill="FFFFFF"/>
+              </w:rPr>
+            </w:pPr>
           </w:p>
         </w:tc>
         <w:tc>
@@ -1583,7 +1586,14 @@
                 <w:rFonts w:ascii="GDSTransportWebsite" w:hAnsi="GDSTransportWebsite"/>
                 <w:color w:val="0A0A0A"/>
               </w:rPr>
-              <w:t>&gt;&gt;&lt;&lt;else&gt;&gt;Not Provided&lt;</w:t>
+              <w:t>&gt;&gt;</w:t>
+            </w:r>
+            <w:r>
+              <w:rPr>
+                <w:rFonts w:ascii="GDSTransportWebsite" w:hAnsi="GDSTransportWebsite"/>
+                <w:color w:val="0A0A0A"/>
+              </w:rPr>
+              <w:t>&lt;&lt;else&gt;&gt;Not Provided&lt;</w:t>
             </w:r>
             <w:r>
               <w:rPr>
@@ -1611,22 +1621,39 @@
           </w:tcPr>
           <w:p>
             <w:pPr>
-              <w:spacing w:before="40" w:after="40"/>
-              <w:rPr>
-                <w:rFonts w:ascii="GDSTransportWebsite" w:hAnsi="GDSTransportWebsite"/>
-                <w:color w:val="000000" w:themeColor="text1"/>
-              </w:rPr>
-            </w:pPr>
-            <w:r>
-              <w:rPr>
-                <w:rFonts w:ascii="GDSTransportWebsite" w:hAnsi="GDSTransportWebsite"/>
-                <w:b/>
-                <w:bCs/>
-                <w:color w:val="0A0A0A"/>
-                <w:shd w:val="clear" w:color="auto" w:fill="FFFFFF"/>
-              </w:rPr>
-              <w:t>Email address</w:t>
-            </w:r>
+              <w:pStyle w:val="NormalWeb"/>
+              <w:spacing w:before="40" w:beforeAutospacing="0" w:after="40" w:afterAutospacing="0"/>
+              <w:rPr>
+                <w:rFonts w:ascii="GDSTransportWebsite" w:hAnsi="GDSTransportWebsite"/>
+                <w:b/>
+                <w:bCs/>
+                <w:color w:val="0A0A0A"/>
+                <w:shd w:val="clear" w:color="auto" w:fill="FFFFFF"/>
+              </w:rPr>
+            </w:pPr>
+            <w:r>
+              <w:rPr>
+                <w:rFonts w:ascii="GDSTransportWebsite" w:hAnsi="GDSTransportWebsite"/>
+                <w:b/>
+                <w:bCs/>
+                <w:color w:val="0A0A0A"/>
+                <w:shd w:val="clear" w:color="auto" w:fill="FFFFFF"/>
+              </w:rPr>
+              <w:t>Email</w:t>
+            </w:r>
+          </w:p>
+          <w:p>
+            <w:pPr>
+              <w:pStyle w:val="NormalWeb"/>
+              <w:spacing w:before="40" w:beforeAutospacing="0" w:after="40" w:afterAutospacing="0"/>
+              <w:rPr>
+                <w:rFonts w:ascii="GDSTransportWebsite" w:hAnsi="GDSTransportWebsite"/>
+                <w:b/>
+                <w:bCs/>
+                <w:color w:val="0A0A0A"/>
+                <w:shd w:val="clear" w:color="auto" w:fill="FFFFFF"/>
+              </w:rPr>
+            </w:pPr>
           </w:p>
         </w:tc>
         <w:tc>
@@ -1725,7 +1752,14 @@
                 <w:rFonts w:ascii="GDSTransportWebsite" w:hAnsi="GDSTransportWebsite"/>
                 <w:color w:val="0A0A0A"/>
               </w:rPr>
-              <w:t>&gt;&gt;&lt;&lt;else&gt;&gt;Not Provided&lt;&lt;es_&gt;&gt;</w:t>
+              <w:t>&gt;&gt;</w:t>
+            </w:r>
+            <w:r>
+              <w:rPr>
+                <w:rFonts w:ascii="GDSTransportWebsite" w:hAnsi="GDSTransportWebsite"/>
+                <w:color w:val="0A0A0A"/>
+              </w:rPr>
+              <w:t>&lt;&lt;else&gt;&gt;Not Provided&lt;&lt;es_&gt;&gt;</w:t>
             </w:r>
           </w:p>
           <w:p>
@@ -1770,6 +1804,19 @@
               <w:t>Litigation friend</w:t>
             </w:r>
           </w:p>
+          <w:p>
+            <w:pPr>
+              <w:pStyle w:val="NormalWeb"/>
+              <w:spacing w:before="40" w:beforeAutospacing="0" w:after="40" w:afterAutospacing="0"/>
+              <w:rPr>
+                <w:rFonts w:ascii="GDSTransportWebsite" w:hAnsi="GDSTransportWebsite"/>
+                <w:b/>
+                <w:bCs/>
+                <w:color w:val="0A0A0A"/>
+                <w:shd w:val="clear" w:color="auto" w:fill="FFFFFF"/>
+              </w:rPr>
+            </w:pPr>
+          </w:p>
         </w:tc>
         <w:tc>
           <w:tcPr>
@@ -1796,7 +1843,50 @@
                 <w:rFonts w:ascii="GDSTransportWebsite" w:hAnsi="GDSTransportWebsite"/>
                 <w:color w:val="0A0A0A"/>
               </w:rPr>
-              <w:t>{!</w:t>
+              <w:t>{!isBlank</w:t>
+            </w:r>
+            <w:proofErr w:type="gramEnd"/>
+            <w:r>
+              <w:rPr>
+                <w:rFonts w:ascii="GDSTransportWebsite" w:hAnsi="GDSTransportWebsite"/>
+                <w:color w:val="0A0A0A"/>
+              </w:rPr>
+              <w:t>(applicant.litigationFriendName)}&gt;&gt;&lt;&lt;applicant.litigationFriendName&gt;&gt;&lt;&lt;else&gt;&gt;</w:t>
+            </w:r>
+            <w:r>
+              <w:rPr>
+                <w:rFonts w:ascii="GDSTransportWebsite" w:hAnsi="GDSTransportWebsite"/>
+                <w:color w:val="0A0A0A"/>
+              </w:rPr>
+              <w:t>&lt;&lt;</w:t>
+            </w:r>
+            <w:r>
+              <w:rPr>
+                <w:rFonts w:ascii="GDSTransportWebsite" w:hAnsi="GDSTransportWebsite"/>
+                <w:color w:val="0A0A0A"/>
+              </w:rPr>
+              <w:t>applicant.litigationFriendFirstName</w:t>
+            </w:r>
+            <w:r>
+              <w:rPr>
+                <w:rFonts w:ascii="GDSTransportWebsite" w:hAnsi="GDSTransportWebsite"/>
+                <w:color w:val="0A0A0A"/>
+              </w:rPr>
+              <w:t>&gt;&gt;</w:t>
+            </w:r>
+            <w:r>
+              <w:rPr>
+                <w:rFonts w:ascii="GDSTransportWebsite" w:hAnsi="GDSTransportWebsite"/>
+                <w:color w:val="0A0A0A"/>
+              </w:rPr>
+              <w:t xml:space="preserve"> </w:t>
+            </w:r>
+            <w:r>
+              <w:rPr>
+                <w:rFonts w:ascii="GDSTransportWebsite" w:hAnsi="GDSTransportWebsite"/>
+                <w:color w:val="0A0A0A"/>
+              </w:rPr>
+              <w:t>&lt;&lt;</w:t>
             </w:r>
             <w:proofErr w:type="spellStart"/>
             <w:r>
@@ -1804,48 +1894,22 @@
                 <w:rFonts w:ascii="GDSTransportWebsite" w:hAnsi="GDSTransportWebsite"/>
                 <w:color w:val="0A0A0A"/>
               </w:rPr>
-              <w:t>isBlank</w:t>
+              <w:t>applicant.litigationFriendLastName</w:t>
             </w:r>
             <w:proofErr w:type="spellEnd"/>
-            <w:proofErr w:type="gramEnd"/>
-            <w:r>
-              <w:rPr>
-                <w:rFonts w:ascii="GDSTransportWebsite" w:hAnsi="GDSTransportWebsite"/>
-                <w:color w:val="0A0A0A"/>
-              </w:rPr>
-              <w:t>(</w:t>
-            </w:r>
-            <w:proofErr w:type="spellStart"/>
-            <w:r>
-              <w:rPr>
-                <w:rFonts w:ascii="GDSTransportWebsite" w:hAnsi="GDSTransportWebsite"/>
-                <w:color w:val="0A0A0A"/>
-              </w:rPr>
-              <w:t>applicant.litigationFriendName</w:t>
-            </w:r>
-            <w:proofErr w:type="spellEnd"/>
-            <w:r>
-              <w:rPr>
-                <w:rFonts w:ascii="GDSTransportWebsite" w:hAnsi="GDSTransportWebsite"/>
-                <w:color w:val="0A0A0A"/>
-              </w:rPr>
-              <w:t>)}&gt;&gt;&lt;&lt; applicant.litigationFriendName&gt;&gt;&lt;&lt;else&gt;&gt;&lt;&lt;applicant.litigationFriendFirstName&gt;&gt; &lt;&lt;</w:t>
-            </w:r>
-            <w:proofErr w:type="spellStart"/>
-            <w:r>
-              <w:rPr>
-                <w:rFonts w:ascii="GDSTransportWebsite" w:hAnsi="GDSTransportWebsite"/>
-                <w:color w:val="0A0A0A"/>
-              </w:rPr>
-              <w:t>applicant.litigationFriendLastName</w:t>
-            </w:r>
-            <w:proofErr w:type="spellEnd"/>
-            <w:r>
-              <w:rPr>
-                <w:rFonts w:ascii="GDSTransportWebsite" w:hAnsi="GDSTransportWebsite"/>
-                <w:color w:val="0A0A0A"/>
-              </w:rPr>
-              <w:t>&gt;&gt;&lt;&lt;es_&gt;&gt;</w:t>
+            <w:r>
+              <w:rPr>
+                <w:rFonts w:ascii="GDSTransportWebsite" w:hAnsi="GDSTransportWebsite"/>
+                <w:color w:val="0A0A0A"/>
+              </w:rPr>
+              <w:t>&gt;&gt;</w:t>
+            </w:r>
+            <w:r>
+              <w:rPr>
+                <w:rFonts w:ascii="GDSTransportWebsite" w:hAnsi="GDSTransportWebsite"/>
+                <w:color w:val="0A0A0A"/>
+              </w:rPr>
+              <w:t>&lt;&lt;es_&gt;&gt;</w:t>
             </w:r>
           </w:p>
           <w:p>
@@ -1866,13 +1930,13 @@
           </w:tcPr>
           <w:p>
             <w:pPr>
-              <w:spacing w:before="40" w:after="40"/>
-              <w:rPr>
-                <w:rFonts w:ascii="GDSTransportWebsite" w:hAnsi="GDSTransportWebsite"/>
-                <w:b/>
-                <w:bCs/>
-                <w:color w:val="0A0A0A"/>
-                <w:highlight w:val="green"/>
+              <w:pStyle w:val="NormalWeb"/>
+              <w:spacing w:before="40" w:beforeAutospacing="0" w:after="40" w:afterAutospacing="0"/>
+              <w:rPr>
+                <w:rFonts w:ascii="GDSTransportWebsite" w:hAnsi="GDSTransportWebsite"/>
+                <w:b/>
+                <w:bCs/>
+                <w:color w:val="0A0A0A"/>
                 <w:shd w:val="clear" w:color="auto" w:fill="FFFFFF"/>
               </w:rPr>
             </w:pPr>
@@ -1886,6 +1950,19 @@
               </w:rPr>
               <w:t>Litigation friend phone number</w:t>
             </w:r>
+          </w:p>
+          <w:p>
+            <w:pPr>
+              <w:pStyle w:val="NormalWeb"/>
+              <w:spacing w:before="40" w:beforeAutospacing="0" w:after="40" w:afterAutospacing="0"/>
+              <w:rPr>
+                <w:rFonts w:ascii="GDSTransportWebsite" w:hAnsi="GDSTransportWebsite"/>
+                <w:b/>
+                <w:bCs/>
+                <w:color w:val="0A0A0A"/>
+                <w:shd w:val="clear" w:color="auto" w:fill="FFFFFF"/>
+              </w:rPr>
+            </w:pPr>
           </w:p>
         </w:tc>
         <w:tc>
@@ -2040,7 +2117,14 @@
                 <w:rFonts w:ascii="GDSTransportWebsite" w:hAnsi="GDSTransportWebsite"/>
                 <w:color w:val="0A0A0A"/>
               </w:rPr>
-              <w:t>&gt;&gt;&lt;&lt;else&gt;&gt;Not Provided&lt;&lt;es_&gt;&gt;</w:t>
+              <w:t>&gt;&gt;</w:t>
+            </w:r>
+            <w:r>
+              <w:rPr>
+                <w:rFonts w:ascii="GDSTransportWebsite" w:hAnsi="GDSTransportWebsite"/>
+                <w:color w:val="0A0A0A"/>
+              </w:rPr>
+              <w:t>&lt;&lt;else&gt;&gt;Not Provided&lt;&lt;es_&gt;&gt;</w:t>
             </w:r>
           </w:p>
           <w:p>
@@ -2061,13 +2145,13 @@
           </w:tcPr>
           <w:p>
             <w:pPr>
-              <w:spacing w:before="40" w:after="40"/>
-              <w:rPr>
-                <w:rFonts w:ascii="GDSTransportWebsite" w:hAnsi="GDSTransportWebsite"/>
-                <w:b/>
-                <w:bCs/>
-                <w:color w:val="0A0A0A"/>
-                <w:highlight w:val="green"/>
+              <w:pStyle w:val="NormalWeb"/>
+              <w:spacing w:before="40" w:beforeAutospacing="0" w:after="40" w:afterAutospacing="0"/>
+              <w:rPr>
+                <w:rFonts w:ascii="GDSTransportWebsite" w:hAnsi="GDSTransportWebsite"/>
+                <w:b/>
+                <w:bCs/>
+                <w:color w:val="0A0A0A"/>
                 <w:shd w:val="clear" w:color="auto" w:fill="FFFFFF"/>
               </w:rPr>
             </w:pPr>
@@ -2082,6 +2166,19 @@
               <w:lastRenderedPageBreak/>
               <w:t>Litigation friend email</w:t>
             </w:r>
+          </w:p>
+          <w:p>
+            <w:pPr>
+              <w:pStyle w:val="NormalWeb"/>
+              <w:spacing w:before="40" w:beforeAutospacing="0" w:after="40" w:afterAutospacing="0"/>
+              <w:rPr>
+                <w:rFonts w:ascii="GDSTransportWebsite" w:hAnsi="GDSTransportWebsite"/>
+                <w:b/>
+                <w:bCs/>
+                <w:color w:val="0A0A0A"/>
+                <w:shd w:val="clear" w:color="auto" w:fill="FFFFFF"/>
+              </w:rPr>
+            </w:pPr>
           </w:p>
         </w:tc>
         <w:tc>
@@ -2145,7 +2242,14 @@
                 <w:rFonts w:ascii="GDSTransportWebsite" w:hAnsi="GDSTransportWebsite"/>
                 <w:color w:val="0A0A0A"/>
               </w:rPr>
-              <w:t>EmailAddress)}</w:t>
+              <w:t>E</w:t>
+            </w:r>
+            <w:r>
+              <w:rPr>
+                <w:rFonts w:ascii="GDSTransportWebsite" w:hAnsi="GDSTransportWebsite"/>
+                <w:color w:val="0A0A0A"/>
+              </w:rPr>
+              <w:t>mailAddress)}</w:t>
             </w:r>
             <w:r>
               <w:rPr>
@@ -2180,7 +2284,14 @@
                 <w:rFonts w:ascii="GDSTransportWebsite" w:hAnsi="GDSTransportWebsite"/>
                 <w:color w:val="0A0A0A"/>
               </w:rPr>
-              <w:t>EmailAddress&gt;&gt;&lt;&lt;else&gt;&gt;Not Provided&lt;&lt;es_&gt;&gt;</w:t>
+              <w:t>EmailAddress&gt;&gt;</w:t>
+            </w:r>
+            <w:r>
+              <w:rPr>
+                <w:rFonts w:ascii="GDSTransportWebsite" w:hAnsi="GDSTransportWebsite"/>
+                <w:color w:val="0A0A0A"/>
+              </w:rPr>
+              <w:t>&lt;&lt;else&gt;&gt;Not Provided&lt;&lt;es_&gt;&gt;</w:t>
             </w:r>
           </w:p>
           <w:p>
@@ -2195,1536 +2306,6 @@
         </w:tc>
       </w:tr>
     </w:tbl>
-    <w:p>
-      <w:pPr>
-        <w:pBdr>
-          <w:bottom w:val="single" w:sz="4" w:space="1" w:color="auto"/>
-        </w:pBdr>
-        <w:spacing w:before="120" w:after="120"/>
-        <w:rPr>
-          <w:rFonts w:ascii="GDSTransportWebsite" w:hAnsi="GDSTransportWebsite"/>
-          <w:color w:val="0A0A0A"/>
-          <w:sz w:val="36"/>
-          <w:szCs w:val="36"/>
-        </w:rPr>
-      </w:pPr>
-    </w:p>
-    <w:p>
-      <w:pPr>
-        <w:pBdr>
-          <w:bottom w:val="single" w:sz="4" w:space="1" w:color="auto"/>
-        </w:pBdr>
-        <w:spacing w:before="120" w:after="120"/>
-        <w:rPr>
-          <w:rFonts w:ascii="GDSTransportWebsite" w:hAnsi="GDSTransportWebsite"/>
-          <w:color w:val="0A0A0A"/>
-          <w:sz w:val="36"/>
-          <w:szCs w:val="36"/>
-        </w:rPr>
-      </w:pPr>
-      <w:r>
-        <w:rPr>
-          <w:rFonts w:ascii="GDSTransportWebsite" w:hAnsi="GDSTransportWebsite"/>
-          <w:color w:val="0A0A0A"/>
-          <w:sz w:val="36"/>
-          <w:szCs w:val="36"/>
-        </w:rPr>
-        <w:t>Second Claimant’s details</w:t>
-      </w:r>
-    </w:p>
-    <w:tbl>
-      <w:tblPr>
-        <w:tblStyle w:val="TableGrid"/>
-        <w:tblW w:w="10060" w:type="dxa"/>
-        <w:tblBorders>
-          <w:top w:val="none" w:sz="0" w:space="0" w:color="auto"/>
-          <w:left w:val="none" w:sz="0" w:space="0" w:color="auto"/>
-          <w:bottom w:val="none" w:sz="0" w:space="0" w:color="auto"/>
-          <w:right w:val="none" w:sz="0" w:space="0" w:color="auto"/>
-          <w:insideH w:val="none" w:sz="0" w:space="0" w:color="auto"/>
-          <w:insideV w:val="none" w:sz="0" w:space="0" w:color="auto"/>
-        </w:tblBorders>
-        <w:tblLayout w:type="fixed"/>
-        <w:tblLook w:val="04A0" w:firstRow="1" w:lastRow="0" w:firstColumn="1" w:lastColumn="0" w:noHBand="0" w:noVBand="1"/>
-      </w:tblPr>
-      <w:tblGrid>
-        <w:gridCol w:w="3539"/>
-        <w:gridCol w:w="6521"/>
-      </w:tblGrid>
-      <w:tr>
-        <w:trPr>
-          <w:trHeight w:val="140"/>
-        </w:trPr>
-        <w:tc>
-          <w:tcPr>
-            <w:tcW w:w="3539" w:type="dxa"/>
-          </w:tcPr>
-          <w:p>
-            <w:pPr>
-              <w:pStyle w:val="NormalWeb"/>
-              <w:spacing w:before="40" w:beforeAutospacing="0" w:after="40" w:afterAutospacing="0"/>
-              <w:rPr>
-                <w:rFonts w:ascii="GDSTransportWebsite" w:hAnsi="GDSTransportWebsite"/>
-                <w:b/>
-                <w:bCs/>
-                <w:color w:val="0A0A0A"/>
-                <w:shd w:val="clear" w:color="auto" w:fill="FFFFFF"/>
-              </w:rPr>
-            </w:pPr>
-            <w:r>
-              <w:rPr>
-                <w:rFonts w:ascii="GDSTransportWebsite" w:hAnsi="GDSTransportWebsite"/>
-                <w:b/>
-                <w:bCs/>
-                <w:color w:val="0A0A0A"/>
-                <w:shd w:val="clear" w:color="auto" w:fill="FFFFFF"/>
-              </w:rPr>
-              <w:t>Name</w:t>
-            </w:r>
-          </w:p>
-          <w:p>
-            <w:pPr>
-              <w:pStyle w:val="NormalWeb"/>
-              <w:spacing w:before="40" w:beforeAutospacing="0" w:after="40" w:afterAutospacing="0"/>
-            </w:pPr>
-          </w:p>
-        </w:tc>
-        <w:tc>
-          <w:tcPr>
-            <w:tcW w:w="6521" w:type="dxa"/>
-          </w:tcPr>
-          <w:p>
-            <w:pPr>
-              <w:spacing w:before="40" w:after="40"/>
-              <w:rPr>
-                <w:rFonts w:ascii="Arial" w:hAnsi="Arial" w:cs="Arial"/>
-                <w:sz w:val="22"/>
-                <w:szCs w:val="22"/>
-              </w:rPr>
-            </w:pPr>
-            <w:r>
-              <w:rPr>
-                <w:rFonts w:ascii="GDSTransportWebsite" w:hAnsi="GDSTransportWebsite"/>
-                <w:color w:val="0A0A0A"/>
-              </w:rPr>
-              <w:t>&lt;&lt;</w:t>
-            </w:r>
-            <w:r>
-              <w:rPr>
-                <w:rFonts w:ascii="GDSTransportWebsite" w:hAnsi="GDSTransportWebsite"/>
-                <w:color w:val="0A0A0A"/>
-              </w:rPr>
-              <w:t>applicant2</w:t>
-            </w:r>
-            <w:r>
-              <w:rPr>
-                <w:rFonts w:ascii="GDSTransportWebsite" w:hAnsi="GDSTransportWebsite"/>
-                <w:color w:val="0A0A0A"/>
-              </w:rPr>
-              <w:t>.</w:t>
-            </w:r>
-            <w:r>
-              <w:rPr>
-                <w:rFonts w:ascii="GDSTransportWebsite" w:hAnsi="GDSTransportWebsite"/>
-                <w:color w:val="0A0A0A"/>
-              </w:rPr>
-              <w:t>name&gt;&gt;</w:t>
-            </w:r>
-            <w:r>
-              <w:rPr>
-                <w:rFonts w:ascii="GDSTransportWebsite" w:hAnsi="GDSTransportWebsite"/>
-                <w:color w:val="0A0A0A"/>
-              </w:rPr>
-              <w:t xml:space="preserve"> </w:t>
-            </w:r>
-          </w:p>
-        </w:tc>
-      </w:tr>
-      <w:tr>
-        <w:tc>
-          <w:tcPr>
-            <w:tcW w:w="3539" w:type="dxa"/>
-          </w:tcPr>
-          <w:p>
-            <w:pPr>
-              <w:pStyle w:val="NormalWeb"/>
-              <w:spacing w:before="40" w:beforeAutospacing="0" w:after="40" w:afterAutospacing="0"/>
-            </w:pPr>
-            <w:r>
-              <w:rPr>
-                <w:rFonts w:ascii="GDSTransportWebsite" w:hAnsi="GDSTransportWebsite"/>
-                <w:b/>
-                <w:bCs/>
-                <w:color w:val="0A0A0A"/>
-                <w:shd w:val="clear" w:color="auto" w:fill="FFFFFF"/>
-              </w:rPr>
-              <w:t>A</w:t>
-            </w:r>
-            <w:r>
-              <w:rPr>
-                <w:rFonts w:ascii="GDSTransportWebsite" w:hAnsi="GDSTransportWebsite"/>
-                <w:b/>
-                <w:bCs/>
-                <w:color w:val="0A0A0A"/>
-                <w:shd w:val="clear" w:color="auto" w:fill="FFFFFF"/>
-              </w:rPr>
-              <w:t xml:space="preserve">ddress </w:t>
-            </w:r>
-          </w:p>
-        </w:tc>
-        <w:tc>
-          <w:tcPr>
-            <w:tcW w:w="6521" w:type="dxa"/>
-          </w:tcPr>
-          <w:p>
-            <w:pPr>
-              <w:spacing w:before="40" w:after="40"/>
-              <w:rPr>
-                <w:rFonts w:ascii="Arial" w:hAnsi="Arial" w:cs="Arial"/>
-                <w:sz w:val="22"/>
-                <w:szCs w:val="22"/>
-              </w:rPr>
-            </w:pPr>
-            <w:r>
-              <w:rPr>
-                <w:rFonts w:ascii="GDSTransportWebsite" w:hAnsi="GDSTransportWebsite"/>
-                <w:color w:val="0A0A0A"/>
-              </w:rPr>
-              <w:t>&lt;&lt;cs_{</w:t>
-            </w:r>
-            <w:proofErr w:type="gramStart"/>
-            <w:r>
-              <w:rPr>
-                <w:rFonts w:ascii="GDSTransportWebsite" w:hAnsi="GDSTransportWebsite"/>
-                <w:color w:val="0A0A0A"/>
-              </w:rPr>
-              <w:t>applicant2</w:t>
-            </w:r>
-            <w:r>
-              <w:rPr>
-                <w:rFonts w:ascii="GDSTransportWebsite" w:hAnsi="GDSTransportWebsite"/>
-                <w:color w:val="0A0A0A"/>
-              </w:rPr>
-              <w:t>.primaryA</w:t>
-            </w:r>
-            <w:r>
-              <w:rPr>
-                <w:rFonts w:ascii="GDSTransportWebsite" w:hAnsi="GDSTransportWebsite"/>
-                <w:color w:val="0A0A0A"/>
-              </w:rPr>
-              <w:t>ddress</w:t>
-            </w:r>
-            <w:r>
-              <w:rPr>
-                <w:rFonts w:ascii="GDSTransportWebsite" w:hAnsi="GDSTransportWebsite"/>
-                <w:color w:val="0A0A0A"/>
-              </w:rPr>
-              <w:t>.AddressLine</w:t>
-            </w:r>
-            <w:proofErr w:type="gramEnd"/>
-            <w:r>
-              <w:rPr>
-                <w:rFonts w:ascii="GDSTransportWebsite" w:hAnsi="GDSTransportWebsite"/>
-                <w:color w:val="0A0A0A"/>
-              </w:rPr>
-              <w:t>1</w:t>
-            </w:r>
-            <w:r>
-              <w:rPr>
-                <w:rFonts w:ascii="GDSTransportWebsite" w:hAnsi="GDSTransportWebsite"/>
-                <w:color w:val="0A0A0A"/>
-              </w:rPr>
-              <w:t>!=null}&gt;&gt;&lt;&lt;</w:t>
-            </w:r>
-            <w:r>
-              <w:rPr>
-                <w:rFonts w:ascii="GDSTransportWebsite" w:hAnsi="GDSTransportWebsite"/>
-                <w:color w:val="0A0A0A"/>
-              </w:rPr>
-              <w:t>applicant2</w:t>
-            </w:r>
-            <w:r>
-              <w:rPr>
-                <w:rFonts w:ascii="GDSTransportWebsite" w:hAnsi="GDSTransportWebsite"/>
-                <w:color w:val="0A0A0A"/>
-              </w:rPr>
-              <w:t>.primaryA</w:t>
-            </w:r>
-            <w:r>
-              <w:rPr>
-                <w:rFonts w:ascii="GDSTransportWebsite" w:hAnsi="GDSTransportWebsite"/>
-                <w:color w:val="0A0A0A"/>
-              </w:rPr>
-              <w:t>ddress</w:t>
-            </w:r>
-            <w:r>
-              <w:rPr>
-                <w:rFonts w:ascii="GDSTransportWebsite" w:hAnsi="GDSTransportWebsite"/>
-                <w:color w:val="0A0A0A"/>
-              </w:rPr>
-              <w:t>.AddressLine1&gt;&gt;</w:t>
-            </w:r>
-            <w:r>
-              <w:rPr>
-                <w:rFonts w:ascii="GDSTransportWebsite" w:hAnsi="GDSTransportWebsite"/>
-                <w:color w:val="0A0A0A"/>
-              </w:rPr>
-              <w:t>&lt;&lt;es_&gt;&gt;</w:t>
-            </w:r>
-            <w:r>
-              <w:rPr>
-                <w:rFonts w:ascii="GDSTransportWebsite" w:hAnsi="GDSTransportWebsite"/>
-                <w:color w:val="0A0A0A"/>
-              </w:rPr>
-              <w:t>&lt;&lt;cs_{</w:t>
-            </w:r>
-            <w:r>
-              <w:rPr>
-                <w:rFonts w:ascii="GDSTransportWebsite" w:hAnsi="GDSTransportWebsite"/>
-                <w:color w:val="0A0A0A"/>
-              </w:rPr>
-              <w:t>!isBlank(</w:t>
-            </w:r>
-            <w:r>
-              <w:rPr>
-                <w:rFonts w:ascii="GDSTransportWebsite" w:hAnsi="GDSTransportWebsite"/>
-                <w:color w:val="0A0A0A"/>
-              </w:rPr>
-              <w:t>applicant2</w:t>
-            </w:r>
-            <w:r>
-              <w:rPr>
-                <w:rFonts w:ascii="GDSTransportWebsite" w:hAnsi="GDSTransportWebsite"/>
-                <w:color w:val="0A0A0A"/>
-              </w:rPr>
-              <w:t>.primaryA</w:t>
-            </w:r>
-            <w:r>
-              <w:rPr>
-                <w:rFonts w:ascii="GDSTransportWebsite" w:hAnsi="GDSTransportWebsite"/>
-                <w:color w:val="0A0A0A"/>
-              </w:rPr>
-              <w:t>ddress.AddressLine2</w:t>
-            </w:r>
-            <w:r>
-              <w:rPr>
-                <w:rFonts w:ascii="GDSTransportWebsite" w:hAnsi="GDSTransportWebsite"/>
-                <w:color w:val="0A0A0A"/>
-              </w:rPr>
-              <w:t>)</w:t>
-            </w:r>
-            <w:r>
-              <w:rPr>
-                <w:rFonts w:ascii="GDSTransportWebsite" w:hAnsi="GDSTransportWebsite"/>
-                <w:color w:val="0A0A0A"/>
-              </w:rPr>
-              <w:t>}&gt;&gt;</w:t>
-            </w:r>
-          </w:p>
-          <w:p>
-            <w:pPr>
-              <w:spacing w:before="40" w:after="40"/>
-              <w:rPr>
-                <w:rFonts w:ascii="Arial" w:hAnsi="Arial" w:cs="Arial"/>
-                <w:sz w:val="22"/>
-                <w:szCs w:val="22"/>
-              </w:rPr>
-            </w:pPr>
-            <w:proofErr w:type="gramStart"/>
-            <w:r>
-              <w:rPr>
-                <w:rFonts w:ascii="GDSTransportWebsite" w:hAnsi="GDSTransportWebsite"/>
-                <w:color w:val="0A0A0A"/>
-              </w:rPr>
-              <w:t>&lt;&lt;</w:t>
-            </w:r>
-            <w:r>
-              <w:rPr>
-                <w:rFonts w:ascii="GDSTransportWebsite" w:hAnsi="GDSTransportWebsite"/>
-                <w:color w:val="0A0A0A"/>
-              </w:rPr>
-              <w:t>applicant2</w:t>
-            </w:r>
-            <w:r>
-              <w:rPr>
-                <w:rFonts w:ascii="GDSTransportWebsite" w:hAnsi="GDSTransportWebsite"/>
-                <w:color w:val="0A0A0A"/>
-              </w:rPr>
-              <w:t>.primaryA</w:t>
-            </w:r>
-            <w:r>
-              <w:rPr>
-                <w:rFonts w:ascii="GDSTransportWebsite" w:hAnsi="GDSTransportWebsite"/>
-                <w:color w:val="0A0A0A"/>
-              </w:rPr>
-              <w:t>ddress.AddressLine</w:t>
-            </w:r>
-            <w:proofErr w:type="gramEnd"/>
-            <w:r>
-              <w:rPr>
-                <w:rFonts w:ascii="GDSTransportWebsite" w:hAnsi="GDSTransportWebsite"/>
-                <w:color w:val="0A0A0A"/>
-              </w:rPr>
-              <w:t>2&gt;&gt;&lt;&lt;es_&gt;&gt;&lt;&lt;cs_{</w:t>
-            </w:r>
-            <w:r>
-              <w:rPr>
-                <w:rFonts w:ascii="GDSTransportWebsite" w:hAnsi="GDSTransportWebsite"/>
-                <w:color w:val="0A0A0A"/>
-              </w:rPr>
-              <w:t>!isBlank(</w:t>
-            </w:r>
-            <w:r>
-              <w:rPr>
-                <w:rFonts w:ascii="GDSTransportWebsite" w:hAnsi="GDSTransportWebsite"/>
-                <w:color w:val="0A0A0A"/>
-              </w:rPr>
-              <w:t>applicant2</w:t>
-            </w:r>
-            <w:r>
-              <w:rPr>
-                <w:rFonts w:ascii="GDSTransportWebsite" w:hAnsi="GDSTransportWebsite"/>
-                <w:color w:val="0A0A0A"/>
-              </w:rPr>
-              <w:t>.primaryA</w:t>
-            </w:r>
-            <w:r>
-              <w:rPr>
-                <w:rFonts w:ascii="GDSTransportWebsite" w:hAnsi="GDSTransportWebsite"/>
-                <w:color w:val="0A0A0A"/>
-              </w:rPr>
-              <w:t>ddress.AddressLine3</w:t>
-            </w:r>
-            <w:r>
-              <w:rPr>
-                <w:rFonts w:ascii="GDSTransportWebsite" w:hAnsi="GDSTransportWebsite"/>
-                <w:color w:val="0A0A0A"/>
-              </w:rPr>
-              <w:t>)</w:t>
-            </w:r>
-            <w:r>
-              <w:rPr>
-                <w:rFonts w:ascii="GDSTransportWebsite" w:hAnsi="GDSTransportWebsite"/>
-                <w:color w:val="0A0A0A"/>
-              </w:rPr>
-              <w:t>}&gt;&gt;</w:t>
-            </w:r>
-          </w:p>
-          <w:p>
-            <w:pPr>
-              <w:spacing w:before="40" w:after="40"/>
-              <w:rPr>
-                <w:rFonts w:ascii="GDSTransportWebsite" w:hAnsi="GDSTransportWebsite"/>
-                <w:color w:val="0A0A0A"/>
-              </w:rPr>
-            </w:pPr>
-            <w:proofErr w:type="gramStart"/>
-            <w:r>
-              <w:rPr>
-                <w:rFonts w:ascii="GDSTransportWebsite" w:hAnsi="GDSTransportWebsite"/>
-                <w:color w:val="0A0A0A"/>
-              </w:rPr>
-              <w:t>&lt;&lt;</w:t>
-            </w:r>
-            <w:r>
-              <w:rPr>
-                <w:rFonts w:ascii="GDSTransportWebsite" w:hAnsi="GDSTransportWebsite"/>
-                <w:color w:val="0A0A0A"/>
-              </w:rPr>
-              <w:t>applicant2</w:t>
-            </w:r>
-            <w:r>
-              <w:rPr>
-                <w:rFonts w:ascii="GDSTransportWebsite" w:hAnsi="GDSTransportWebsite"/>
-                <w:color w:val="0A0A0A"/>
-              </w:rPr>
-              <w:t>.primaryA</w:t>
-            </w:r>
-            <w:r>
-              <w:rPr>
-                <w:rFonts w:ascii="GDSTransportWebsite" w:hAnsi="GDSTransportWebsite"/>
-                <w:color w:val="0A0A0A"/>
-              </w:rPr>
-              <w:t>ddress.AddressLine</w:t>
-            </w:r>
-            <w:proofErr w:type="gramEnd"/>
-            <w:r>
-              <w:rPr>
-                <w:rFonts w:ascii="GDSTransportWebsite" w:hAnsi="GDSTransportWebsite"/>
-                <w:color w:val="0A0A0A"/>
-              </w:rPr>
-              <w:t>3&gt;&gt;&lt;&lt;es_&gt;&gt;&lt;&lt;cs_{</w:t>
-            </w:r>
-            <w:r>
-              <w:rPr>
-                <w:rFonts w:ascii="GDSTransportWebsite" w:hAnsi="GDSTransportWebsite"/>
-                <w:color w:val="0A0A0A"/>
-              </w:rPr>
-              <w:t>!isBlank(</w:t>
-            </w:r>
-            <w:r>
-              <w:rPr>
-                <w:rFonts w:ascii="GDSTransportWebsite" w:hAnsi="GDSTransportWebsite"/>
-                <w:color w:val="0A0A0A"/>
-              </w:rPr>
-              <w:t>applicant2</w:t>
-            </w:r>
-            <w:r>
-              <w:rPr>
-                <w:rFonts w:ascii="GDSTransportWebsite" w:hAnsi="GDSTransportWebsite"/>
-                <w:color w:val="0A0A0A"/>
-              </w:rPr>
-              <w:t>.primaryA</w:t>
-            </w:r>
-            <w:r>
-              <w:rPr>
-                <w:rFonts w:ascii="GDSTransportWebsite" w:hAnsi="GDSTransportWebsite"/>
-                <w:color w:val="0A0A0A"/>
-              </w:rPr>
-              <w:t>ddress.PostTown</w:t>
-            </w:r>
-            <w:r>
-              <w:rPr>
-                <w:rFonts w:ascii="GDSTransportWebsite" w:hAnsi="GDSTransportWebsite"/>
-                <w:color w:val="0A0A0A"/>
-              </w:rPr>
-              <w:t>)</w:t>
-            </w:r>
-            <w:r>
-              <w:rPr>
-                <w:rFonts w:ascii="GDSTransportWebsite" w:hAnsi="GDSTransportWebsite"/>
-                <w:color w:val="0A0A0A"/>
-              </w:rPr>
-              <w:t>}&gt;&gt;</w:t>
-            </w:r>
-          </w:p>
-          <w:p>
-            <w:pPr>
-              <w:spacing w:before="40" w:after="40"/>
-              <w:rPr>
-                <w:rFonts w:ascii="GDSTransportWebsite" w:hAnsi="GDSTransportWebsite"/>
-                <w:color w:val="0A0A0A"/>
-              </w:rPr>
-            </w:pPr>
-            <w:proofErr w:type="gramStart"/>
-            <w:r>
-              <w:rPr>
-                <w:rFonts w:ascii="GDSTransportWebsite" w:hAnsi="GDSTransportWebsite"/>
-                <w:color w:val="0A0A0A"/>
-              </w:rPr>
-              <w:t>&lt;&lt;</w:t>
-            </w:r>
-            <w:r>
-              <w:rPr>
-                <w:rFonts w:ascii="GDSTransportWebsite" w:hAnsi="GDSTransportWebsite"/>
-                <w:color w:val="0A0A0A"/>
-              </w:rPr>
-              <w:t>applicant2</w:t>
-            </w:r>
-            <w:r>
-              <w:rPr>
-                <w:rFonts w:ascii="GDSTransportWebsite" w:hAnsi="GDSTransportWebsite"/>
-                <w:color w:val="0A0A0A"/>
-              </w:rPr>
-              <w:t>.primaryA</w:t>
-            </w:r>
-            <w:r>
-              <w:rPr>
-                <w:rFonts w:ascii="GDSTransportWebsite" w:hAnsi="GDSTransportWebsite"/>
-                <w:color w:val="0A0A0A"/>
-              </w:rPr>
-              <w:t>ddress.PostTown</w:t>
-            </w:r>
-            <w:proofErr w:type="gramEnd"/>
-            <w:r>
-              <w:rPr>
-                <w:rFonts w:ascii="GDSTransportWebsite" w:hAnsi="GDSTransportWebsite"/>
-                <w:color w:val="0A0A0A"/>
-              </w:rPr>
-              <w:t>&gt;&gt;&lt;&lt;es_&gt;&gt;</w:t>
-            </w:r>
-          </w:p>
-          <w:p>
-            <w:pPr>
-              <w:spacing w:before="40" w:after="40"/>
-              <w:rPr>
-                <w:rFonts w:ascii="GDSTransportWebsite" w:hAnsi="GDSTransportWebsite"/>
-                <w:color w:val="0A0A0A"/>
-              </w:rPr>
-            </w:pPr>
-            <w:proofErr w:type="gramStart"/>
-            <w:r>
-              <w:rPr>
-                <w:rFonts w:ascii="GDSTransportWebsite" w:hAnsi="GDSTransportWebsite"/>
-                <w:color w:val="0A0A0A"/>
-              </w:rPr>
-              <w:t>&lt;&lt;</w:t>
-            </w:r>
-            <w:r>
-              <w:rPr>
-                <w:rFonts w:ascii="GDSTransportWebsite" w:hAnsi="GDSTransportWebsite"/>
-                <w:color w:val="0A0A0A"/>
-              </w:rPr>
-              <w:t>applicant2</w:t>
-            </w:r>
-            <w:r>
-              <w:rPr>
-                <w:rFonts w:ascii="GDSTransportWebsite" w:hAnsi="GDSTransportWebsite"/>
-                <w:color w:val="0A0A0A"/>
-              </w:rPr>
-              <w:t>.primaryA</w:t>
-            </w:r>
-            <w:r>
-              <w:rPr>
-                <w:rFonts w:ascii="GDSTransportWebsite" w:hAnsi="GDSTransportWebsite"/>
-                <w:color w:val="0A0A0A"/>
-              </w:rPr>
-              <w:t>ddress.PostCode</w:t>
-            </w:r>
-            <w:proofErr w:type="gramEnd"/>
-            <w:r>
-              <w:rPr>
-                <w:rFonts w:ascii="GDSTransportWebsite" w:hAnsi="GDSTransportWebsite"/>
-                <w:color w:val="0A0A0A"/>
-              </w:rPr>
-              <w:t>&gt;&gt;&lt;&lt;cs_{</w:t>
-            </w:r>
-            <w:r>
-              <w:rPr>
-                <w:rFonts w:ascii="GDSTransportWebsite" w:hAnsi="GDSTransportWebsite"/>
-                <w:color w:val="0A0A0A"/>
-              </w:rPr>
-              <w:t>!isBlank(</w:t>
-            </w:r>
-            <w:r>
-              <w:rPr>
-                <w:rFonts w:ascii="GDSTransportWebsite" w:hAnsi="GDSTransportWebsite"/>
-                <w:color w:val="0A0A0A"/>
-              </w:rPr>
-              <w:t>applicant2</w:t>
-            </w:r>
-            <w:r>
-              <w:rPr>
-                <w:rFonts w:ascii="GDSTransportWebsite" w:hAnsi="GDSTransportWebsite"/>
-                <w:color w:val="0A0A0A"/>
-              </w:rPr>
-              <w:t>.primaryA</w:t>
-            </w:r>
-            <w:r>
-              <w:rPr>
-                <w:rFonts w:ascii="GDSTransportWebsite" w:hAnsi="GDSTransportWebsite"/>
-                <w:color w:val="0A0A0A"/>
-              </w:rPr>
-              <w:t>ddress.Country</w:t>
-            </w:r>
-            <w:r>
-              <w:rPr>
-                <w:rFonts w:ascii="GDSTransportWebsite" w:hAnsi="GDSTransportWebsite"/>
-                <w:color w:val="0A0A0A"/>
-              </w:rPr>
-              <w:t>)</w:t>
-            </w:r>
-            <w:r>
-              <w:rPr>
-                <w:rFonts w:ascii="GDSTransportWebsite" w:hAnsi="GDSTransportWebsite"/>
-                <w:color w:val="0A0A0A"/>
-              </w:rPr>
-              <w:t>}&gt;&gt;</w:t>
-            </w:r>
-          </w:p>
-          <w:p>
-            <w:pPr>
-              <w:spacing w:before="40" w:after="40"/>
-              <w:rPr>
-                <w:rFonts w:ascii="GDSTransportWebsite" w:hAnsi="GDSTransportWebsite"/>
-                <w:color w:val="0A0A0A"/>
-              </w:rPr>
-            </w:pPr>
-            <w:proofErr w:type="gramStart"/>
-            <w:r>
-              <w:rPr>
-                <w:rFonts w:ascii="GDSTransportWebsite" w:hAnsi="GDSTransportWebsite"/>
-                <w:color w:val="0A0A0A"/>
-              </w:rPr>
-              <w:t>&lt;&lt;</w:t>
-            </w:r>
-            <w:r>
-              <w:rPr>
-                <w:rFonts w:ascii="GDSTransportWebsite" w:hAnsi="GDSTransportWebsite"/>
-                <w:color w:val="0A0A0A"/>
-              </w:rPr>
-              <w:t>applicant2</w:t>
-            </w:r>
-            <w:r>
-              <w:rPr>
-                <w:rFonts w:ascii="GDSTransportWebsite" w:hAnsi="GDSTransportWebsite"/>
-                <w:color w:val="0A0A0A"/>
-              </w:rPr>
-              <w:t>.primaryA</w:t>
-            </w:r>
-            <w:r>
-              <w:rPr>
-                <w:rFonts w:ascii="GDSTransportWebsite" w:hAnsi="GDSTransportWebsite"/>
-                <w:color w:val="0A0A0A"/>
-              </w:rPr>
-              <w:t>ddress.Country</w:t>
-            </w:r>
-            <w:proofErr w:type="gramEnd"/>
-            <w:r>
-              <w:rPr>
-                <w:rFonts w:ascii="GDSTransportWebsite" w:hAnsi="GDSTransportWebsite"/>
-                <w:color w:val="0A0A0A"/>
-              </w:rPr>
-              <w:t>&gt;&gt;&lt;&lt;es_&gt;&gt;</w:t>
-            </w:r>
-          </w:p>
-          <w:p>
-            <w:pPr>
-              <w:spacing w:before="40" w:after="40"/>
-              <w:rPr>
-                <w:rFonts w:ascii="Arial" w:hAnsi="Arial" w:cs="Arial"/>
-                <w:sz w:val="22"/>
-                <w:szCs w:val="22"/>
-              </w:rPr>
-            </w:pPr>
-          </w:p>
-        </w:tc>
-      </w:tr>
-      <w:tr>
-        <w:tc>
-          <w:tcPr>
-            <w:tcW w:w="3539" w:type="dxa"/>
-          </w:tcPr>
-          <w:p>
-            <w:pPr>
-              <w:pStyle w:val="NormalWeb"/>
-              <w:spacing w:before="40" w:beforeAutospacing="0" w:after="40" w:afterAutospacing="0"/>
-              <w:rPr>
-                <w:rFonts w:ascii="GDSTransportWebsite" w:hAnsi="GDSTransportWebsite"/>
-                <w:b/>
-                <w:bCs/>
-                <w:color w:val="0A0A0A"/>
-                <w:shd w:val="clear" w:color="auto" w:fill="FFFFFF"/>
-              </w:rPr>
-            </w:pPr>
-            <w:r>
-              <w:rPr>
-                <w:rFonts w:ascii="GDSTransportWebsite" w:hAnsi="GDSTransportWebsite"/>
-                <w:b/>
-                <w:bCs/>
-                <w:color w:val="0A0A0A"/>
-                <w:shd w:val="clear" w:color="auto" w:fill="FFFFFF"/>
-              </w:rPr>
-              <w:t xml:space="preserve">Phone number </w:t>
-            </w:r>
-          </w:p>
-        </w:tc>
-        <w:tc>
-          <w:tcPr>
-            <w:tcW w:w="6521" w:type="dxa"/>
-          </w:tcPr>
-          <w:p>
-            <w:pPr>
-              <w:spacing w:before="40" w:after="40"/>
-              <w:rPr>
-                <w:rFonts w:ascii="GDSTransportWebsite" w:hAnsi="GDSTransportWebsite"/>
-                <w:color w:val="0A0A0A"/>
-              </w:rPr>
-            </w:pPr>
-            <w:r>
-              <w:rPr>
-                <w:rFonts w:ascii="GDSTransportWebsite" w:hAnsi="GDSTransportWebsite"/>
-                <w:color w:val="0A0A0A"/>
-              </w:rPr>
-              <w:t>&lt;&lt;cs_</w:t>
-            </w:r>
-            <w:proofErr w:type="gramStart"/>
-            <w:r>
-              <w:rPr>
-                <w:rFonts w:ascii="GDSTransportWebsite" w:hAnsi="GDSTransportWebsite"/>
-                <w:color w:val="0A0A0A"/>
-              </w:rPr>
-              <w:t>{!isBlank</w:t>
-            </w:r>
-            <w:proofErr w:type="gramEnd"/>
-            <w:r>
-              <w:rPr>
-                <w:rFonts w:ascii="GDSTransportWebsite" w:hAnsi="GDSTransportWebsite"/>
-                <w:color w:val="0A0A0A"/>
-              </w:rPr>
-              <w:t>(applicant</w:t>
-            </w:r>
-            <w:r>
-              <w:rPr>
-                <w:rFonts w:ascii="GDSTransportWebsite" w:hAnsi="GDSTransportWebsite"/>
-                <w:color w:val="0A0A0A"/>
-              </w:rPr>
-              <w:t>2</w:t>
-            </w:r>
-            <w:r>
-              <w:rPr>
-                <w:rFonts w:ascii="GDSTransportWebsite" w:hAnsi="GDSTransportWebsite"/>
-                <w:color w:val="0A0A0A"/>
-              </w:rPr>
-              <w:t>.</w:t>
-            </w:r>
-            <w:r>
-              <w:rPr>
-                <w:rFonts w:ascii="GDSTransportWebsite" w:hAnsi="GDSTransportWebsite"/>
-                <w:color w:val="0A0A0A"/>
-              </w:rPr>
-              <w:t>phoneNumber</w:t>
-            </w:r>
-            <w:r>
-              <w:rPr>
-                <w:rFonts w:ascii="GDSTransportWebsite" w:hAnsi="GDSTransportWebsite"/>
-                <w:color w:val="0A0A0A"/>
-              </w:rPr>
-              <w:t>)}&gt;&gt;</w:t>
-            </w:r>
-            <w:r>
-              <w:rPr>
-                <w:rFonts w:ascii="GDSTransportWebsite" w:hAnsi="GDSTransportWebsite"/>
-                <w:color w:val="0A0A0A"/>
-              </w:rPr>
-              <w:t>&lt;&lt;</w:t>
-            </w:r>
-            <w:r>
-              <w:rPr>
-                <w:rFonts w:ascii="GDSTransportWebsite" w:hAnsi="GDSTransportWebsite"/>
-                <w:color w:val="0A0A0A"/>
-              </w:rPr>
-              <w:t>applicant</w:t>
-            </w:r>
-            <w:r>
-              <w:rPr>
-                <w:rFonts w:ascii="GDSTransportWebsite" w:hAnsi="GDSTransportWebsite"/>
-                <w:color w:val="0A0A0A"/>
-              </w:rPr>
-              <w:t>2</w:t>
-            </w:r>
-            <w:r>
-              <w:rPr>
-                <w:rFonts w:ascii="GDSTransportWebsite" w:hAnsi="GDSTransportWebsite"/>
-                <w:color w:val="0A0A0A"/>
-              </w:rPr>
-              <w:t>.</w:t>
-            </w:r>
-            <w:r>
-              <w:rPr>
-                <w:rFonts w:ascii="GDSTransportWebsite" w:hAnsi="GDSTransportWebsite"/>
-                <w:color w:val="0A0A0A"/>
-              </w:rPr>
-              <w:t>phoneNumber</w:t>
-            </w:r>
-            <w:r>
-              <w:rPr>
-                <w:rFonts w:ascii="GDSTransportWebsite" w:hAnsi="GDSTransportWebsite"/>
-                <w:color w:val="0A0A0A"/>
-              </w:rPr>
-              <w:t>&gt;&gt;&lt;&lt;else&gt;&gt;Not Provided&lt;</w:t>
-            </w:r>
-            <w:r>
-              <w:rPr>
-                <w:rFonts w:ascii="GDSTransportWebsite" w:hAnsi="GDSTransportWebsite"/>
-                <w:color w:val="0A0A0A"/>
-              </w:rPr>
-              <w:t>&lt;es_&gt;&gt;</w:t>
-            </w:r>
-          </w:p>
-          <w:p>
-            <w:pPr>
-              <w:spacing w:before="40" w:after="40"/>
-              <w:rPr>
-                <w:rFonts w:ascii="GDSTransportWebsite" w:hAnsi="GDSTransportWebsite"/>
-                <w:color w:val="0A0A0A"/>
-              </w:rPr>
-            </w:pPr>
-          </w:p>
-        </w:tc>
-      </w:tr>
-      <w:tr>
-        <w:tc>
-          <w:tcPr>
-            <w:tcW w:w="3539" w:type="dxa"/>
-          </w:tcPr>
-          <w:p>
-            <w:pPr>
-              <w:spacing w:before="40" w:after="40"/>
-              <w:rPr>
-                <w:rFonts w:ascii="GDSTransportWebsite" w:hAnsi="GDSTransportWebsite"/>
-                <w:color w:val="000000" w:themeColor="text1"/>
-              </w:rPr>
-            </w:pPr>
-            <w:r>
-              <w:rPr>
-                <w:rFonts w:ascii="GDSTransportWebsite" w:hAnsi="GDSTransportWebsite"/>
-                <w:b/>
-                <w:bCs/>
-                <w:color w:val="0A0A0A"/>
-                <w:shd w:val="clear" w:color="auto" w:fill="FFFFFF"/>
-              </w:rPr>
-              <w:t>Email address</w:t>
-            </w:r>
-          </w:p>
-        </w:tc>
-        <w:tc>
-          <w:tcPr>
-            <w:tcW w:w="6521" w:type="dxa"/>
-          </w:tcPr>
-          <w:p>
-            <w:pPr>
-              <w:spacing w:before="40" w:after="40"/>
-              <w:rPr>
-                <w:rFonts w:ascii="GDSTransportWebsite" w:hAnsi="GDSTransportWebsite"/>
-                <w:color w:val="0A0A0A"/>
-              </w:rPr>
-            </w:pPr>
-            <w:r>
-              <w:rPr>
-                <w:rFonts w:ascii="GDSTransportWebsite" w:hAnsi="GDSTransportWebsite"/>
-                <w:color w:val="0A0A0A"/>
-              </w:rPr>
-              <w:t>&lt;&lt;</w:t>
-            </w:r>
-            <w:r>
-              <w:rPr>
-                <w:rFonts w:ascii="GDSTransportWebsite" w:hAnsi="GDSTransportWebsite"/>
-                <w:color w:val="0A0A0A"/>
-              </w:rPr>
-              <w:t>cs_</w:t>
-            </w:r>
-            <w:proofErr w:type="gramStart"/>
-            <w:r>
-              <w:rPr>
-                <w:rFonts w:ascii="GDSTransportWebsite" w:hAnsi="GDSTransportWebsite"/>
-                <w:color w:val="0A0A0A"/>
-              </w:rPr>
-              <w:t>{!isBlank</w:t>
-            </w:r>
-            <w:proofErr w:type="gramEnd"/>
-            <w:r>
-              <w:rPr>
-                <w:rFonts w:ascii="GDSTransportWebsite" w:hAnsi="GDSTransportWebsite"/>
-                <w:color w:val="0A0A0A"/>
-              </w:rPr>
-              <w:t>(</w:t>
-            </w:r>
-            <w:r>
-              <w:rPr>
-                <w:rFonts w:ascii="GDSTransportWebsite" w:hAnsi="GDSTransportWebsite"/>
-                <w:color w:val="0A0A0A"/>
-              </w:rPr>
-              <w:t>applicant</w:t>
-            </w:r>
-            <w:r>
-              <w:rPr>
-                <w:rFonts w:ascii="GDSTransportWebsite" w:hAnsi="GDSTransportWebsite"/>
-                <w:color w:val="0A0A0A"/>
-              </w:rPr>
-              <w:t>2</w:t>
-            </w:r>
-            <w:r>
-              <w:rPr>
-                <w:rFonts w:ascii="GDSTransportWebsite" w:hAnsi="GDSTransportWebsite"/>
-                <w:color w:val="0A0A0A"/>
-              </w:rPr>
-              <w:t>.</w:t>
-            </w:r>
-            <w:r>
-              <w:rPr>
-                <w:rFonts w:ascii="GDSTransportWebsite" w:hAnsi="GDSTransportWebsite"/>
-                <w:color w:val="0A0A0A"/>
-              </w:rPr>
-              <w:t>emailAddress</w:t>
-            </w:r>
-            <w:r>
-              <w:rPr>
-                <w:rFonts w:ascii="GDSTransportWebsite" w:hAnsi="GDSTransportWebsite"/>
-                <w:color w:val="0A0A0A"/>
-              </w:rPr>
-              <w:t>)}</w:t>
-            </w:r>
-            <w:r>
-              <w:rPr>
-                <w:rFonts w:ascii="GDSTransportWebsite" w:hAnsi="GDSTransportWebsite"/>
-                <w:color w:val="0A0A0A"/>
-              </w:rPr>
-              <w:t>&gt;&gt;</w:t>
-            </w:r>
-            <w:r>
-              <w:rPr>
-                <w:rFonts w:ascii="GDSTransportWebsite" w:hAnsi="GDSTransportWebsite"/>
-                <w:color w:val="0A0A0A"/>
-              </w:rPr>
-              <w:t>&lt;&lt;</w:t>
-            </w:r>
-            <w:r>
-              <w:rPr>
-                <w:rFonts w:ascii="GDSTransportWebsite" w:hAnsi="GDSTransportWebsite"/>
-                <w:color w:val="0A0A0A"/>
-              </w:rPr>
-              <w:t>applicant</w:t>
-            </w:r>
-            <w:r>
-              <w:rPr>
-                <w:rFonts w:ascii="GDSTransportWebsite" w:hAnsi="GDSTransportWebsite"/>
-                <w:color w:val="0A0A0A"/>
-              </w:rPr>
-              <w:t>2</w:t>
-            </w:r>
-            <w:r>
-              <w:rPr>
-                <w:rFonts w:ascii="GDSTransportWebsite" w:hAnsi="GDSTransportWebsite"/>
-                <w:color w:val="0A0A0A"/>
-              </w:rPr>
-              <w:t>.</w:t>
-            </w:r>
-            <w:r>
-              <w:rPr>
-                <w:rFonts w:ascii="GDSTransportWebsite" w:hAnsi="GDSTransportWebsite"/>
-                <w:color w:val="0A0A0A"/>
-              </w:rPr>
-              <w:t>emailAddress</w:t>
-            </w:r>
-            <w:r>
-              <w:rPr>
-                <w:rFonts w:ascii="GDSTransportWebsite" w:hAnsi="GDSTransportWebsite"/>
-                <w:color w:val="0A0A0A"/>
-              </w:rPr>
-              <w:t>&gt;&gt;&lt;&lt;else&gt;&gt;Not Provided&lt;&lt;es_&gt;&gt;</w:t>
-            </w:r>
-          </w:p>
-          <w:p>
-            <w:pPr>
-              <w:spacing w:before="40" w:after="40"/>
-              <w:rPr>
-                <w:rFonts w:ascii="GDSTransportWebsite" w:hAnsi="GDSTransportWebsite"/>
-                <w:color w:val="0A0A0A"/>
-              </w:rPr>
-            </w:pPr>
-          </w:p>
-        </w:tc>
-      </w:tr>
-      <w:tr>
-        <w:trPr>
-          <w:trHeight w:val="140"/>
-        </w:trPr>
-        <w:tc>
-          <w:tcPr>
-            <w:tcW w:w="3539" w:type="dxa"/>
-          </w:tcPr>
-          <w:p>
-            <w:pPr>
-              <w:pStyle w:val="NormalWeb"/>
-              <w:spacing w:before="40" w:beforeAutospacing="0" w:after="40" w:afterAutospacing="0"/>
-              <w:rPr>
-                <w:rFonts w:ascii="GDSTransportWebsite" w:hAnsi="GDSTransportWebsite"/>
-                <w:b/>
-                <w:bCs/>
-                <w:color w:val="0A0A0A"/>
-                <w:shd w:val="clear" w:color="auto" w:fill="FFFFFF"/>
-              </w:rPr>
-            </w:pPr>
-            <w:r>
-              <w:rPr>
-                <w:rFonts w:ascii="GDSTransportWebsite" w:hAnsi="GDSTransportWebsite"/>
-                <w:b/>
-                <w:bCs/>
-                <w:color w:val="0A0A0A"/>
-                <w:shd w:val="clear" w:color="auto" w:fill="FFFFFF"/>
-              </w:rPr>
-              <w:t>Litigation friend</w:t>
-            </w:r>
-          </w:p>
-        </w:tc>
-        <w:tc>
-          <w:tcPr>
-            <w:tcW w:w="6521" w:type="dxa"/>
-          </w:tcPr>
-          <w:p>
-            <w:pPr>
-              <w:spacing w:before="40" w:after="40"/>
-              <w:rPr>
-                <w:rFonts w:ascii="GDSTransportWebsite" w:hAnsi="GDSTransportWebsite"/>
-                <w:color w:val="0A0A0A"/>
-              </w:rPr>
-            </w:pPr>
-            <w:r>
-              <w:rPr>
-                <w:rFonts w:ascii="GDSTransportWebsite" w:hAnsi="GDSTransportWebsite"/>
-                <w:color w:val="0A0A0A"/>
-              </w:rPr>
-              <w:t>&lt;&lt;cs_</w:t>
-            </w:r>
-            <w:proofErr w:type="gramStart"/>
-            <w:r>
-              <w:rPr>
-                <w:rFonts w:ascii="GDSTransportWebsite" w:hAnsi="GDSTransportWebsite"/>
-                <w:color w:val="0A0A0A"/>
-              </w:rPr>
-              <w:t>{!</w:t>
-            </w:r>
-            <w:proofErr w:type="spellStart"/>
-            <w:r>
-              <w:rPr>
-                <w:rFonts w:ascii="GDSTransportWebsite" w:hAnsi="GDSTransportWebsite"/>
-                <w:color w:val="0A0A0A"/>
-              </w:rPr>
-              <w:t>isBlank</w:t>
-            </w:r>
-            <w:proofErr w:type="spellEnd"/>
-            <w:proofErr w:type="gramEnd"/>
-            <w:r>
-              <w:rPr>
-                <w:rFonts w:ascii="GDSTransportWebsite" w:hAnsi="GDSTransportWebsite"/>
-                <w:color w:val="0A0A0A"/>
-              </w:rPr>
-              <w:t>(applicant2.litigationFriendName)}&gt;&gt;&lt;&lt; applicant2.litigationFriendName&gt;&gt;&lt;&lt;else&gt;&gt;&lt;&lt;applicant2.litigationFriendFirstName&gt;&gt; &lt;&lt;applicant2.litigationFriendLastName&gt;&gt;&lt;&lt;es_&gt;&gt;</w:t>
-            </w:r>
-          </w:p>
-          <w:p>
-            <w:pPr>
-              <w:spacing w:before="40" w:after="40"/>
-              <w:rPr>
-                <w:rFonts w:ascii="GDSTransportWebsite" w:hAnsi="GDSTransportWebsite"/>
-                <w:color w:val="0A0A0A"/>
-              </w:rPr>
-            </w:pPr>
-          </w:p>
-        </w:tc>
-      </w:tr>
-      <w:tr>
-        <w:tc>
-          <w:tcPr>
-            <w:tcW w:w="3539" w:type="dxa"/>
-          </w:tcPr>
-          <w:p>
-            <w:pPr>
-              <w:spacing w:before="40" w:after="40"/>
-              <w:rPr>
-                <w:rFonts w:ascii="GDSTransportWebsite" w:hAnsi="GDSTransportWebsite"/>
-                <w:b/>
-                <w:bCs/>
-                <w:color w:val="0A0A0A"/>
-                <w:highlight w:val="green"/>
-                <w:shd w:val="clear" w:color="auto" w:fill="FFFFFF"/>
-              </w:rPr>
-            </w:pPr>
-            <w:r>
-              <w:rPr>
-                <w:rFonts w:ascii="GDSTransportWebsite" w:hAnsi="GDSTransportWebsite"/>
-                <w:b/>
-                <w:bCs/>
-                <w:color w:val="0A0A0A"/>
-                <w:shd w:val="clear" w:color="auto" w:fill="FFFFFF"/>
-              </w:rPr>
-              <w:t>Litigation friend phone number</w:t>
-            </w:r>
-          </w:p>
-        </w:tc>
-        <w:tc>
-          <w:tcPr>
-            <w:tcW w:w="6521" w:type="dxa"/>
-          </w:tcPr>
-          <w:p>
-            <w:pPr>
-              <w:spacing w:before="40" w:after="40"/>
-              <w:rPr>
-                <w:rFonts w:ascii="GDSTransportWebsite" w:hAnsi="GDSTransportWebsite"/>
-                <w:color w:val="0A0A0A"/>
-              </w:rPr>
-            </w:pPr>
-            <w:r>
-              <w:rPr>
-                <w:rFonts w:ascii="GDSTransportWebsite" w:hAnsi="GDSTransportWebsite"/>
-                <w:color w:val="0A0A0A"/>
-              </w:rPr>
-              <w:t>&lt;&lt;</w:t>
-            </w:r>
-            <w:r>
-              <w:rPr>
-                <w:rFonts w:ascii="GDSTransportWebsite" w:hAnsi="GDSTransportWebsite"/>
-                <w:color w:val="0A0A0A"/>
-              </w:rPr>
-              <w:t>cs_</w:t>
-            </w:r>
-            <w:proofErr w:type="gramStart"/>
-            <w:r>
-              <w:rPr>
-                <w:rFonts w:ascii="GDSTransportWebsite" w:hAnsi="GDSTransportWebsite"/>
-                <w:color w:val="0A0A0A"/>
-              </w:rPr>
-              <w:t>{!isBlank</w:t>
-            </w:r>
-            <w:proofErr w:type="gramEnd"/>
-            <w:r>
-              <w:rPr>
-                <w:rFonts w:ascii="GDSTransportWebsite" w:hAnsi="GDSTransportWebsite"/>
-                <w:color w:val="0A0A0A"/>
-              </w:rPr>
-              <w:t>(</w:t>
-            </w:r>
-            <w:r>
-              <w:rPr>
-                <w:rFonts w:ascii="GDSTransportWebsite" w:hAnsi="GDSTransportWebsite"/>
-                <w:color w:val="0A0A0A"/>
-              </w:rPr>
-              <w:t>applicant</w:t>
-            </w:r>
-            <w:r>
-              <w:rPr>
-                <w:rFonts w:ascii="GDSTransportWebsite" w:hAnsi="GDSTransportWebsite"/>
-                <w:color w:val="0A0A0A"/>
-              </w:rPr>
-              <w:t>2</w:t>
-            </w:r>
-            <w:r>
-              <w:rPr>
-                <w:rFonts w:ascii="GDSTransportWebsite" w:hAnsi="GDSTransportWebsite"/>
-                <w:color w:val="0A0A0A"/>
-              </w:rPr>
-              <w:t>.</w:t>
-            </w:r>
-            <w:r>
-              <w:rPr>
-                <w:rFonts w:ascii="GDSTransportWebsite" w:hAnsi="GDSTransportWebsite"/>
-                <w:color w:val="0A0A0A"/>
-              </w:rPr>
-              <w:t>litigationFriend</w:t>
-            </w:r>
-            <w:r>
-              <w:rPr>
-                <w:rFonts w:ascii="GDSTransportWebsite" w:hAnsi="GDSTransportWebsite"/>
-                <w:color w:val="0A0A0A"/>
-              </w:rPr>
-              <w:t>P</w:t>
-            </w:r>
-            <w:r>
-              <w:rPr>
-                <w:rFonts w:ascii="GDSTransportWebsite" w:hAnsi="GDSTransportWebsite"/>
-                <w:color w:val="0A0A0A"/>
-              </w:rPr>
-              <w:t>honeNum</w:t>
-            </w:r>
-            <w:r>
-              <w:rPr>
-                <w:rFonts w:ascii="GDSTransportWebsite" w:hAnsi="GDSTransportWebsite"/>
-                <w:color w:val="0A0A0A"/>
-              </w:rPr>
-              <w:t>b</w:t>
-            </w:r>
-            <w:r>
-              <w:rPr>
-                <w:rFonts w:ascii="GDSTransportWebsite" w:hAnsi="GDSTransportWebsite"/>
-                <w:color w:val="0A0A0A"/>
-              </w:rPr>
-              <w:t>er</w:t>
-            </w:r>
-            <w:r>
-              <w:rPr>
-                <w:rFonts w:ascii="GDSTransportWebsite" w:hAnsi="GDSTransportWebsite"/>
-                <w:color w:val="0A0A0A"/>
-              </w:rPr>
-              <w:t>)}</w:t>
-            </w:r>
-            <w:r>
-              <w:rPr>
-                <w:rFonts w:ascii="GDSTransportWebsite" w:hAnsi="GDSTransportWebsite"/>
-                <w:color w:val="0A0A0A"/>
-              </w:rPr>
-              <w:t>&gt;&gt;</w:t>
-            </w:r>
-            <w:r>
-              <w:rPr>
-                <w:rFonts w:ascii="GDSTransportWebsite" w:hAnsi="GDSTransportWebsite"/>
-                <w:color w:val="0A0A0A"/>
-              </w:rPr>
-              <w:t>&lt;&lt;</w:t>
-            </w:r>
-            <w:r>
-              <w:rPr>
-                <w:rFonts w:ascii="GDSTransportWebsite" w:hAnsi="GDSTransportWebsite"/>
-                <w:color w:val="0A0A0A"/>
-              </w:rPr>
-              <w:t>applicant</w:t>
-            </w:r>
-            <w:r>
-              <w:rPr>
-                <w:rFonts w:ascii="GDSTransportWebsite" w:hAnsi="GDSTransportWebsite"/>
-                <w:color w:val="0A0A0A"/>
-              </w:rPr>
-              <w:t>2</w:t>
-            </w:r>
-            <w:r>
-              <w:rPr>
-                <w:rFonts w:ascii="GDSTransportWebsite" w:hAnsi="GDSTransportWebsite"/>
-                <w:color w:val="0A0A0A"/>
-              </w:rPr>
-              <w:t>.</w:t>
-            </w:r>
-            <w:r>
-              <w:rPr>
-                <w:rFonts w:ascii="GDSTransportWebsite" w:hAnsi="GDSTransportWebsite"/>
-                <w:color w:val="0A0A0A"/>
-              </w:rPr>
-              <w:t>litigationFriend</w:t>
-            </w:r>
-            <w:r>
-              <w:rPr>
-                <w:rFonts w:ascii="GDSTransportWebsite" w:hAnsi="GDSTransportWebsite"/>
-                <w:color w:val="0A0A0A"/>
-              </w:rPr>
-              <w:t>P</w:t>
-            </w:r>
-            <w:r>
-              <w:rPr>
-                <w:rFonts w:ascii="GDSTransportWebsite" w:hAnsi="GDSTransportWebsite"/>
-                <w:color w:val="0A0A0A"/>
-              </w:rPr>
-              <w:t>honeNum</w:t>
-            </w:r>
-            <w:r>
-              <w:rPr>
-                <w:rFonts w:ascii="GDSTransportWebsite" w:hAnsi="GDSTransportWebsite"/>
-                <w:color w:val="0A0A0A"/>
-              </w:rPr>
-              <w:t>b</w:t>
-            </w:r>
-            <w:r>
-              <w:rPr>
-                <w:rFonts w:ascii="GDSTransportWebsite" w:hAnsi="GDSTransportWebsite"/>
-                <w:color w:val="0A0A0A"/>
-              </w:rPr>
-              <w:t>er</w:t>
-            </w:r>
-            <w:r>
-              <w:rPr>
-                <w:rFonts w:ascii="GDSTransportWebsite" w:hAnsi="GDSTransportWebsite"/>
-                <w:color w:val="0A0A0A"/>
-              </w:rPr>
-              <w:t>&gt;&gt;&lt;&lt;else&gt;&gt;Not Provided&lt;&lt;es_&gt;&gt;</w:t>
-            </w:r>
-          </w:p>
-          <w:p>
-            <w:pPr>
-              <w:spacing w:before="40" w:after="40"/>
-              <w:rPr>
-                <w:rFonts w:ascii="GDSTransportWebsite" w:hAnsi="GDSTransportWebsite"/>
-                <w:color w:val="0A0A0A"/>
-              </w:rPr>
-            </w:pPr>
-          </w:p>
-        </w:tc>
-      </w:tr>
-      <w:tr>
-        <w:tc>
-          <w:tcPr>
-            <w:tcW w:w="3539" w:type="dxa"/>
-          </w:tcPr>
-          <w:p>
-            <w:pPr>
-              <w:spacing w:before="40" w:after="40"/>
-              <w:rPr>
-                <w:rFonts w:ascii="GDSTransportWebsite" w:hAnsi="GDSTransportWebsite"/>
-                <w:b/>
-                <w:bCs/>
-                <w:color w:val="0A0A0A"/>
-                <w:highlight w:val="green"/>
-                <w:shd w:val="clear" w:color="auto" w:fill="FFFFFF"/>
-              </w:rPr>
-            </w:pPr>
-            <w:r>
-              <w:rPr>
-                <w:rFonts w:ascii="GDSTransportWebsite" w:hAnsi="GDSTransportWebsite"/>
-                <w:b/>
-                <w:bCs/>
-                <w:color w:val="0A0A0A"/>
-                <w:shd w:val="clear" w:color="auto" w:fill="FFFFFF"/>
-              </w:rPr>
-              <w:t>Litigation friend email</w:t>
-            </w:r>
-          </w:p>
-        </w:tc>
-        <w:tc>
-          <w:tcPr>
-            <w:tcW w:w="6521" w:type="dxa"/>
-          </w:tcPr>
-          <w:p>
-            <w:pPr>
-              <w:spacing w:before="40" w:after="40"/>
-              <w:rPr>
-                <w:rFonts w:ascii="GDSTransportWebsite" w:hAnsi="GDSTransportWebsite"/>
-                <w:color w:val="0A0A0A"/>
-              </w:rPr>
-            </w:pPr>
-            <w:r>
-              <w:rPr>
-                <w:rFonts w:ascii="GDSTransportWebsite" w:hAnsi="GDSTransportWebsite"/>
-                <w:color w:val="0A0A0A"/>
-              </w:rPr>
-              <w:t>&lt;&lt;</w:t>
-            </w:r>
-            <w:r>
-              <w:rPr>
-                <w:rFonts w:ascii="GDSTransportWebsite" w:hAnsi="GDSTransportWebsite"/>
-                <w:color w:val="0A0A0A"/>
-              </w:rPr>
-              <w:t>cs_</w:t>
-            </w:r>
-            <w:proofErr w:type="gramStart"/>
-            <w:r>
-              <w:rPr>
-                <w:rFonts w:ascii="GDSTransportWebsite" w:hAnsi="GDSTransportWebsite"/>
-                <w:color w:val="0A0A0A"/>
-              </w:rPr>
-              <w:t>{!isBlank</w:t>
-            </w:r>
-            <w:proofErr w:type="gramEnd"/>
-            <w:r>
-              <w:rPr>
-                <w:rFonts w:ascii="GDSTransportWebsite" w:hAnsi="GDSTransportWebsite"/>
-                <w:color w:val="0A0A0A"/>
-              </w:rPr>
-              <w:t>(</w:t>
-            </w:r>
-            <w:r>
-              <w:rPr>
-                <w:rFonts w:ascii="GDSTransportWebsite" w:hAnsi="GDSTransportWebsite"/>
-                <w:color w:val="0A0A0A"/>
-              </w:rPr>
-              <w:t>applicant</w:t>
-            </w:r>
-            <w:r>
-              <w:rPr>
-                <w:rFonts w:ascii="GDSTransportWebsite" w:hAnsi="GDSTransportWebsite"/>
-                <w:color w:val="0A0A0A"/>
-              </w:rPr>
-              <w:t>2</w:t>
-            </w:r>
-            <w:r>
-              <w:rPr>
-                <w:rFonts w:ascii="GDSTransportWebsite" w:hAnsi="GDSTransportWebsite"/>
-                <w:color w:val="0A0A0A"/>
-              </w:rPr>
-              <w:t>.</w:t>
-            </w:r>
-            <w:r>
-              <w:rPr>
-                <w:rFonts w:ascii="GDSTransportWebsite" w:hAnsi="GDSTransportWebsite"/>
-                <w:color w:val="0A0A0A"/>
-              </w:rPr>
-              <w:t>litigationFriend</w:t>
-            </w:r>
-            <w:r>
-              <w:rPr>
-                <w:rFonts w:ascii="GDSTransportWebsite" w:hAnsi="GDSTransportWebsite"/>
-                <w:color w:val="0A0A0A"/>
-              </w:rPr>
-              <w:t>EmailAddress)}</w:t>
-            </w:r>
-            <w:r>
-              <w:rPr>
-                <w:rFonts w:ascii="GDSTransportWebsite" w:hAnsi="GDSTransportWebsite"/>
-                <w:color w:val="0A0A0A"/>
-              </w:rPr>
-              <w:t>&gt;&gt;</w:t>
-            </w:r>
-            <w:r>
-              <w:rPr>
-                <w:rFonts w:ascii="GDSTransportWebsite" w:hAnsi="GDSTransportWebsite"/>
-                <w:color w:val="0A0A0A"/>
-              </w:rPr>
-              <w:t>&lt;&lt;</w:t>
-            </w:r>
-            <w:r>
-              <w:rPr>
-                <w:rFonts w:ascii="GDSTransportWebsite" w:hAnsi="GDSTransportWebsite"/>
-                <w:color w:val="0A0A0A"/>
-              </w:rPr>
-              <w:t>applicant</w:t>
-            </w:r>
-            <w:r>
-              <w:rPr>
-                <w:rFonts w:ascii="GDSTransportWebsite" w:hAnsi="GDSTransportWebsite"/>
-                <w:color w:val="0A0A0A"/>
-              </w:rPr>
-              <w:t>2</w:t>
-            </w:r>
-            <w:r>
-              <w:rPr>
-                <w:rFonts w:ascii="GDSTransportWebsite" w:hAnsi="GDSTransportWebsite"/>
-                <w:color w:val="0A0A0A"/>
-              </w:rPr>
-              <w:t>.</w:t>
-            </w:r>
-            <w:r>
-              <w:rPr>
-                <w:rFonts w:ascii="GDSTransportWebsite" w:hAnsi="GDSTransportWebsite"/>
-                <w:color w:val="0A0A0A"/>
-              </w:rPr>
-              <w:t>litigationFriend</w:t>
-            </w:r>
-            <w:r>
-              <w:rPr>
-                <w:rFonts w:ascii="GDSTransportWebsite" w:hAnsi="GDSTransportWebsite"/>
-                <w:color w:val="0A0A0A"/>
-              </w:rPr>
-              <w:t>EmailAddress&gt;&gt;&lt;&lt;else&gt;&gt;Not Provided&lt;&lt;es_&gt;&gt;</w:t>
-            </w:r>
-          </w:p>
-          <w:p>
-            <w:pPr>
-              <w:spacing w:before="40" w:after="40"/>
-              <w:rPr>
-                <w:rFonts w:ascii="GDSTransportWebsite" w:hAnsi="GDSTransportWebsite"/>
-                <w:color w:val="0A0A0A"/>
-              </w:rPr>
-            </w:pPr>
-          </w:p>
-        </w:tc>
-      </w:tr>
-    </w:tbl>
-    <w:p>
-      <w:pPr>
-        <w:pBdr>
-          <w:bottom w:val="single" w:sz="4" w:space="1" w:color="auto"/>
-        </w:pBdr>
-        <w:tabs>
-          <w:tab w:val="left" w:pos="1039"/>
-        </w:tabs>
-        <w:spacing w:before="120" w:after="120"/>
-        <w:rPr>
-          <w:rFonts w:ascii="GDSTransportWebsite" w:hAnsi="GDSTransportWebsite"/>
-          <w:color w:val="0A0A0A"/>
-          <w:sz w:val="36"/>
-          <w:szCs w:val="36"/>
-        </w:rPr>
-      </w:pPr>
-      <w:r>
-        <w:rPr>
-          <w:rFonts w:ascii="GDSTransportWebsite" w:hAnsi="GDSTransportWebsite"/>
-          <w:color w:val="0A0A0A"/>
-          <w:sz w:val="36"/>
-          <w:szCs w:val="36"/>
-        </w:rPr>
-        <w:tab/>
-      </w:r>
-    </w:p>
-    <w:p>
-      <w:pPr>
-        <w:pBdr>
-          <w:bottom w:val="single" w:sz="4" w:space="1" w:color="auto"/>
-        </w:pBdr>
-        <w:spacing w:before="120" w:after="120"/>
-        <w:rPr>
-          <w:rFonts w:ascii="GDSTransportWebsite" w:hAnsi="GDSTransportWebsite"/>
-          <w:color w:val="0A0A0A"/>
-          <w:sz w:val="36"/>
-          <w:szCs w:val="36"/>
-        </w:rPr>
-      </w:pPr>
-    </w:p>
     <w:p>
       <w:pPr>
         <w:pBdr>
@@ -4258,7 +2839,7 @@
                 <w:rFonts w:ascii="GDSTransportWebsite" w:hAnsi="GDSTransportWebsite"/>
                 <w:color w:val="0A0A0A"/>
               </w:rPr>
-              <w:t xml:space="preserve">&lt;&lt; </w:t>
+              <w:t>&lt;&lt;</w:t>
             </w:r>
             <w:proofErr w:type="spellStart"/>
             <w:r>
@@ -4372,13 +2953,6 @@
                 <w:color w:val="0A0A0A"/>
               </w:rPr>
               <w:t>&lt;&lt;</w:t>
-            </w:r>
-            <w:r>
-              <w:rPr>
-                <w:rFonts w:ascii="GDSTransportWebsite" w:hAnsi="GDSTransportWebsite"/>
-                <w:color w:val="0A0A0A"/>
-              </w:rPr>
-              <w:t xml:space="preserve"> </w:t>
             </w:r>
             <w:proofErr w:type="spellStart"/>
             <w:r>
@@ -4743,7 +3317,42 @@
                 <w:rFonts w:ascii="GDSTransportWebsite" w:hAnsi="GDSTransportWebsite"/>
                 <w:color w:val="0A0A0A"/>
               </w:rPr>
-              <w:t>(litigationFriendName)}&gt;&gt;&lt;&lt;litigationFriendName&gt;&gt;&lt;&lt;else&gt;&gt;&lt;&lt;litigationFriendFirstName&gt;&gt; &lt;&lt;</w:t>
+              <w:t>(litigationFriendName)}&gt;&gt;&lt;&lt;litigationFriendName&gt;&gt;&lt;&lt;else&gt;&gt;</w:t>
+            </w:r>
+            <w:r>
+              <w:rPr>
+                <w:rFonts w:ascii="GDSTransportWebsite" w:hAnsi="GDSTransportWebsite"/>
+                <w:color w:val="0A0A0A"/>
+              </w:rPr>
+              <w:t>&lt;&lt;</w:t>
+            </w:r>
+            <w:r>
+              <w:rPr>
+                <w:rFonts w:ascii="GDSTransportWebsite" w:hAnsi="GDSTransportWebsite"/>
+                <w:color w:val="0A0A0A"/>
+              </w:rPr>
+              <w:t>litigationFriendFirstName</w:t>
+            </w:r>
+            <w:r>
+              <w:rPr>
+                <w:rFonts w:ascii="GDSTransportWebsite" w:hAnsi="GDSTransportWebsite"/>
+                <w:color w:val="0A0A0A"/>
+              </w:rPr>
+              <w:t>&gt;&gt;</w:t>
+            </w:r>
+            <w:r>
+              <w:rPr>
+                <w:rFonts w:ascii="GDSTransportWebsite" w:hAnsi="GDSTransportWebsite"/>
+                <w:color w:val="0A0A0A"/>
+              </w:rPr>
+              <w:t xml:space="preserve"> </w:t>
+            </w:r>
+            <w:r>
+              <w:rPr>
+                <w:rFonts w:ascii="GDSTransportWebsite" w:hAnsi="GDSTransportWebsite"/>
+                <w:color w:val="0A0A0A"/>
+              </w:rPr>
+              <w:t>&lt;&lt;</w:t>
             </w:r>
             <w:proofErr w:type="spellStart"/>
             <w:r>
@@ -4759,17 +3368,15 @@
                 <w:rFonts w:ascii="GDSTransportWebsite" w:hAnsi="GDSTransportWebsite"/>
                 <w:color w:val="0A0A0A"/>
               </w:rPr>
-              <w:t>&gt;&gt;&lt;&lt;es_&gt;&gt;</w:t>
-            </w:r>
-          </w:p>
-          <w:p>
-            <w:pPr>
-              <w:spacing w:before="40" w:after="40"/>
-              <w:rPr>
-                <w:rFonts w:ascii="GDSTransportWebsite" w:hAnsi="GDSTransportWebsite"/>
-                <w:color w:val="0A0A0A"/>
-              </w:rPr>
-            </w:pPr>
+              <w:t>&gt;&gt;</w:t>
+            </w:r>
+            <w:r>
+              <w:rPr>
+                <w:rFonts w:ascii="GDSTransportWebsite" w:hAnsi="GDSTransportWebsite"/>
+                <w:color w:val="0A0A0A"/>
+              </w:rPr>
+              <w:t>&lt;&lt;es_&gt;&gt;</w:t>
+            </w:r>
           </w:p>
         </w:tc>
       </w:tr>
@@ -5158,6 +3765,19 @@
             <w:pPr>
               <w:pStyle w:val="NormalWeb"/>
               <w:spacing w:before="40" w:beforeAutospacing="0" w:after="40" w:afterAutospacing="0"/>
+              <w:rPr>
+                <w:rFonts w:ascii="GDSTransportWebsite" w:hAnsi="GDSTransportWebsite"/>
+                <w:b/>
+                <w:bCs/>
+                <w:color w:val="0A0A0A"/>
+                <w:shd w:val="clear" w:color="auto" w:fill="FFFFFF"/>
+              </w:rPr>
+            </w:pPr>
+          </w:p>
+          <w:p>
+            <w:pPr>
+              <w:pStyle w:val="NormalWeb"/>
+              <w:spacing w:before="40" w:beforeAutospacing="0" w:after="40" w:afterAutospacing="0"/>
             </w:pPr>
           </w:p>
         </w:tc>
@@ -5179,6 +3799,7 @@
                 <w:rFonts w:ascii="GDSTransportWebsite" w:hAnsi="GDSTransportWebsite"/>
                 <w:color w:val="0A0A0A"/>
               </w:rPr>
+              <w:lastRenderedPageBreak/>
               <w:t>&lt;</w:t>
             </w:r>
             <w:r>
@@ -5369,15 +3990,7 @@
                 <w:rFonts w:ascii="GDSTransportWebsite" w:hAnsi="GDSTransportWebsite"/>
                 <w:color w:val="0A0A0A"/>
               </w:rPr>
-              <w:t>&lt;&lt;e</w:t>
-            </w:r>
-            <w:r>
-              <w:rPr>
-                <w:rFonts w:ascii="GDSTransportWebsite" w:hAnsi="GDSTransportWebsite"/>
-                <w:color w:val="0A0A0A"/>
-              </w:rPr>
-              <w:lastRenderedPageBreak/>
-              <w:t>s_&gt;&gt;</w:t>
+              <w:t>&lt;&lt;es_&gt;&gt;</w:t>
             </w:r>
             <w:r>
               <w:rPr>
@@ -5835,9 +4448,21 @@
                 <w:color w:val="0A0A0A"/>
                 <w:shd w:val="clear" w:color="auto" w:fill="FFFFFF"/>
               </w:rPr>
-              <w:lastRenderedPageBreak/>
               <w:t>Email address</w:t>
             </w:r>
+          </w:p>
+          <w:p>
+            <w:pPr>
+              <w:pStyle w:val="NormalWeb"/>
+              <w:spacing w:before="40" w:beforeAutospacing="0" w:after="40" w:afterAutospacing="0"/>
+              <w:rPr>
+                <w:rFonts w:ascii="GDSTransportWebsite" w:hAnsi="GDSTransportWebsite"/>
+                <w:b/>
+                <w:bCs/>
+                <w:color w:val="0A0A0A"/>
+                <w:shd w:val="clear" w:color="auto" w:fill="FFFFFF"/>
+              </w:rPr>
+            </w:pPr>
           </w:p>
         </w:tc>
         <w:tc>
@@ -5901,6 +4526,13 @@
             <w:pPr>
               <w:pStyle w:val="NormalWeb"/>
               <w:spacing w:before="40" w:beforeAutospacing="0" w:after="40" w:afterAutospacing="0"/>
+              <w:rPr>
+                <w:rFonts w:ascii="GDSTransportWebsite" w:hAnsi="GDSTransportWebsite"/>
+                <w:b/>
+                <w:bCs/>
+                <w:color w:val="0A0A0A"/>
+                <w:shd w:val="clear" w:color="auto" w:fill="FFFFFF"/>
+              </w:rPr>
             </w:pPr>
             <w:r>
               <w:rPr>
@@ -5912,6 +4544,12 @@
               </w:rPr>
               <w:t>Phone number</w:t>
             </w:r>
+          </w:p>
+          <w:p>
+            <w:pPr>
+              <w:pStyle w:val="NormalWeb"/>
+              <w:spacing w:before="40" w:beforeAutospacing="0" w:after="40" w:afterAutospacing="0"/>
+            </w:pPr>
           </w:p>
         </w:tc>
         <w:tc>
@@ -5976,6 +4614,13 @@
             <w:pPr>
               <w:pStyle w:val="NormalWeb"/>
               <w:spacing w:before="40" w:beforeAutospacing="0" w:after="40" w:afterAutospacing="0"/>
+              <w:rPr>
+                <w:rFonts w:ascii="GDSTransportWebsite" w:hAnsi="GDSTransportWebsite"/>
+                <w:b/>
+                <w:bCs/>
+                <w:color w:val="0A0A0A"/>
+                <w:shd w:val="clear" w:color="auto" w:fill="FFFFFF"/>
+              </w:rPr>
             </w:pPr>
             <w:r>
               <w:rPr>
@@ -5987,6 +4632,12 @@
               </w:rPr>
               <w:t>DX address</w:t>
             </w:r>
+          </w:p>
+          <w:p>
+            <w:pPr>
+              <w:pStyle w:val="NormalWeb"/>
+              <w:spacing w:before="40" w:beforeAutospacing="0" w:after="40" w:afterAutospacing="0"/>
+            </w:pPr>
           </w:p>
         </w:tc>
         <w:tc>
@@ -5997,36 +4648,45 @@
             <w:pPr>
               <w:spacing w:before="40" w:after="40"/>
               <w:rPr>
+                <w:rFonts w:ascii="GDSTransportWebsite" w:hAnsi="GDSTransportWebsite"/>
+                <w:color w:val="0A0A0A"/>
+              </w:rPr>
+            </w:pPr>
+            <w:r>
+              <w:rPr>
+                <w:rFonts w:ascii="GDSTransportWebsite" w:hAnsi="GDSTransportWebsite"/>
+                <w:color w:val="0A0A0A"/>
+              </w:rPr>
+              <w:t>&lt;&lt;</w:t>
+            </w:r>
+            <w:proofErr w:type="spellStart"/>
+            <w:proofErr w:type="gramStart"/>
+            <w:r>
+              <w:rPr>
+                <w:rFonts w:ascii="GDSTransportWebsite" w:hAnsi="GDSTransportWebsite"/>
+                <w:color w:val="0A0A0A"/>
+              </w:rPr>
+              <w:t>representative.dxAddress</w:t>
+            </w:r>
+            <w:proofErr w:type="spellEnd"/>
+            <w:proofErr w:type="gramEnd"/>
+            <w:r>
+              <w:rPr>
+                <w:rFonts w:ascii="GDSTransportWebsite" w:hAnsi="GDSTransportWebsite"/>
+                <w:color w:val="0A0A0A"/>
+              </w:rPr>
+              <w:t>&gt;&gt;</w:t>
+            </w:r>
+          </w:p>
+          <w:p>
+            <w:pPr>
+              <w:spacing w:before="40" w:after="40"/>
+              <w:rPr>
                 <w:rFonts w:ascii="Arial" w:hAnsi="Arial" w:cs="Arial"/>
                 <w:sz w:val="22"/>
                 <w:szCs w:val="22"/>
               </w:rPr>
             </w:pPr>
-            <w:r>
-              <w:rPr>
-                <w:rFonts w:ascii="GDSTransportWebsite" w:hAnsi="GDSTransportWebsite"/>
-                <w:color w:val="0A0A0A"/>
-              </w:rPr>
-              <w:t>&lt;&lt;</w:t>
-            </w:r>
-            <w:proofErr w:type="spellStart"/>
-            <w:proofErr w:type="gramStart"/>
-            <w:r>
-              <w:rPr>
-                <w:rFonts w:ascii="GDSTransportWebsite" w:hAnsi="GDSTransportWebsite"/>
-                <w:color w:val="0A0A0A"/>
-              </w:rPr>
-              <w:t>representative.dxAddress</w:t>
-            </w:r>
-            <w:proofErr w:type="spellEnd"/>
-            <w:proofErr w:type="gramEnd"/>
-            <w:r>
-              <w:rPr>
-                <w:rFonts w:ascii="GDSTransportWebsite" w:hAnsi="GDSTransportWebsite"/>
-                <w:color w:val="0A0A0A"/>
-              </w:rPr>
-              <w:t>&gt;&gt;</w:t>
-            </w:r>
           </w:p>
         </w:tc>
       </w:tr>
@@ -6348,41 +5008,50 @@
             <w:pPr>
               <w:spacing w:before="40" w:after="40"/>
               <w:rPr>
+                <w:rFonts w:ascii="GDSTransportWebsite" w:hAnsi="GDSTransportWebsite"/>
+                <w:color w:val="0A0A0A"/>
+              </w:rPr>
+            </w:pPr>
+            <w:r>
+              <w:rPr>
+                <w:rFonts w:ascii="GDSTransportWebsite" w:hAnsi="GDSTransportWebsite"/>
+                <w:color w:val="0A0A0A"/>
+              </w:rPr>
+              <w:t>&lt;&lt;</w:t>
+            </w:r>
+            <w:proofErr w:type="spellStart"/>
+            <w:r>
+              <w:rPr>
+                <w:rFonts w:ascii="GDSTransportWebsite" w:hAnsi="GDSTransportWebsite"/>
+                <w:color w:val="0A0A0A"/>
+              </w:rPr>
+              <w:t>fileDirectionsQuestionnaire</w:t>
+            </w:r>
+            <w:r>
+              <w:rPr>
+                <w:rFonts w:ascii="GDSTransportWebsite" w:hAnsi="GDSTransportWebsite"/>
+                <w:color w:val="0A0A0A"/>
+              </w:rPr>
+              <w:t>.oneMonthStayRequested</w:t>
+            </w:r>
+            <w:proofErr w:type="spellEnd"/>
+            <w:r>
+              <w:rPr>
+                <w:rFonts w:ascii="GDSTransportWebsite" w:hAnsi="GDSTransportWebsite"/>
+                <w:color w:val="0A0A0A"/>
+              </w:rPr>
+              <w:t>&gt;&gt;</w:t>
+            </w:r>
+          </w:p>
+          <w:p>
+            <w:pPr>
+              <w:spacing w:before="40" w:after="40"/>
+              <w:rPr>
                 <w:rFonts w:ascii="Arial" w:hAnsi="Arial" w:cs="Arial"/>
                 <w:sz w:val="22"/>
                 <w:szCs w:val="22"/>
               </w:rPr>
             </w:pPr>
-            <w:r>
-              <w:rPr>
-                <w:rFonts w:ascii="GDSTransportWebsite" w:hAnsi="GDSTransportWebsite"/>
-                <w:color w:val="0A0A0A"/>
-              </w:rPr>
-              <w:t>&lt;&lt;</w:t>
-            </w:r>
-            <w:proofErr w:type="spellStart"/>
-            <w:r>
-              <w:rPr>
-                <w:rFonts w:ascii="GDSTransportWebsite" w:hAnsi="GDSTransportWebsite"/>
-                <w:color w:val="0A0A0A"/>
-              </w:rPr>
-              <w:t>fileDirectionsQuestionnaire</w:t>
-            </w:r>
-            <w:r>
-              <w:rPr>
-                <w:rFonts w:ascii="GDSTransportWebsite" w:hAnsi="GDSTransportWebsite"/>
-                <w:color w:val="0A0A0A"/>
-              </w:rPr>
-              <w:t>.oneMonthStayRequested</w:t>
-            </w:r>
-            <w:proofErr w:type="spellEnd"/>
-            <w:r>
-              <w:rPr>
-                <w:rFonts w:ascii="GDSTransportWebsite" w:hAnsi="GDSTransportWebsite"/>
-                <w:color w:val="0A0A0A"/>
-              </w:rPr>
-              <w:t>&gt;&gt;</w:t>
-            </w:r>
           </w:p>
         </w:tc>
       </w:tr>
@@ -6439,41 +5108,50 @@
             <w:pPr>
               <w:spacing w:before="40" w:after="40"/>
               <w:rPr>
+                <w:rFonts w:ascii="GDSTransportWebsite" w:hAnsi="GDSTransportWebsite"/>
+                <w:color w:val="0A0A0A"/>
+              </w:rPr>
+            </w:pPr>
+            <w:r>
+              <w:rPr>
+                <w:rFonts w:ascii="GDSTransportWebsite" w:hAnsi="GDSTransportWebsite"/>
+                <w:color w:val="0A0A0A"/>
+              </w:rPr>
+              <w:t>&lt;&lt;</w:t>
+            </w:r>
+            <w:proofErr w:type="spellStart"/>
+            <w:r>
+              <w:rPr>
+                <w:rFonts w:ascii="GDSTransportWebsite" w:hAnsi="GDSTransportWebsite"/>
+                <w:color w:val="0A0A0A"/>
+              </w:rPr>
+              <w:t>fileDirectionsQuestionnaire</w:t>
+            </w:r>
+            <w:r>
+              <w:rPr>
+                <w:rFonts w:ascii="GDSTransportWebsite" w:hAnsi="GDSTransportWebsite"/>
+                <w:color w:val="0A0A0A"/>
+              </w:rPr>
+              <w:t>.reactionProtocolCompliedWith</w:t>
+            </w:r>
+            <w:proofErr w:type="spellEnd"/>
+            <w:r>
+              <w:rPr>
+                <w:rFonts w:ascii="GDSTransportWebsite" w:hAnsi="GDSTransportWebsite"/>
+                <w:color w:val="0A0A0A"/>
+              </w:rPr>
+              <w:t>&gt;&gt;</w:t>
+            </w:r>
+          </w:p>
+          <w:p>
+            <w:pPr>
+              <w:spacing w:before="40" w:after="40"/>
+              <w:rPr>
                 <w:rFonts w:ascii="Arial" w:hAnsi="Arial" w:cs="Arial"/>
                 <w:sz w:val="22"/>
                 <w:szCs w:val="22"/>
               </w:rPr>
             </w:pPr>
-            <w:r>
-              <w:rPr>
-                <w:rFonts w:ascii="GDSTransportWebsite" w:hAnsi="GDSTransportWebsite"/>
-                <w:color w:val="0A0A0A"/>
-              </w:rPr>
-              <w:t>&lt;&lt;</w:t>
-            </w:r>
-            <w:proofErr w:type="spellStart"/>
-            <w:r>
-              <w:rPr>
-                <w:rFonts w:ascii="GDSTransportWebsite" w:hAnsi="GDSTransportWebsite"/>
-                <w:color w:val="0A0A0A"/>
-              </w:rPr>
-              <w:t>fileDirectionsQuestionnaire</w:t>
-            </w:r>
-            <w:r>
-              <w:rPr>
-                <w:rFonts w:ascii="GDSTransportWebsite" w:hAnsi="GDSTransportWebsite"/>
-                <w:color w:val="0A0A0A"/>
-              </w:rPr>
-              <w:t>.reactionProtocolCompliedWith</w:t>
-            </w:r>
-            <w:proofErr w:type="spellEnd"/>
-            <w:r>
-              <w:rPr>
-                <w:rFonts w:ascii="GDSTransportWebsite" w:hAnsi="GDSTransportWebsite"/>
-                <w:color w:val="0A0A0A"/>
-              </w:rPr>
-              <w:t>&gt;&gt;</w:t>
-            </w:r>
           </w:p>
         </w:tc>
       </w:tr>
@@ -6668,6 +5346,7 @@
           <w:sz w:val="36"/>
           <w:szCs w:val="36"/>
         </w:rPr>
+        <w:lastRenderedPageBreak/>
         <w:t>&lt;&lt;</w:t>
       </w:r>
       <w:r>
@@ -6797,7 +5476,6 @@
           <w:sz w:val="36"/>
           <w:szCs w:val="36"/>
         </w:rPr>
-        <w:lastRenderedPageBreak/>
         <w:t>Electronic documents</w:t>
       </w:r>
     </w:p>
@@ -7884,8 +6562,21 @@
                 <w:color w:val="0A0A0A"/>
                 <w:shd w:val="clear" w:color="auto" w:fill="FFFFFF"/>
               </w:rPr>
+              <w:lastRenderedPageBreak/>
               <w:t>Expert’s name</w:t>
             </w:r>
+          </w:p>
+          <w:p>
+            <w:pPr>
+              <w:spacing w:before="40" w:after="40"/>
+              <w:rPr>
+                <w:rFonts w:ascii="GDSTransportWebsite" w:hAnsi="GDSTransportWebsite"/>
+                <w:b/>
+                <w:bCs/>
+                <w:color w:val="0A0A0A"/>
+                <w:shd w:val="clear" w:color="auto" w:fill="FFFFFF"/>
+              </w:rPr>
+            </w:pPr>
           </w:p>
         </w:tc>
         <w:tc>
@@ -7971,6 +6662,15 @@
               </w:rPr>
               <w:t>&gt;&gt;&lt;&lt;es_&gt;&gt;</w:t>
             </w:r>
+          </w:p>
+          <w:p>
+            <w:pPr>
+              <w:spacing w:before="40" w:after="40"/>
+              <w:rPr>
+                <w:rFonts w:ascii="GDSTransportWebsite" w:hAnsi="GDSTransportWebsite"/>
+                <w:color w:val="0A0A0A"/>
+              </w:rPr>
+            </w:pPr>
           </w:p>
         </w:tc>
       </w:tr>
@@ -8001,9 +6701,20 @@
                 <w:color w:val="0A0A0A"/>
                 <w:shd w:val="clear" w:color="auto" w:fill="FFFFFF"/>
               </w:rPr>
-              <w:lastRenderedPageBreak/>
               <w:t>Expert’s phone number</w:t>
             </w:r>
+          </w:p>
+          <w:p>
+            <w:pPr>
+              <w:spacing w:before="40" w:after="40"/>
+              <w:rPr>
+                <w:rFonts w:ascii="GDSTransportWebsite" w:hAnsi="GDSTransportWebsite"/>
+                <w:b/>
+                <w:bCs/>
+                <w:color w:val="0A0A0A"/>
+                <w:shd w:val="clear" w:color="auto" w:fill="FFFFFF"/>
+              </w:rPr>
+            </w:pPr>
           </w:p>
         </w:tc>
         <w:tc>
@@ -8031,7 +6742,14 @@
                 <w:rFonts w:ascii="GDSTransportWebsite" w:hAnsi="GDSTransportWebsite"/>
                 <w:color w:val="0A0A0A"/>
               </w:rPr>
-              <w:t>{!</w:t>
+              <w:t>{</w:t>
+            </w:r>
+            <w:r>
+              <w:rPr>
+                <w:rFonts w:ascii="GDSTransportWebsite" w:hAnsi="GDSTransportWebsite"/>
+                <w:color w:val="0A0A0A"/>
+              </w:rPr>
+              <w:t>!</w:t>
             </w:r>
             <w:proofErr w:type="spellStart"/>
             <w:r>
@@ -8064,7 +6782,14 @@
                 <w:rFonts w:ascii="GDSTransportWebsite" w:hAnsi="GDSTransportWebsite"/>
                 <w:color w:val="0A0A0A"/>
               </w:rPr>
-              <w:t>)}&gt;&gt;&lt;&lt;</w:t>
+              <w:t>)}&gt;&gt;</w:t>
+            </w:r>
+            <w:r>
+              <w:rPr>
+                <w:rFonts w:ascii="GDSTransportWebsite" w:hAnsi="GDSTransportWebsite"/>
+                <w:color w:val="0A0A0A"/>
+              </w:rPr>
+              <w:t>&lt;&lt;</w:t>
             </w:r>
             <w:proofErr w:type="spellStart"/>
             <w:r>
@@ -8080,8 +6805,31 @@
                 <w:rFonts w:ascii="GDSTransportWebsite" w:hAnsi="GDSTransportWebsite"/>
                 <w:color w:val="0A0A0A"/>
               </w:rPr>
-              <w:t>&gt;&gt;&lt;&lt;else&gt;&gt;Not Provided&lt;&lt;es_&gt;&gt;</w:t>
-            </w:r>
+              <w:t>&gt;&gt;</w:t>
+            </w:r>
+            <w:r>
+              <w:rPr>
+                <w:rFonts w:ascii="GDSTransportWebsite" w:hAnsi="GDSTransportWebsite"/>
+                <w:color w:val="0A0A0A"/>
+              </w:rPr>
+              <w:t>&lt;&lt;else&gt;&gt;Not Provided</w:t>
+            </w:r>
+            <w:r>
+              <w:rPr>
+                <w:rFonts w:ascii="GDSTransportWebsite" w:hAnsi="GDSTransportWebsite"/>
+                <w:color w:val="0A0A0A"/>
+              </w:rPr>
+              <w:t>&lt;&lt;es_&gt;&gt;</w:t>
+            </w:r>
+          </w:p>
+          <w:p>
+            <w:pPr>
+              <w:spacing w:before="40" w:after="40"/>
+              <w:rPr>
+                <w:rFonts w:ascii="GDSTransportWebsite" w:hAnsi="GDSTransportWebsite"/>
+                <w:color w:val="0A0A0A"/>
+              </w:rPr>
+            </w:pPr>
           </w:p>
         </w:tc>
       </w:tr>
@@ -8115,6 +6863,18 @@
               <w:t>Expert’s email address</w:t>
             </w:r>
           </w:p>
+          <w:p>
+            <w:pPr>
+              <w:spacing w:before="40" w:after="40"/>
+              <w:rPr>
+                <w:rFonts w:ascii="GDSTransportWebsite" w:hAnsi="GDSTransportWebsite"/>
+                <w:b/>
+                <w:bCs/>
+                <w:color w:val="0A0A0A"/>
+                <w:shd w:val="clear" w:color="auto" w:fill="FFFFFF"/>
+              </w:rPr>
+            </w:pPr>
+          </w:p>
         </w:tc>
         <w:tc>
           <w:tcPr>
@@ -8141,7 +6901,14 @@
                 <w:rFonts w:ascii="GDSTransportWebsite" w:hAnsi="GDSTransportWebsite"/>
                 <w:color w:val="0A0A0A"/>
               </w:rPr>
-              <w:t>{!</w:t>
+              <w:t>{</w:t>
+            </w:r>
+            <w:r>
+              <w:rPr>
+                <w:rFonts w:ascii="GDSTransportWebsite" w:hAnsi="GDSTransportWebsite"/>
+                <w:color w:val="0A0A0A"/>
+              </w:rPr>
+              <w:t>!</w:t>
             </w:r>
             <w:proofErr w:type="spellStart"/>
             <w:r>
@@ -8174,7 +6941,14 @@
                 <w:rFonts w:ascii="GDSTransportWebsite" w:hAnsi="GDSTransportWebsite"/>
                 <w:color w:val="0A0A0A"/>
               </w:rPr>
-              <w:t>)}&gt;&gt;&lt;&lt;</w:t>
+              <w:t>)}&gt;&gt;</w:t>
+            </w:r>
+            <w:r>
+              <w:rPr>
+                <w:rFonts w:ascii="GDSTransportWebsite" w:hAnsi="GDSTransportWebsite"/>
+                <w:color w:val="0A0A0A"/>
+              </w:rPr>
+              <w:t>&lt;&lt;</w:t>
             </w:r>
             <w:proofErr w:type="spellStart"/>
             <w:r>
@@ -8190,8 +6964,31 @@
                 <w:rFonts w:ascii="GDSTransportWebsite" w:hAnsi="GDSTransportWebsite"/>
                 <w:color w:val="0A0A0A"/>
               </w:rPr>
-              <w:t>&gt;&gt;&lt;&lt;else&gt;&gt;Not Provided&lt;&lt;es_&gt;&gt;</w:t>
-            </w:r>
+              <w:t>&gt;&gt;</w:t>
+            </w:r>
+            <w:r>
+              <w:rPr>
+                <w:rFonts w:ascii="GDSTransportWebsite" w:hAnsi="GDSTransportWebsite"/>
+                <w:color w:val="0A0A0A"/>
+              </w:rPr>
+              <w:t>&lt;&lt;else&gt;&gt;Not Provided</w:t>
+            </w:r>
+            <w:r>
+              <w:rPr>
+                <w:rFonts w:ascii="GDSTransportWebsite" w:hAnsi="GDSTransportWebsite"/>
+                <w:color w:val="0A0A0A"/>
+              </w:rPr>
+              <w:t>&lt;&lt;es_&gt;&gt;</w:t>
+            </w:r>
+          </w:p>
+          <w:p>
+            <w:pPr>
+              <w:spacing w:before="40" w:after="40"/>
+              <w:rPr>
+                <w:rFonts w:ascii="GDSTransportWebsite" w:hAnsi="GDSTransportWebsite"/>
+                <w:color w:val="0A0A0A"/>
+              </w:rPr>
+            </w:pPr>
           </w:p>
         </w:tc>
       </w:tr>
@@ -8225,6 +7022,18 @@
               <w:t>Field of expertise</w:t>
             </w:r>
           </w:p>
+          <w:p>
+            <w:pPr>
+              <w:spacing w:before="40" w:after="40"/>
+              <w:rPr>
+                <w:rFonts w:ascii="GDSTransportWebsite" w:hAnsi="GDSTransportWebsite"/>
+                <w:b/>
+                <w:bCs/>
+                <w:color w:val="0A0A0A"/>
+                <w:shd w:val="clear" w:color="auto" w:fill="FFFFFF"/>
+              </w:rPr>
+            </w:pPr>
+          </w:p>
         </w:tc>
         <w:tc>
           <w:tcPr>
@@ -8235,7 +7044,10 @@
               <w:spacing w:before="40" w:after="40"/>
               <w:rPr>
                 <w:rFonts w:ascii="GDSTransportWebsite" w:hAnsi="GDSTransportWebsite"/>
-                <w:color w:val="0A0A0A"/>
+                <w:b/>
+                <w:bCs/>
+                <w:color w:val="0A0A0A"/>
+                <w:shd w:val="clear" w:color="auto" w:fill="FFFFFF"/>
               </w:rPr>
             </w:pPr>
             <w:r>
@@ -8323,8 +7135,32 @@
                 <w:color w:val="0A0A0A"/>
                 <w:shd w:val="clear" w:color="auto" w:fill="FFFFFF"/>
               </w:rPr>
-              <w:t>Why you need this expert</w:t>
-            </w:r>
+              <w:t xml:space="preserve">Why you need this </w:t>
+            </w:r>
+            <w:proofErr w:type="gramStart"/>
+            <w:r>
+              <w:rPr>
+                <w:rFonts w:ascii="GDSTransportWebsite" w:hAnsi="GDSTransportWebsite"/>
+                <w:b/>
+                <w:bCs/>
+                <w:color w:val="0A0A0A"/>
+                <w:shd w:val="clear" w:color="auto" w:fill="FFFFFF"/>
+              </w:rPr>
+              <w:t>expert</w:t>
+            </w:r>
+            <w:proofErr w:type="gramEnd"/>
+          </w:p>
+          <w:p>
+            <w:pPr>
+              <w:spacing w:before="40" w:after="40"/>
+              <w:rPr>
+                <w:rFonts w:ascii="GDSTransportWebsite" w:hAnsi="GDSTransportWebsite"/>
+                <w:b/>
+                <w:bCs/>
+                <w:color w:val="0A0A0A"/>
+                <w:shd w:val="clear" w:color="auto" w:fill="FFFFFF"/>
+              </w:rPr>
+            </w:pPr>
           </w:p>
         </w:tc>
         <w:tc>
@@ -8430,6 +7266,18 @@
               <w:t>Cost</w:t>
             </w:r>
           </w:p>
+          <w:p>
+            <w:pPr>
+              <w:spacing w:before="40" w:after="40"/>
+              <w:rPr>
+                <w:rFonts w:ascii="GDSTransportWebsite" w:hAnsi="GDSTransportWebsite"/>
+                <w:b/>
+                <w:bCs/>
+                <w:color w:val="0A0A0A"/>
+                <w:shd w:val="clear" w:color="auto" w:fill="FFFFFF"/>
+              </w:rPr>
+            </w:pPr>
+          </w:p>
         </w:tc>
         <w:tc>
           <w:tcPr>
@@ -8543,7 +7391,15 @@
                 <w:color w:val="0A0A0A"/>
                 <w:shd w:val="clear" w:color="auto" w:fill="FFFFFF"/>
               </w:rPr>
-              <w:t>experts.details</w:t>
+              <w:t>e</w:t>
+            </w:r>
+            <w:r>
+              <w:rPr>
+                <w:rFonts w:ascii="GDSTransportWebsite" w:hAnsi="GDSTransportWebsite"/>
+                <w:color w:val="0A0A0A"/>
+                <w:shd w:val="clear" w:color="auto" w:fill="FFFFFF"/>
+              </w:rPr>
+              <w:t>xperts.details</w:t>
             </w:r>
             <w:proofErr w:type="spellEnd"/>
             <w:proofErr w:type="gramEnd"/>
@@ -8988,6 +7844,18 @@
               <w:t>Phone number</w:t>
             </w:r>
           </w:p>
+          <w:p>
+            <w:pPr>
+              <w:spacing w:before="40" w:after="40"/>
+              <w:rPr>
+                <w:rFonts w:ascii="GDSTransportWebsite" w:hAnsi="GDSTransportWebsite"/>
+                <w:b/>
+                <w:bCs/>
+                <w:color w:val="0A0A0A"/>
+                <w:shd w:val="clear" w:color="auto" w:fill="FFFFFF"/>
+              </w:rPr>
+            </w:pPr>
+          </w:p>
         </w:tc>
         <w:tc>
           <w:tcPr>
@@ -9014,7 +7882,14 @@
                 <w:rFonts w:ascii="GDSTransportWebsite" w:hAnsi="GDSTransportWebsite"/>
                 <w:color w:val="0A0A0A"/>
               </w:rPr>
-              <w:t>{!</w:t>
+              <w:t>{</w:t>
+            </w:r>
+            <w:r>
+              <w:rPr>
+                <w:rFonts w:ascii="GDSTransportWebsite" w:hAnsi="GDSTransportWebsite"/>
+                <w:color w:val="0A0A0A"/>
+              </w:rPr>
+              <w:t>!</w:t>
             </w:r>
             <w:proofErr w:type="spellStart"/>
             <w:r>
@@ -9047,7 +7922,14 @@
                 <w:rFonts w:ascii="GDSTransportWebsite" w:hAnsi="GDSTransportWebsite"/>
                 <w:color w:val="0A0A0A"/>
               </w:rPr>
-              <w:t>)}&gt;&gt;&lt;&lt;</w:t>
+              <w:t>)}&gt;&gt;</w:t>
+            </w:r>
+            <w:r>
+              <w:rPr>
+                <w:rFonts w:ascii="GDSTransportWebsite" w:hAnsi="GDSTransportWebsite"/>
+                <w:color w:val="0A0A0A"/>
+              </w:rPr>
+              <w:t>&lt;&lt;</w:t>
             </w:r>
             <w:proofErr w:type="spellStart"/>
             <w:r>
@@ -9063,7 +7945,21 @@
                 <w:rFonts w:ascii="GDSTransportWebsite" w:hAnsi="GDSTransportWebsite"/>
                 <w:color w:val="0A0A0A"/>
               </w:rPr>
-              <w:t>&gt;&gt;&lt;&lt;else&gt;&gt;Not Provided&lt;&lt;es_&gt;&gt;</w:t>
+              <w:t>&gt;&gt;</w:t>
+            </w:r>
+            <w:r>
+              <w:rPr>
+                <w:rFonts w:ascii="GDSTransportWebsite" w:hAnsi="GDSTransportWebsite"/>
+                <w:color w:val="0A0A0A"/>
+              </w:rPr>
+              <w:t>&lt;&lt;else&gt;&gt;Not Provided</w:t>
+            </w:r>
+            <w:r>
+              <w:rPr>
+                <w:rFonts w:ascii="GDSTransportWebsite" w:hAnsi="GDSTransportWebsite"/>
+                <w:color w:val="0A0A0A"/>
+              </w:rPr>
+              <w:t>&lt;&lt;es_&gt;&gt;</w:t>
             </w:r>
           </w:p>
           <w:p>
@@ -9107,6 +8003,18 @@
               <w:t>Email address</w:t>
             </w:r>
           </w:p>
+          <w:p>
+            <w:pPr>
+              <w:spacing w:before="40" w:after="40"/>
+              <w:rPr>
+                <w:rFonts w:ascii="GDSTransportWebsite" w:hAnsi="GDSTransportWebsite"/>
+                <w:b/>
+                <w:bCs/>
+                <w:color w:val="0A0A0A"/>
+                <w:shd w:val="clear" w:color="auto" w:fill="FFFFFF"/>
+              </w:rPr>
+            </w:pPr>
+          </w:p>
         </w:tc>
         <w:tc>
           <w:tcPr>
@@ -9133,7 +8041,14 @@
                 <w:rFonts w:ascii="GDSTransportWebsite" w:hAnsi="GDSTransportWebsite"/>
                 <w:color w:val="0A0A0A"/>
               </w:rPr>
-              <w:t>{!</w:t>
+              <w:t>{</w:t>
+            </w:r>
+            <w:r>
+              <w:rPr>
+                <w:rFonts w:ascii="GDSTransportWebsite" w:hAnsi="GDSTransportWebsite"/>
+                <w:color w:val="0A0A0A"/>
+              </w:rPr>
+              <w:t>!</w:t>
             </w:r>
             <w:proofErr w:type="spellStart"/>
             <w:r>
@@ -9196,7 +8111,14 @@
                 <w:rFonts w:ascii="GDSTransportWebsite" w:hAnsi="GDSTransportWebsite"/>
                 <w:color w:val="0A0A0A"/>
               </w:rPr>
-              <w:t>&lt;&lt;else&gt;&gt;Not Provided&lt;&lt;es_&gt;&gt;</w:t>
+              <w:t>&lt;&lt;else&gt;&gt;Not Provided</w:t>
+            </w:r>
+            <w:r>
+              <w:rPr>
+                <w:rFonts w:ascii="GDSTransportWebsite" w:hAnsi="GDSTransportWebsite"/>
+                <w:color w:val="0A0A0A"/>
+              </w:rPr>
+              <w:t>&lt;&lt;es_&gt;&gt;</w:t>
             </w:r>
           </w:p>
           <w:p>
@@ -9333,7 +8255,15 @@
                 <w:color w:val="0A0A0A"/>
                 <w:shd w:val="clear" w:color="auto" w:fill="FFFFFF"/>
               </w:rPr>
-              <w:t>er_</w:t>
+              <w:t>er</w:t>
+            </w:r>
+            <w:r>
+              <w:rPr>
+                <w:rFonts w:ascii="GDSTransportWebsite" w:hAnsi="GDSTransportWebsite"/>
+                <w:color w:val="0A0A0A"/>
+                <w:shd w:val="clear" w:color="auto" w:fill="FFFFFF"/>
+              </w:rPr>
+              <w:t>_</w:t>
             </w:r>
             <w:proofErr w:type="gramStart"/>
             <w:r>
@@ -9342,7 +8272,15 @@
                 <w:color w:val="0A0A0A"/>
                 <w:shd w:val="clear" w:color="auto" w:fill="FFFFFF"/>
               </w:rPr>
-              <w:t>witnesses.details</w:t>
+              <w:t>w</w:t>
+            </w:r>
+            <w:r>
+              <w:rPr>
+                <w:rFonts w:ascii="GDSTransportWebsite" w:hAnsi="GDSTransportWebsite"/>
+                <w:color w:val="0A0A0A"/>
+                <w:shd w:val="clear" w:color="auto" w:fill="FFFFFF"/>
+              </w:rPr>
+              <w:t>itnesses.details</w:t>
             </w:r>
             <w:proofErr w:type="spellEnd"/>
             <w:proofErr w:type="gramEnd"/>
@@ -9428,12 +8366,14 @@
                 <w:color w:val="0A0A0A"/>
                 <w:shd w:val="clear" w:color="auto" w:fill="FFFFFF"/>
               </w:rPr>
+              <w:lastRenderedPageBreak/>
               <w:t>What language will you, your experts or witnesses speak at the hearing?</w:t>
             </w:r>
           </w:p>
           <w:p>
             <w:pPr>
               <w:pStyle w:val="NormalWeb"/>
+              <w:spacing w:before="40" w:beforeAutospacing="0" w:after="40" w:afterAutospacing="0"/>
               <w:rPr>
                 <w:rFonts w:ascii="GDSTransportWebsite" w:hAnsi="GDSTransportWebsite"/>
                 <w:b/>
@@ -9543,7 +8483,6 @@
                 <w:rFonts w:ascii="GDSTransportWebsite" w:hAnsi="GDSTransportWebsite"/>
                 <w:color w:val="0A0A0A"/>
               </w:rPr>
-              <w:lastRenderedPageBreak/>
               <w:t>&lt;&lt;</w:t>
             </w:r>
             <w:proofErr w:type="spellStart"/>
@@ -9648,7 +8587,29 @@
                 <w:color w:val="0A0A0A"/>
                 <w:shd w:val="clear" w:color="auto" w:fill="FFFFFF"/>
               </w:rPr>
-              <w:t>Are there any days within the next 12 months when you, your client, an expert or a witness couldn’t attend a hearing?</w:t>
+              <w:t xml:space="preserve">Are there any days within the next 12 months when you, your client, an </w:t>
+            </w:r>
+            <w:proofErr w:type="gramStart"/>
+            <w:r>
+              <w:rPr>
+                <w:rFonts w:ascii="GDSTransportWebsite" w:hAnsi="GDSTransportWebsite"/>
+                <w:b/>
+                <w:bCs/>
+                <w:color w:val="0A0A0A"/>
+                <w:shd w:val="clear" w:color="auto" w:fill="FFFFFF"/>
+              </w:rPr>
+              <w:t>expert</w:t>
+            </w:r>
+            <w:proofErr w:type="gramEnd"/>
+            <w:r>
+              <w:rPr>
+                <w:rFonts w:ascii="GDSTransportWebsite" w:hAnsi="GDSTransportWebsite"/>
+                <w:b/>
+                <w:bCs/>
+                <w:color w:val="0A0A0A"/>
+                <w:shd w:val="clear" w:color="auto" w:fill="FFFFFF"/>
+              </w:rPr>
+              <w:t xml:space="preserve"> or a witness couldn’t attend a hearing?</w:t>
             </w:r>
           </w:p>
           <w:p>
@@ -10276,7 +9237,14 @@
       <w:tblPr>
         <w:tblStyle w:val="TableGrid"/>
         <w:tblW w:w="10065" w:type="dxa"/>
-        <w:tblInd w:w="-5" w:type="dxa"/>
+        <w:tblBorders>
+          <w:top w:val="none" w:sz="0" w:space="0" w:color="auto"/>
+          <w:left w:val="none" w:sz="0" w:space="0" w:color="auto"/>
+          <w:bottom w:val="none" w:sz="0" w:space="0" w:color="auto"/>
+          <w:right w:val="none" w:sz="0" w:space="0" w:color="auto"/>
+          <w:insideH w:val="none" w:sz="0" w:space="0" w:color="auto"/>
+          <w:insideV w:val="none" w:sz="0" w:space="0" w:color="auto"/>
+        </w:tblBorders>
         <w:tblLayout w:type="fixed"/>
         <w:tblLook w:val="04A0" w:firstRow="1" w:lastRow="0" w:firstColumn="1" w:lastColumn="0" w:noHBand="0" w:noVBand="1"/>
       </w:tblPr>
@@ -10291,33 +9259,24 @@
         <w:tc>
           <w:tcPr>
             <w:tcW w:w="3544" w:type="dxa"/>
-            <w:tcBorders>
-              <w:top w:val="nil"/>
-              <w:left w:val="nil"/>
-              <w:bottom w:val="nil"/>
-              <w:right w:val="nil"/>
-            </w:tcBorders>
             <w:hideMark/>
           </w:tcPr>
           <w:p>
             <w:pPr>
-              <w:pStyle w:val="NormalWeb"/>
-              <w:spacing w:before="40" w:beforeAutospacing="0" w:after="40" w:afterAutospacing="0"/>
-              <w:rPr>
-                <w:rFonts w:ascii="GDSTransportWebsite" w:hAnsi="GDSTransportWebsite"/>
-                <w:b/>
-                <w:bCs/>
-                <w:color w:val="0A0A0A"/>
-                <w:shd w:val="clear" w:color="auto" w:fill="FFFFFF"/>
-              </w:rPr>
-            </w:pPr>
-            <w:r>
-              <w:rPr>
-                <w:rFonts w:ascii="GDSTransportWebsite" w:hAnsi="GDSTransportWebsite"/>
-                <w:b/>
-                <w:bCs/>
-                <w:color w:val="0A0A0A"/>
-                <w:shd w:val="clear" w:color="auto" w:fill="FFFFFF"/>
+              <w:spacing w:before="40" w:after="40"/>
+              <w:rPr>
+                <w:rFonts w:ascii="GDSTransportWebsite" w:hAnsi="GDSTransportWebsite"/>
+                <w:b/>
+                <w:bCs/>
+                <w:color w:val="0A0A0A"/>
+              </w:rPr>
+            </w:pPr>
+            <w:r>
+              <w:rPr>
+                <w:rFonts w:ascii="GDSTransportWebsite" w:hAnsi="GDSTransportWebsite"/>
+                <w:b/>
+                <w:bCs/>
+                <w:color w:val="0A0A0A"/>
               </w:rPr>
               <w:t>P</w:t>
             </w:r>
@@ -10337,7 +9296,6 @@
                 <w:b/>
                 <w:bCs/>
                 <w:color w:val="0A0A0A"/>
-                <w:shd w:val="clear" w:color="auto" w:fill="FFFFFF"/>
               </w:rPr>
               <w:t>court</w:t>
             </w:r>
@@ -10346,12 +9304,6 @@
         <w:tc>
           <w:tcPr>
             <w:tcW w:w="6521" w:type="dxa"/>
-            <w:tcBorders>
-              <w:top w:val="nil"/>
-              <w:left w:val="nil"/>
-              <w:bottom w:val="nil"/>
-              <w:right w:val="nil"/>
-            </w:tcBorders>
             <w:hideMark/>
           </w:tcPr>
           <w:p>
@@ -10425,32 +9377,23 @@
         <w:tc>
           <w:tcPr>
             <w:tcW w:w="3544" w:type="dxa"/>
-            <w:tcBorders>
-              <w:top w:val="nil"/>
-              <w:left w:val="nil"/>
-              <w:bottom w:val="nil"/>
-              <w:right w:val="nil"/>
-            </w:tcBorders>
           </w:tcPr>
           <w:p>
             <w:pPr>
-              <w:pStyle w:val="NormalWeb"/>
-              <w:spacing w:before="40" w:beforeAutospacing="0" w:after="40" w:afterAutospacing="0"/>
-              <w:rPr>
-                <w:rFonts w:ascii="GDSTransportWebsite" w:hAnsi="GDSTransportWebsite"/>
-                <w:b/>
-                <w:bCs/>
-                <w:color w:val="0A0A0A"/>
-                <w:shd w:val="clear" w:color="auto" w:fill="FFFFFF"/>
-              </w:rPr>
-            </w:pPr>
-            <w:r>
-              <w:rPr>
-                <w:rFonts w:ascii="GDSTransportWebsite" w:hAnsi="GDSTransportWebsite"/>
-                <w:b/>
-                <w:bCs/>
-                <w:color w:val="0A0A0A"/>
-                <w:shd w:val="clear" w:color="auto" w:fill="FFFFFF"/>
+              <w:spacing w:before="40" w:after="40"/>
+              <w:rPr>
+                <w:rFonts w:ascii="GDSTransportWebsite" w:hAnsi="GDSTransportWebsite"/>
+                <w:b/>
+                <w:bCs/>
+                <w:color w:val="0A0A0A"/>
+              </w:rPr>
+            </w:pPr>
+            <w:r>
+              <w:rPr>
+                <w:rFonts w:ascii="GDSTransportWebsite" w:hAnsi="GDSTransportWebsite"/>
+                <w:b/>
+                <w:bCs/>
+                <w:color w:val="0A0A0A"/>
               </w:rPr>
               <w:t>Reason</w:t>
             </w:r>
@@ -10459,12 +9402,6 @@
         <w:tc>
           <w:tcPr>
             <w:tcW w:w="6521" w:type="dxa"/>
-            <w:tcBorders>
-              <w:top w:val="nil"/>
-              <w:left w:val="nil"/>
-              <w:bottom w:val="nil"/>
-              <w:right w:val="nil"/>
-            </w:tcBorders>
           </w:tcPr>
           <w:p>
             <w:pPr>
@@ -10502,14 +9439,7 @@
                 <w:rFonts w:ascii="GDSTransportWebsite" w:hAnsi="GDSTransportWebsite"/>
                 <w:color w:val="0A0A0A"/>
               </w:rPr>
-              <w:t xml:space="preserve"> </w:t>
-            </w:r>
-            <w:r>
-              <w:rPr>
-                <w:rFonts w:ascii="GDSTransportWebsite" w:hAnsi="GDSTransportWebsite"/>
-                <w:color w:val="0A0A0A"/>
-              </w:rPr>
-              <w:t>&gt;&gt;</w:t>
+              <w:t xml:space="preserve"> &gt;&gt;</w:t>
             </w:r>
           </w:p>
           <w:p>
@@ -10524,6 +9454,15 @@
         </w:tc>
       </w:tr>
     </w:tbl>
+    <w:p>
+      <w:pPr>
+        <w:spacing w:before="120" w:after="120"/>
+        <w:rPr>
+          <w:rFonts w:ascii="GDSTransportWebsite" w:hAnsi="GDSTransportWebsite"/>
+          <w:color w:val="0A0A0A"/>
+        </w:rPr>
+      </w:pPr>
+    </w:p>
     <w:p>
       <w:pPr>
         <w:pBdr>
@@ -10590,6 +9529,7 @@
                 <w:color w:val="0A0A0A"/>
                 <w:shd w:val="clear" w:color="auto" w:fill="FFFFFF"/>
               </w:rPr>
+              <w:lastRenderedPageBreak/>
               <w:t xml:space="preserve">See Draft-directions.pdf available from </w:t>
             </w:r>
             <w:proofErr w:type="spellStart"/>
@@ -10677,7 +9617,6 @@
                 <w:shd w:val="clear" w:color="auto" w:fill="FFFFFF"/>
               </w:rPr>
             </w:pPr>
-            <w:bookmarkStart w:id="0" w:name="_Hlk113515643"/>
             <w:r>
               <w:rPr>
                 <w:rFonts w:ascii="GDSTransportWebsite" w:hAnsi="GDSTransportWebsite"/>
@@ -10720,7 +9659,6 @@
                 <w:rFonts w:ascii="GDSTransportWebsite" w:hAnsi="GDSTransportWebsite"/>
                 <w:color w:val="0A0A0A"/>
               </w:rPr>
-              <w:lastRenderedPageBreak/>
               <w:t>&lt;&lt;</w:t>
             </w:r>
             <w:proofErr w:type="spellStart"/>
@@ -11032,7 +9970,15 @@
                 <w:color w:val="0A0A0A"/>
                 <w:shd w:val="clear" w:color="auto" w:fill="FFFFFF"/>
               </w:rPr>
-              <w:t>&lt;&lt;s</w:t>
+              <w:t>&lt;&lt;</w:t>
+            </w:r>
+            <w:r>
+              <w:rPr>
+                <w:rFonts w:ascii="GDSTransportWebsite" w:hAnsi="GDSTransportWebsite"/>
+                <w:color w:val="0A0A0A"/>
+                <w:shd w:val="clear" w:color="auto" w:fill="FFFFFF"/>
+              </w:rPr>
+              <w:t>s</w:t>
             </w:r>
             <w:r>
               <w:rPr>
@@ -11082,20 +10028,20 @@
               </w:rPr>
               <w:t>&lt;&lt;es_&gt;&gt;</w:t>
             </w:r>
+          </w:p>
+          <w:p>
+            <w:pPr>
+              <w:spacing w:before="40" w:after="40"/>
+              <w:rPr>
+                <w:rFonts w:ascii="GDSTransportWebsite" w:hAnsi="GDSTransportWebsite"/>
+                <w:color w:val="0A0A0A"/>
+                <w:shd w:val="clear" w:color="auto" w:fill="FFFFFF"/>
+              </w:rPr>
+            </w:pPr>
           </w:p>
         </w:tc>
       </w:tr>
     </w:tbl>
-    <w:p>
-      <w:pPr>
-        <w:spacing w:before="120" w:after="120"/>
-        <w:rPr>
-          <w:rFonts w:ascii="GDSTransportWebsite" w:hAnsi="GDSTransportWebsite"/>
-          <w:color w:val="0A0A0A"/>
-          <w:shd w:val="clear" w:color="auto" w:fill="FFFFFF"/>
-        </w:rPr>
-      </w:pPr>
-    </w:p>
     <w:p>
       <w:pPr>
         <w:spacing w:before="120" w:after="120"/>
@@ -11110,16 +10056,15 @@
           <w:color w:val="0A0A0A"/>
           <w:shd w:val="clear" w:color="auto" w:fill="FFFFFF"/>
         </w:rPr>
-        <w:t xml:space="preserve">Your answers to the questions above will enable the court and the judge, to consider </w:t>
+        <w:t>Your answers to the questions above will enable the court and the judge, to consider what steps, adjustments or support can be arranged</w:t>
       </w:r>
-      <w:bookmarkEnd w:id="0"/>
       <w:r>
         <w:rPr>
           <w:rFonts w:ascii="GDSTransportWebsite" w:hAnsi="GDSTransportWebsite"/>
           <w:color w:val="0A0A0A"/>
           <w:shd w:val="clear" w:color="auto" w:fill="FFFFFF"/>
         </w:rPr>
-        <w:t>what steps, adjustments or support can be arranged.</w:t>
+        <w:t>.</w:t>
       </w:r>
       <w:r>
         <w:rPr>
@@ -11685,11 +10630,14 @@
           </w:tcPr>
           <w:p>
             <w:pPr>
-              <w:spacing w:before="40" w:after="40"/>
-              <w:rPr>
-                <w:rFonts w:ascii="Arial" w:hAnsi="Arial" w:cs="Arial"/>
-                <w:sz w:val="22"/>
-                <w:szCs w:val="22"/>
+              <w:pStyle w:val="NormalWeb"/>
+              <w:spacing w:before="40" w:beforeAutospacing="0" w:after="40" w:afterAutospacing="0"/>
+              <w:rPr>
+                <w:rFonts w:ascii="GDSTransportWebsite" w:hAnsi="GDSTransportWebsite"/>
+                <w:b/>
+                <w:bCs/>
+                <w:color w:val="0A0A0A"/>
+                <w:shd w:val="clear" w:color="auto" w:fill="FFFFFF"/>
               </w:rPr>
             </w:pPr>
             <w:r>
@@ -11757,15 +10705,16 @@
                 <w:shd w:val="clear" w:color="auto" w:fill="FFFFFF"/>
               </w:rPr>
             </w:pPr>
-            <w:bookmarkStart w:id="1" w:name="_Hlk107324563"/>
-            <w:r>
-              <w:rPr>
-                <w:rFonts w:ascii="GDSTransportWebsite" w:hAnsi="GDSTransportWebsite"/>
-                <w:b/>
-                <w:bCs/>
-                <w:color w:val="0A0A0A"/>
-                <w:shd w:val="clear" w:color="auto" w:fill="FFFFFF"/>
-              </w:rPr>
+            <w:bookmarkStart w:id="0" w:name="_Hlk107311773"/>
+            <w:r>
+              <w:rPr>
+                <w:rFonts w:ascii="GDSTransportWebsite" w:hAnsi="GDSTransportWebsite"/>
+                <w:b/>
+                <w:bCs/>
+                <w:color w:val="0A0A0A"/>
+                <w:shd w:val="clear" w:color="auto" w:fill="FFFFFF"/>
+              </w:rPr>
+              <w:lastRenderedPageBreak/>
               <w:t>Name</w:t>
             </w:r>
           </w:p>
@@ -11813,7 +10762,7 @@
           </w:p>
         </w:tc>
       </w:tr>
-      <w:bookmarkEnd w:id="1"/>
+      <w:bookmarkEnd w:id="0"/>
       <w:tr>
         <w:trPr>
           <w:trHeight w:val="155"/>
@@ -11904,9 +10853,12 @@
       </w:pPr>
     </w:p>
     <w:sectPr>
-      <w:footerReference w:type="even" r:id="rId13"/>
-      <w:footerReference w:type="default" r:id="rId14"/>
-      <w:footerReference w:type="first" r:id="rId15"/>
+      <w:headerReference w:type="even" r:id="rId13"/>
+      <w:headerReference w:type="default" r:id="rId14"/>
+      <w:footerReference w:type="even" r:id="rId15"/>
+      <w:footerReference w:type="default" r:id="rId16"/>
+      <w:headerReference w:type="first" r:id="rId17"/>
+      <w:footerReference w:type="first" r:id="rId18"/>
       <w:pgSz w:w="12240" w:h="15840"/>
       <w:pgMar w:top="1134" w:right="1134" w:bottom="1134" w:left="1134" w:header="720" w:footer="720" w:gutter="0"/>
       <w:cols w:space="720"/>
@@ -11947,7 +10899,7 @@
       <mc:AlternateContent>
         <mc:Choice Requires="wps">
           <w:drawing>
-            <wp:anchor distT="0" distB="0" distL="0" distR="0" simplePos="0" relativeHeight="251659264" behindDoc="0" locked="0" layoutInCell="1" allowOverlap="1" wp14:anchorId="3C64B0B2" wp14:editId="6A4C6899">
+            <wp:anchor distT="0" distB="0" distL="0" distR="0" simplePos="0" relativeHeight="251659264" behindDoc="0" locked="0" layoutInCell="1" allowOverlap="1" wp14:anchorId="08AE3BEC" wp14:editId="33F69517">
               <wp:simplePos x="635" y="635"/>
               <wp:positionH relativeFrom="leftMargin">
                 <wp:align>left</wp:align>
@@ -12022,7 +10974,7 @@
         </mc:Choice>
         <mc:Fallback>
           <w:pict>
-            <v:shapetype w14:anchorId="3C64B0B2" id="_x0000_t202" coordsize="21600,21600" o:spt="202" path="m,l,21600r21600,l21600,xe">
+            <v:shapetype w14:anchorId="08AE3BEC" id="_x0000_t202" coordsize="21600,21600" o:spt="202" path="m,l,21600r21600,l21600,xe">
               <v:stroke joinstyle="miter"/>
               <v:path gradientshapeok="t" o:connecttype="rect"/>
             </v:shapetype>
@@ -12279,7 +11231,7 @@
       <mc:AlternateContent>
         <mc:Choice Requires="wps">
           <w:drawing>
-            <wp:anchor distT="0" distB="0" distL="0" distR="0" simplePos="0" relativeHeight="251658240" behindDoc="0" locked="0" layoutInCell="1" allowOverlap="1" wp14:anchorId="3DFF11C6" wp14:editId="3854195A">
+            <wp:anchor distT="0" distB="0" distL="0" distR="0" simplePos="0" relativeHeight="251658240" behindDoc="0" locked="0" layoutInCell="1" allowOverlap="1" wp14:anchorId="7814FBEA" wp14:editId="4879FEE8">
               <wp:simplePos x="635" y="635"/>
               <wp:positionH relativeFrom="leftMargin">
                 <wp:align>left</wp:align>
@@ -12354,7 +11306,7 @@
         </mc:Choice>
         <mc:Fallback>
           <w:pict>
-            <v:shapetype w14:anchorId="3DFF11C6" id="_x0000_t202" coordsize="21600,21600" o:spt="202" path="m,l,21600r21600,l21600,xe">
+            <v:shapetype w14:anchorId="7814FBEA" id="_x0000_t202" coordsize="21600,21600" o:spt="202" path="m,l,21600r21600,l21600,xe">
               <v:stroke joinstyle="miter"/>
               <v:path gradientshapeok="t" o:connecttype="rect"/>
             </v:shapetype>
@@ -12413,6 +11365,36 @@
 </w:footnotes>
 </file>
 
+<file path=word/header1.xml><?xml version="1.0" encoding="utf-8"?>
+<w:hdr xmlns:wpc="http://schemas.microsoft.com/office/word/2010/wordprocessingCanvas" xmlns:cx="http://schemas.microsoft.com/office/drawing/2014/chartex" xmlns:cx1="http://schemas.microsoft.com/office/drawing/2015/9/8/chartex" xmlns:cx2="http://schemas.microsoft.com/office/drawing/2015/10/21/chartex" xmlns:cx3="http://schemas.microsoft.com/office/drawing/2016/5/9/chartex" xmlns:cx4="http://schemas.microsoft.com/office/drawing/2016/5/10/chartex" xmlns:cx5="http://schemas.microsoft.com/office/drawing/2016/5/11/chartex" xmlns:cx6="http://schemas.microsoft.com/office/drawing/2016/5/12/chartex" xmlns:cx7="http://schemas.microsoft.com/office/drawing/2016/5/13/chartex" xmlns:cx8="http://schemas.microsoft.com/office/drawing/2016/5/14/chartex" xmlns:mc="http://schemas.openxmlformats.org/markup-compatibility/2006" xmlns:aink="http://schemas.microsoft.com/office/drawing/2016/ink" xmlns:am3d="http://schemas.microsoft.com/office/drawing/2017/model3d" xmlns:o="urn:schemas-microsoft-com:office:office" xmlns:oel="http://schemas.microsoft.com/office/2019/extlst" xmlns:r="http://schemas.openxmlformats.org/officeDocument/2006/relationships" xmlns:m="http://schemas.openxmlformats.org/officeDocument/2006/math" xmlns:v="urn:schemas-microsoft-com:vml" xmlns:wp14="http://schemas.microsoft.com/office/word/2010/wordprocessingDrawing" xmlns:wp="http://schemas.openxmlformats.org/drawingml/2006/wordprocessingDrawing" xmlns:w10="urn:schemas-microsoft-com:office:word" xmlns:w="http://schemas.openxmlformats.org/wordprocessingml/2006/main" xmlns:w14="http://schemas.microsoft.com/office/word/2010/wordml" xmlns:w15="http://schemas.microsoft.com/office/word/2012/wordml" xmlns:w16cex="http://schemas.microsoft.com/office/word/2018/wordml/cex" xmlns:w16cid="http://schemas.microsoft.com/office/word/2016/wordml/cid" xmlns:w16="http://schemas.microsoft.com/office/word/2018/wordml" xmlns:w16sdtdh="http://schemas.microsoft.com/office/word/2020/wordml/sdtdatahash" xmlns:w16se="http://schemas.microsoft.com/office/word/2015/wordml/symex" xmlns:wpg="http://schemas.microsoft.com/office/word/2010/wordprocessingGroup" xmlns:wpi="http://schemas.microsoft.com/office/word/2010/wordprocessingInk" xmlns:wne="http://schemas.microsoft.com/office/word/2006/wordml" xmlns:wps="http://schemas.microsoft.com/office/word/2010/wordprocessingShape" mc:Ignorable="w14 w15 w16se w16cid w16 w16cex w16sdtdh wp14">
+  <w:p>
+    <w:pPr>
+      <w:pStyle w:val="Header"/>
+    </w:pPr>
+  </w:p>
+</w:hdr>
+</file>
+
+<file path=word/header2.xml><?xml version="1.0" encoding="utf-8"?>
+<w:hdr xmlns:wpc="http://schemas.microsoft.com/office/word/2010/wordprocessingCanvas" xmlns:cx="http://schemas.microsoft.com/office/drawing/2014/chartex" xmlns:cx1="http://schemas.microsoft.com/office/drawing/2015/9/8/chartex" xmlns:cx2="http://schemas.microsoft.com/office/drawing/2015/10/21/chartex" xmlns:cx3="http://schemas.microsoft.com/office/drawing/2016/5/9/chartex" xmlns:cx4="http://schemas.microsoft.com/office/drawing/2016/5/10/chartex" xmlns:cx5="http://schemas.microsoft.com/office/drawing/2016/5/11/chartex" xmlns:cx6="http://schemas.microsoft.com/office/drawing/2016/5/12/chartex" xmlns:cx7="http://schemas.microsoft.com/office/drawing/2016/5/13/chartex" xmlns:cx8="http://schemas.microsoft.com/office/drawing/2016/5/14/chartex" xmlns:mc="http://schemas.openxmlformats.org/markup-compatibility/2006" xmlns:aink="http://schemas.microsoft.com/office/drawing/2016/ink" xmlns:am3d="http://schemas.microsoft.com/office/drawing/2017/model3d" xmlns:o="urn:schemas-microsoft-com:office:office" xmlns:oel="http://schemas.microsoft.com/office/2019/extlst" xmlns:r="http://schemas.openxmlformats.org/officeDocument/2006/relationships" xmlns:m="http://schemas.openxmlformats.org/officeDocument/2006/math" xmlns:v="urn:schemas-microsoft-com:vml" xmlns:wp14="http://schemas.microsoft.com/office/word/2010/wordprocessingDrawing" xmlns:wp="http://schemas.openxmlformats.org/drawingml/2006/wordprocessingDrawing" xmlns:w10="urn:schemas-microsoft-com:office:word" xmlns:w="http://schemas.openxmlformats.org/wordprocessingml/2006/main" xmlns:w14="http://schemas.microsoft.com/office/word/2010/wordml" xmlns:w15="http://schemas.microsoft.com/office/word/2012/wordml" xmlns:w16cex="http://schemas.microsoft.com/office/word/2018/wordml/cex" xmlns:w16cid="http://schemas.microsoft.com/office/word/2016/wordml/cid" xmlns:w16="http://schemas.microsoft.com/office/word/2018/wordml" xmlns:w16sdtdh="http://schemas.microsoft.com/office/word/2020/wordml/sdtdatahash" xmlns:w16se="http://schemas.microsoft.com/office/word/2015/wordml/symex" xmlns:wpg="http://schemas.microsoft.com/office/word/2010/wordprocessingGroup" xmlns:wpi="http://schemas.microsoft.com/office/word/2010/wordprocessingInk" xmlns:wne="http://schemas.microsoft.com/office/word/2006/wordml" xmlns:wps="http://schemas.microsoft.com/office/word/2010/wordprocessingShape" mc:Ignorable="w14 w15 w16se w16cid w16 w16cex w16sdtdh wp14">
+  <w:p>
+    <w:pPr>
+      <w:pStyle w:val="Header"/>
+    </w:pPr>
+  </w:p>
+</w:hdr>
+</file>
+
+<file path=word/header3.xml><?xml version="1.0" encoding="utf-8"?>
+<w:hdr xmlns:wpc="http://schemas.microsoft.com/office/word/2010/wordprocessingCanvas" xmlns:cx="http://schemas.microsoft.com/office/drawing/2014/chartex" xmlns:cx1="http://schemas.microsoft.com/office/drawing/2015/9/8/chartex" xmlns:cx2="http://schemas.microsoft.com/office/drawing/2015/10/21/chartex" xmlns:cx3="http://schemas.microsoft.com/office/drawing/2016/5/9/chartex" xmlns:cx4="http://schemas.microsoft.com/office/drawing/2016/5/10/chartex" xmlns:cx5="http://schemas.microsoft.com/office/drawing/2016/5/11/chartex" xmlns:cx6="http://schemas.microsoft.com/office/drawing/2016/5/12/chartex" xmlns:cx7="http://schemas.microsoft.com/office/drawing/2016/5/13/chartex" xmlns:cx8="http://schemas.microsoft.com/office/drawing/2016/5/14/chartex" xmlns:mc="http://schemas.openxmlformats.org/markup-compatibility/2006" xmlns:aink="http://schemas.microsoft.com/office/drawing/2016/ink" xmlns:am3d="http://schemas.microsoft.com/office/drawing/2017/model3d" xmlns:o="urn:schemas-microsoft-com:office:office" xmlns:oel="http://schemas.microsoft.com/office/2019/extlst" xmlns:r="http://schemas.openxmlformats.org/officeDocument/2006/relationships" xmlns:m="http://schemas.openxmlformats.org/officeDocument/2006/math" xmlns:v="urn:schemas-microsoft-com:vml" xmlns:wp14="http://schemas.microsoft.com/office/word/2010/wordprocessingDrawing" xmlns:wp="http://schemas.openxmlformats.org/drawingml/2006/wordprocessingDrawing" xmlns:w10="urn:schemas-microsoft-com:office:word" xmlns:w="http://schemas.openxmlformats.org/wordprocessingml/2006/main" xmlns:w14="http://schemas.microsoft.com/office/word/2010/wordml" xmlns:w15="http://schemas.microsoft.com/office/word/2012/wordml" xmlns:w16cex="http://schemas.microsoft.com/office/word/2018/wordml/cex" xmlns:w16cid="http://schemas.microsoft.com/office/word/2016/wordml/cid" xmlns:w16="http://schemas.microsoft.com/office/word/2018/wordml" xmlns:w16sdtdh="http://schemas.microsoft.com/office/word/2020/wordml/sdtdatahash" xmlns:w16se="http://schemas.microsoft.com/office/word/2015/wordml/symex" xmlns:wpg="http://schemas.microsoft.com/office/word/2010/wordprocessingGroup" xmlns:wpi="http://schemas.microsoft.com/office/word/2010/wordprocessingInk" xmlns:wne="http://schemas.microsoft.com/office/word/2006/wordml" xmlns:wps="http://schemas.microsoft.com/office/word/2010/wordprocessingShape" mc:Ignorable="w14 w15 w16se w16cid w16 w16cex w16sdtdh wp14">
+  <w:p>
+    <w:pPr>
+      <w:pStyle w:val="Header"/>
+    </w:pPr>
+  </w:p>
+</w:hdr>
+</file>
+
 <file path=word/numbering.xml><?xml version="1.0" encoding="utf-8"?>
 <w:numbering xmlns:wpc="http://schemas.microsoft.com/office/word/2010/wordprocessingCanvas" xmlns:cx="http://schemas.microsoft.com/office/drawing/2014/chartex" xmlns:cx1="http://schemas.microsoft.com/office/drawing/2015/9/8/chartex" xmlns:cx2="http://schemas.microsoft.com/office/drawing/2015/10/21/chartex" xmlns:cx3="http://schemas.microsoft.com/office/drawing/2016/5/9/chartex" xmlns:cx4="http://schemas.microsoft.com/office/drawing/2016/5/10/chartex" xmlns:cx5="http://schemas.microsoft.com/office/drawing/2016/5/11/chartex" xmlns:cx6="http://schemas.microsoft.com/office/drawing/2016/5/12/chartex" xmlns:cx7="http://schemas.microsoft.com/office/drawing/2016/5/13/chartex" xmlns:cx8="http://schemas.microsoft.com/office/drawing/2016/5/14/chartex" xmlns:mc="http://schemas.openxmlformats.org/markup-compatibility/2006" xmlns:aink="http://schemas.microsoft.com/office/drawing/2016/ink" xmlns:am3d="http://schemas.microsoft.com/office/drawing/2017/model3d" xmlns:o="urn:schemas-microsoft-com:office:office" xmlns:oel="http://schemas.microsoft.com/office/2019/extlst" xmlns:r="http://schemas.openxmlformats.org/officeDocument/2006/relationships" xmlns:m="http://schemas.openxmlformats.org/officeDocument/2006/math" xmlns:v="urn:schemas-microsoft-com:vml" xmlns:wp14="http://schemas.microsoft.com/office/word/2010/wordprocessingDrawing" xmlns:wp="http://schemas.openxmlformats.org/drawingml/2006/wordprocessingDrawing" xmlns:w10="urn:schemas-microsoft-com:office:word" xmlns:w="http://schemas.openxmlformats.org/wordprocessingml/2006/main" xmlns:w14="http://schemas.microsoft.com/office/word/2010/wordml" xmlns:w15="http://schemas.microsoft.com/office/word/2012/wordml" xmlns:w16cex="http://schemas.microsoft.com/office/word/2018/wordml/cex" xmlns:w16cid="http://schemas.microsoft.com/office/word/2016/wordml/cid" xmlns:w16="http://schemas.microsoft.com/office/word/2018/wordml" xmlns:w16sdtdh="http://schemas.microsoft.com/office/word/2020/wordml/sdtdatahash" xmlns:w16se="http://schemas.microsoft.com/office/word/2015/wordml/symex" xmlns:wpg="http://schemas.microsoft.com/office/word/2010/wordprocessingGroup" xmlns:wpi="http://schemas.microsoft.com/office/word/2010/wordprocessingInk" xmlns:wne="http://schemas.microsoft.com/office/word/2006/wordml" xmlns:wps="http://schemas.microsoft.com/office/word/2010/wordprocessingShape" mc:Ignorable="w14 w15 w16se w16cid w16 w16cex w16sdtdh wp14">
   <w:abstractNum w:abstractNumId="0" w15:restartNumberingAfterBreak="0">
@@ -15548,94 +14530,94 @@
       </w:rPr>
     </w:lvl>
   </w:abstractNum>
-  <w:num w:numId="1" w16cid:durableId="311982409">
+  <w:num w:numId="1" w16cid:durableId="1989750123">
     <w:abstractNumId w:val="0"/>
   </w:num>
-  <w:num w:numId="2" w16cid:durableId="189338399">
+  <w:num w:numId="2" w16cid:durableId="1771975191">
     <w:abstractNumId w:val="8"/>
   </w:num>
-  <w:num w:numId="3" w16cid:durableId="1822576391">
+  <w:num w:numId="3" w16cid:durableId="1274896134">
     <w:abstractNumId w:val="7"/>
   </w:num>
-  <w:num w:numId="4" w16cid:durableId="1111777392">
+  <w:num w:numId="4" w16cid:durableId="1155342913">
     <w:abstractNumId w:val="4"/>
   </w:num>
-  <w:num w:numId="5" w16cid:durableId="1777287564">
+  <w:num w:numId="5" w16cid:durableId="476070874">
     <w:abstractNumId w:val="9"/>
   </w:num>
-  <w:num w:numId="6" w16cid:durableId="1032461842">
+  <w:num w:numId="6" w16cid:durableId="1728380959">
     <w:abstractNumId w:val="10"/>
   </w:num>
-  <w:num w:numId="7" w16cid:durableId="1775705363">
+  <w:num w:numId="7" w16cid:durableId="1699116050">
     <w:abstractNumId w:val="16"/>
   </w:num>
-  <w:num w:numId="8" w16cid:durableId="526456086">
+  <w:num w:numId="8" w16cid:durableId="292367055">
     <w:abstractNumId w:val="22"/>
   </w:num>
-  <w:num w:numId="9" w16cid:durableId="1169296074">
+  <w:num w:numId="9" w16cid:durableId="1523592559">
     <w:abstractNumId w:val="5"/>
   </w:num>
-  <w:num w:numId="10" w16cid:durableId="1331133209">
+  <w:num w:numId="10" w16cid:durableId="129835251">
     <w:abstractNumId w:val="28"/>
   </w:num>
-  <w:num w:numId="11" w16cid:durableId="637495578">
+  <w:num w:numId="11" w16cid:durableId="1570261402">
     <w:abstractNumId w:val="11"/>
   </w:num>
-  <w:num w:numId="12" w16cid:durableId="1065686835">
+  <w:num w:numId="12" w16cid:durableId="350618066">
     <w:abstractNumId w:val="6"/>
   </w:num>
-  <w:num w:numId="13" w16cid:durableId="1187213791">
+  <w:num w:numId="13" w16cid:durableId="283343940">
     <w:abstractNumId w:val="13"/>
   </w:num>
-  <w:num w:numId="14" w16cid:durableId="1373575957">
+  <w:num w:numId="14" w16cid:durableId="1733850056">
     <w:abstractNumId w:val="17"/>
   </w:num>
-  <w:num w:numId="15" w16cid:durableId="2073844761">
+  <w:num w:numId="15" w16cid:durableId="1052655933">
     <w:abstractNumId w:val="23"/>
   </w:num>
-  <w:num w:numId="16" w16cid:durableId="2014608324">
+  <w:num w:numId="16" w16cid:durableId="1953394740">
     <w:abstractNumId w:val="19"/>
   </w:num>
-  <w:num w:numId="17" w16cid:durableId="427042898">
+  <w:num w:numId="17" w16cid:durableId="1194616860">
     <w:abstractNumId w:val="27"/>
   </w:num>
-  <w:num w:numId="18" w16cid:durableId="394201401">
+  <w:num w:numId="18" w16cid:durableId="604271650">
     <w:abstractNumId w:val="26"/>
   </w:num>
-  <w:num w:numId="19" w16cid:durableId="2086370447">
+  <w:num w:numId="19" w16cid:durableId="762801740">
     <w:abstractNumId w:val="1"/>
   </w:num>
-  <w:num w:numId="20" w16cid:durableId="644235686">
+  <w:num w:numId="20" w16cid:durableId="707490784">
     <w:abstractNumId w:val="25"/>
   </w:num>
-  <w:num w:numId="21" w16cid:durableId="1016036542">
+  <w:num w:numId="21" w16cid:durableId="610017167">
     <w:abstractNumId w:val="3"/>
   </w:num>
-  <w:num w:numId="22" w16cid:durableId="1995185135">
+  <w:num w:numId="22" w16cid:durableId="806555397">
     <w:abstractNumId w:val="15"/>
   </w:num>
-  <w:num w:numId="23" w16cid:durableId="649796658">
+  <w:num w:numId="23" w16cid:durableId="614211842">
     <w:abstractNumId w:val="2"/>
   </w:num>
-  <w:num w:numId="24" w16cid:durableId="736633573">
+  <w:num w:numId="24" w16cid:durableId="1118136997">
     <w:abstractNumId w:val="12"/>
   </w:num>
-  <w:num w:numId="25" w16cid:durableId="1259219938">
+  <w:num w:numId="25" w16cid:durableId="808673541">
     <w:abstractNumId w:val="29"/>
   </w:num>
-  <w:num w:numId="26" w16cid:durableId="771701050">
+  <w:num w:numId="26" w16cid:durableId="230118356">
     <w:abstractNumId w:val="20"/>
   </w:num>
-  <w:num w:numId="27" w16cid:durableId="1763717130">
+  <w:num w:numId="27" w16cid:durableId="1295406125">
     <w:abstractNumId w:val="14"/>
   </w:num>
-  <w:num w:numId="28" w16cid:durableId="1050691345">
+  <w:num w:numId="28" w16cid:durableId="1569612717">
     <w:abstractNumId w:val="21"/>
   </w:num>
-  <w:num w:numId="29" w16cid:durableId="176117791">
+  <w:num w:numId="29" w16cid:durableId="255023017">
     <w:abstractNumId w:val="24"/>
   </w:num>
-  <w:num w:numId="30" w16cid:durableId="1584992149">
+  <w:num w:numId="30" w16cid:durableId="1891111773">
     <w:abstractNumId w:val="18"/>
   </w:num>
 </w:numbering>
@@ -16794,12 +15776,8 @@
 </file>
 
 <file path=customXml/item1.xml><?xml version="1.0" encoding="utf-8"?>
-<b:Sources xmlns:b="http://schemas.openxmlformats.org/officeDocument/2006/bibliography" xmlns="http://schemas.openxmlformats.org/officeDocument/2006/bibliography" SelectedStyle="\APASixthEditionOfficeOnline.xsl" StyleName="APA" Version="6"/>
-</file>
-
-<file path=customXml/item2.xml><?xml version="1.0" encoding="utf-8"?>
-<ct:contentTypeSchema xmlns:ct="http://schemas.microsoft.com/office/2006/metadata/contentType" xmlns:ma="http://schemas.microsoft.com/office/2006/metadata/properties/metaAttributes" ct:_="" ma:_="" ma:contentTypeName="_CtTemplate" ma:contentTypeID="0x01010064A5FDCCFB03F540B94405305D7DE14F00A4F8B82F7CEF57469A8FE5CEAB7A0EE0" ma:contentTypeVersion="55" ma:contentTypeDescription="Part of Template Management with Site Columns representing custom attributes." ma:contentTypeScope="" ma:versionID="e48abcd8da7fe05ec90dabdfbb8c2749">
-  <xsd:schema xmlns:xsd="http://www.w3.org/2001/XMLSchema" xmlns:xs="http://www.w3.org/2001/XMLSchema" xmlns:p="http://schemas.microsoft.com/office/2006/metadata/properties" xmlns:ns2="f336f4fe-8719-4ea2-b5d6-29b3a580aeb4" xmlns:ns3="b57b892a-dd61-4bba-b372-a8d93da2c7e6" targetNamespace="http://schemas.microsoft.com/office/2006/metadata/properties" ma:root="true" ma:fieldsID="4c733adc908683170864ffc34cec60fa" ns2:_="" ns3:_="">
+<ct:contentTypeSchema xmlns:ct="http://schemas.microsoft.com/office/2006/metadata/contentType" xmlns:ma="http://schemas.microsoft.com/office/2006/metadata/properties/metaAttributes" ct:_="" ma:_="" ma:contentTypeName="_CtTemplate" ma:contentTypeID="0x01010064A5FDCCFB03F540B94405305D7DE14F00A4F8B82F7CEF57469A8FE5CEAB7A0EE0" ma:contentTypeVersion="54" ma:contentTypeDescription="Part of Template Management with Site Columns representing custom attributes." ma:contentTypeScope="" ma:versionID="c2ae9af6f2d07f5c87e529250672afb5">
+  <xsd:schema xmlns:xsd="http://www.w3.org/2001/XMLSchema" xmlns:xs="http://www.w3.org/2001/XMLSchema" xmlns:p="http://schemas.microsoft.com/office/2006/metadata/properties" xmlns:ns2="f336f4fe-8719-4ea2-b5d6-29b3a580aeb4" xmlns:ns3="b57b892a-dd61-4bba-b372-a8d93da2c7e6" targetNamespace="http://schemas.microsoft.com/office/2006/metadata/properties" ma:root="true" ma:fieldsID="5cc5ae0d05cbe82a12e0833457866b27" ns2:_="" ns3:_="">
     <xsd:import namespace="f336f4fe-8719-4ea2-b5d6-29b3a580aeb4"/>
     <xsd:import namespace="b57b892a-dd61-4bba-b372-a8d93da2c7e6"/>
     <xsd:element name="properties">
@@ -16829,7 +15807,6 @@
                 <xsd:element ref="ns3:MediaServiceOCR" minOccurs="0"/>
                 <xsd:element ref="ns3:MediaServiceGenerationTime" minOccurs="0"/>
                 <xsd:element ref="ns3:MediaServiceEventHashCode" minOccurs="0"/>
-                <xsd:element ref="ns3:MediaServiceObjectDetectorVersions" minOccurs="0"/>
               </xsd:all>
             </xsd:complexType>
           </xsd:element>
@@ -17014,11 +15991,6 @@
         <xsd:restriction base="dms:Text"/>
       </xsd:simpleType>
     </xsd:element>
-    <xsd:element name="MediaServiceObjectDetectorVersions" ma:index="29" nillable="true" ma:displayName="MediaServiceObjectDetectorVersions" ma:hidden="true" ma:indexed="true" ma:internalName="MediaServiceObjectDetectorVersions" ma:readOnly="true">
-      <xsd:simpleType>
-        <xsd:restriction base="dms:Text"/>
-      </xsd:simpleType>
-    </xsd:element>
   </xsd:schema>
   <xsd:schema xmlns="http://schemas.openxmlformats.org/package/2006/metadata/core-properties" xmlns:xsd="http://www.w3.org/2001/XMLSchema" xmlns:xsi="http://www.w3.org/2001/XMLSchema-instance" xmlns:dc="http://purl.org/dc/elements/1.1/" xmlns:dcterms="http://purl.org/dc/terms/" xmlns:odoc="http://schemas.microsoft.com/internal/obd" targetNamespace="http://schemas.openxmlformats.org/package/2006/metadata/core-properties" elementFormDefault="qualified" attributeFormDefault="unqualified" blockDefault="#all">
     <xsd:import namespace="http://purl.org/dc/elements/1.1/" schemaLocation="http://dublincore.org/schemas/xmls/qdc/2003/04/02/dc.xsd"/>
@@ -17119,25 +16091,13 @@
 </ct:contentTypeSchema>
 </file>
 
-<file path=customXml/item3.xml><?xml version="1.0" encoding="utf-8"?>
-<?mso-contentType ?>
-<FormTemplates xmlns="http://schemas.microsoft.com/sharepoint/v3/contenttype/forms">
-  <Display>DocumentLibraryForm</Display>
-  <Edit>DocumentLibraryForm</Edit>
-  <New>DocumentLibraryForm</New>
-</FormTemplates>
+<file path=customXml/item2.xml><?xml version="1.0" encoding="utf-8"?>
+<b:Sources xmlns:b="http://schemas.openxmlformats.org/officeDocument/2006/bibliography" xmlns="http://schemas.openxmlformats.org/officeDocument/2006/bibliography" SelectedStyle="\APASixthEditionOfficeOnline.xsl" StyleName="APA" Version="6"/>
 </file>
 
-<file path=customXml/item4.xml><?xml version="1.0" encoding="utf-8"?>
+<file path=customXml/item3.xml><?xml version="1.0" encoding="utf-8"?>
 <p:properties xmlns:p="http://schemas.microsoft.com/office/2006/metadata/properties" xmlns:xsi="http://www.w3.org/2001/XMLSchema-instance" xmlns:pc="http://schemas.microsoft.com/office/infopath/2007/PartnerControls">
   <documentManagement>
-    <SharedWithUsers xmlns="f336f4fe-8719-4ea2-b5d6-29b3a580aeb4">
-      <UserInfo>
-        <DisplayName>Robert Allright</DisplayName>
-        <AccountId>23</AccountId>
-        <AccountType/>
-      </UserInfo>
-    </SharedWithUsers>
     <Stage xmlns="f336f4fe-8719-4ea2-b5d6-29b3a580aeb4">Draft</Stage>
     <Next_x0020_Stage xmlns="f336f4fe-8719-4ea2-b5d6-29b3a580aeb4">N/A</Next_x0020_Stage>
     <Admin_x0020_Action xmlns="f336f4fe-8719-4ea2-b5d6-29b3a580aeb4" xsi:nil="true"/>
@@ -17147,33 +16107,56 @@
     <Template_x0020_Language xmlns="f336f4fe-8719-4ea2-b5d6-29b3a580aeb4">English - ENG</Template_x0020_Language>
     <Rename xmlns="f336f4fe-8719-4ea2-b5d6-29b3a580aeb4">true</Rename>
     <Tornado_x0020_Filename xmlns="f336f4fe-8719-4ea2-b5d6-29b3a580aeb4" xsi:nil="true"/>
-    <Approval_x0020_Request_x0020_Comment xmlns="f336f4fe-8719-4ea2-b5d6-29b3a580aeb4">repeat request</Approval_x0020_Request_x0020_Comment>
-    <Publication_x0020_Date xmlns="f336f4fe-8719-4ea2-b5d6-29b3a580aeb4">2022-01-24T00:00:00+00:00</Publication_x0020_Date>
+    <Approval_x0020_Request_x0020_Comment xmlns="f336f4fe-8719-4ea2-b5d6-29b3a580aeb4">Hi, please approve the template for HNL_DQ_RESPONSE_1V1("CV-UNS-HRN-ENG-01213.docx") as part of HNL release CIV-6824</Approval_x0020_Request_x0020_Comment>
+    <Publication_x0020_Date xmlns="f336f4fe-8719-4ea2-b5d6-29b3a580aeb4">2020-12-09T00:00:00+00:00</Publication_x0020_Date>
+    <SharedWithUsers xmlns="f336f4fe-8719-4ea2-b5d6-29b3a580aeb4">
+      <UserInfo>
+        <DisplayName>Robert Allright</DisplayName>
+        <AccountId>23</AccountId>
+        <AccountType/>
+      </UserInfo>
+    </SharedWithUsers>
   </documentManagement>
 </p:properties>
 </file>
 
+<file path=customXml/item4.xml><?xml version="1.0" encoding="utf-8"?>
+<?mso-contentType ?>
+<FormTemplates xmlns="http://schemas.microsoft.com/sharepoint/v3/contenttype/forms">
+  <Display>DocumentLibraryForm</Display>
+  <Edit>DocumentLibraryForm</Edit>
+  <New>DocumentLibraryForm</New>
+</FormTemplates>
+</file>
+
 <file path=customXml/itemProps1.xml><?xml version="1.0" encoding="utf-8"?>
-<ds:datastoreItem xmlns:ds="http://schemas.openxmlformats.org/officeDocument/2006/customXml" ds:itemID="{BD0DCDF7-C1B9-4C24-AAE6-E536CD053D93}">
+<ds:datastoreItem xmlns:ds="http://schemas.openxmlformats.org/officeDocument/2006/customXml" ds:itemID="{3C338C79-39B9-4702-806E-4239D3AE569C}">
+  <ds:schemaRefs>
+    <ds:schemaRef ds:uri="http://schemas.microsoft.com/office/2006/metadata/contentType"/>
+    <ds:schemaRef ds:uri="http://schemas.microsoft.com/office/2006/metadata/properties/metaAttributes"/>
+    <ds:schemaRef ds:uri="http://www.w3.org/2001/XMLSchema"/>
+    <ds:schemaRef ds:uri="http://schemas.microsoft.com/office/2006/metadata/properties"/>
+    <ds:schemaRef ds:uri="f336f4fe-8719-4ea2-b5d6-29b3a580aeb4"/>
+    <ds:schemaRef ds:uri="b57b892a-dd61-4bba-b372-a8d93da2c7e6"/>
+    <ds:schemaRef ds:uri="http://schemas.microsoft.com/office/2006/documentManagement/types"/>
+    <ds:schemaRef ds:uri="http://schemas.microsoft.com/office/infopath/2007/PartnerControls"/>
+    <ds:schemaRef ds:uri="http://schemas.openxmlformats.org/package/2006/metadata/core-properties"/>
+    <ds:schemaRef ds:uri="http://purl.org/dc/elements/1.1/"/>
+    <ds:schemaRef ds:uri="http://purl.org/dc/terms/"/>
+    <ds:schemaRef ds:uri="http://schemas.microsoft.com/internal/obd"/>
+  </ds:schemaRefs>
+</ds:datastoreItem>
+</file>
+
+<file path=customXml/itemProps2.xml><?xml version="1.0" encoding="utf-8"?>
+<ds:datastoreItem xmlns:ds="http://schemas.openxmlformats.org/officeDocument/2006/customXml" ds:itemID="{D9CC73D4-2572-D642-B334-03ABC33F70A6}">
   <ds:schemaRefs>
     <ds:schemaRef ds:uri="http://schemas.openxmlformats.org/officeDocument/2006/bibliography"/>
   </ds:schemaRefs>
 </ds:datastoreItem>
 </file>
 
-<file path=customXml/itemProps2.xml><?xml version="1.0" encoding="utf-8"?>
-<ds:datastoreItem xmlns:ds="http://schemas.openxmlformats.org/officeDocument/2006/customXml" ds:itemID="{3365EE79-60AB-484A-8EE3-F71BC07BD524}"/>
-</file>
-
 <file path=customXml/itemProps3.xml><?xml version="1.0" encoding="utf-8"?>
-<ds:datastoreItem xmlns:ds="http://schemas.openxmlformats.org/officeDocument/2006/customXml" ds:itemID="{B979ABCF-6006-4211-8C04-D08E1C55C8F9}">
-  <ds:schemaRefs>
-    <ds:schemaRef ds:uri="http://schemas.microsoft.com/sharepoint/v3/contenttype/forms"/>
-  </ds:schemaRefs>
-</ds:datastoreItem>
-</file>
-
-<file path=customXml/itemProps4.xml><?xml version="1.0" encoding="utf-8"?>
 <ds:datastoreItem xmlns:ds="http://schemas.openxmlformats.org/officeDocument/2006/customXml" ds:itemID="{167D3FB0-0D1A-4A81-8A96-EE2F37F3B125}">
   <ds:schemaRefs>
     <ds:schemaRef ds:uri="http://schemas.microsoft.com/office/2006/metadata/properties"/>
@@ -17183,6 +16166,14 @@
 </ds:datastoreItem>
 </file>
 
+<file path=customXml/itemProps4.xml><?xml version="1.0" encoding="utf-8"?>
+<ds:datastoreItem xmlns:ds="http://schemas.openxmlformats.org/officeDocument/2006/customXml" ds:itemID="{B979ABCF-6006-4211-8C04-D08E1C55C8F9}">
+  <ds:schemaRefs>
+    <ds:schemaRef ds:uri="http://schemas.microsoft.com/sharepoint/v3/contenttype/forms"/>
+  </ds:schemaRefs>
+</ds:datastoreItem>
+</file>
+
 <file path=docMetadata/LabelInfo.xml><?xml version="1.0" encoding="utf-8"?>
 <clbl:labelList xmlns:clbl="http://schemas.microsoft.com/office/2020/mipLabelMetadata">
   <clbl:label id="{95c71a0f-75e1-4c8f-90e2-641c9351dd98}" enabled="1" method="Standard" siteId="{3e0088dc-0629-4ae6-aa8c-813e7a296f50}" contentBits="2" removed="0"/>

</xml_diff>

<commit_message>
changing to commons old build (#3314)
</commit_message>
<xml_diff>
--- a/docker/docmosis/templates/CV-UNS-HRN-ENG-01343.docx
+++ b/docker/docmosis/templates/CV-UNS-HRN-ENG-01343.docx
@@ -14,6 +14,14 @@
           <w:szCs w:val="22"/>
         </w:rPr>
       </w:pPr>
+      <w:r>
+        <w:rPr>
+          <w:rFonts w:ascii="Tahoma" w:hAnsi="Tahoma" w:cs="Tahoma"/>
+          <w:sz w:val="22"/>
+          <w:szCs w:val="22"/>
+        </w:rPr>
+        <w:softHyphen/>
+      </w:r>
     </w:p>
     <w:tbl>
       <w:tblPr>
@@ -150,7 +158,25 @@
                 <w:sz w:val="44"/>
                 <w:szCs w:val="44"/>
               </w:rPr>
-              <w:t>Directions questionnaire</w:t>
+              <w:t>Di</w:t>
+            </w:r>
+            <w:r>
+              <w:rPr>
+                <w:rFonts w:ascii="GDSTransportWebsite" w:hAnsi="GDSTransportWebsite"/>
+                <w:color w:val="0A0A0A"/>
+                <w:sz w:val="44"/>
+                <w:szCs w:val="44"/>
+              </w:rPr>
+              <w:t>r</w:t>
+            </w:r>
+            <w:r>
+              <w:rPr>
+                <w:rFonts w:ascii="GDSTransportWebsite" w:hAnsi="GDSTransportWebsite"/>
+                <w:color w:val="0A0A0A"/>
+                <w:sz w:val="44"/>
+                <w:szCs w:val="44"/>
+              </w:rPr>
+              <w:t>ections questionnaire</w:t>
             </w:r>
           </w:p>
           <w:p>
@@ -718,15 +744,6 @@
           <w:sz w:val="36"/>
           <w:szCs w:val="36"/>
         </w:rPr>
-        <w:t xml:space="preserve">First </w:t>
-      </w:r>
-      <w:r>
-        <w:rPr>
-          <w:rFonts w:ascii="GDSTransportWebsite" w:hAnsi="GDSTransportWebsite"/>
-          <w:color w:val="0A0A0A"/>
-          <w:sz w:val="36"/>
-          <w:szCs w:val="36"/>
-        </w:rPr>
         <w:t>Claimant’s details</w:t>
       </w:r>
     </w:p>
@@ -795,46 +812,48 @@
             <w:pPr>
               <w:spacing w:before="40" w:after="40"/>
               <w:rPr>
+                <w:rFonts w:ascii="GDSTransportWebsite" w:hAnsi="GDSTransportWebsite"/>
+                <w:color w:val="0A0A0A"/>
+              </w:rPr>
+            </w:pPr>
+            <w:r>
+              <w:rPr>
+                <w:rFonts w:ascii="GDSTransportWebsite" w:hAnsi="GDSTransportWebsite"/>
+                <w:color w:val="0A0A0A"/>
+              </w:rPr>
+              <w:t>&lt;&lt;</w:t>
+            </w:r>
+            <w:r>
+              <w:rPr>
+                <w:rFonts w:ascii="GDSTransportWebsite" w:hAnsi="GDSTransportWebsite"/>
+                <w:color w:val="0A0A0A"/>
+              </w:rPr>
+              <w:t>applicant.</w:t>
+            </w:r>
+            <w:r>
+              <w:rPr>
+                <w:rFonts w:ascii="GDSTransportWebsite" w:hAnsi="GDSTransportWebsite"/>
+                <w:color w:val="0A0A0A"/>
+              </w:rPr>
+              <w:t>name&gt;&gt;</w:t>
+            </w:r>
+            <w:r>
+              <w:rPr>
+                <w:rFonts w:ascii="GDSTransportWebsite" w:hAnsi="GDSTransportWebsite"/>
+                <w:color w:val="0A0A0A"/>
+              </w:rPr>
+              <w:t xml:space="preserve"> </w:t>
+            </w:r>
+          </w:p>
+          <w:p>
+            <w:pPr>
+              <w:spacing w:before="40" w:after="40"/>
+              <w:rPr>
                 <w:rFonts w:ascii="Arial" w:hAnsi="Arial" w:cs="Arial"/>
                 <w:sz w:val="22"/>
                 <w:szCs w:val="22"/>
               </w:rPr>
             </w:pPr>
-            <w:r>
-              <w:rPr>
-                <w:rFonts w:ascii="GDSTransportWebsite" w:hAnsi="GDSTransportWebsite"/>
-                <w:color w:val="0A0A0A"/>
-              </w:rPr>
-              <w:t>&lt;&lt;</w:t>
-            </w:r>
-            <w:r>
-              <w:rPr>
-                <w:rFonts w:ascii="GDSTransportWebsite" w:hAnsi="GDSTransportWebsite"/>
-                <w:color w:val="0A0A0A"/>
-              </w:rPr>
-              <w:t>applicant</w:t>
-            </w:r>
-            <w:r>
-              <w:rPr>
-                <w:rFonts w:ascii="GDSTransportWebsite" w:hAnsi="GDSTransportWebsite"/>
-                <w:color w:val="0A0A0A"/>
-              </w:rPr>
-              <w:t>.</w:t>
-            </w:r>
-            <w:r>
-              <w:rPr>
-                <w:rFonts w:ascii="GDSTransportWebsite" w:hAnsi="GDSTransportWebsite"/>
-                <w:color w:val="0A0A0A"/>
-              </w:rPr>
-              <w:t>name&gt;&gt;</w:t>
-            </w:r>
-            <w:r>
-              <w:rPr>
-                <w:rFonts w:ascii="GDSTransportWebsite" w:hAnsi="GDSTransportWebsite"/>
-                <w:color w:val="0A0A0A"/>
-              </w:rPr>
-              <w:t xml:space="preserve"> </w:t>
-            </w:r>
           </w:p>
         </w:tc>
       </w:tr>
@@ -847,6 +866,13 @@
             <w:pPr>
               <w:pStyle w:val="NormalWeb"/>
               <w:spacing w:before="40" w:beforeAutospacing="0" w:after="40" w:afterAutospacing="0"/>
+              <w:rPr>
+                <w:rFonts w:ascii="GDSTransportWebsite" w:hAnsi="GDSTransportWebsite"/>
+                <w:b/>
+                <w:bCs/>
+                <w:color w:val="0A0A0A"/>
+                <w:shd w:val="clear" w:color="auto" w:fill="FFFFFF"/>
+              </w:rPr>
             </w:pPr>
             <w:r>
               <w:rPr>
@@ -868,6 +894,12 @@
               </w:rPr>
               <w:t xml:space="preserve">ddress </w:t>
             </w:r>
+          </w:p>
+          <w:p>
+            <w:pPr>
+              <w:pStyle w:val="NormalWeb"/>
+              <w:spacing w:before="40" w:beforeAutospacing="0" w:after="40" w:afterAutospacing="0"/>
+            </w:pPr>
           </w:p>
         </w:tc>
         <w:tc>
@@ -896,14 +928,7 @@
                 <w:rFonts w:ascii="GDSTransportWebsite" w:hAnsi="GDSTransportWebsite"/>
                 <w:color w:val="0A0A0A"/>
               </w:rPr>
-              <w:t>applicant</w:t>
-            </w:r>
-            <w:r>
-              <w:rPr>
-                <w:rFonts w:ascii="GDSTransportWebsite" w:hAnsi="GDSTransportWebsite"/>
-                <w:color w:val="0A0A0A"/>
-              </w:rPr>
-              <w:t>.</w:t>
+              <w:t>applicant.</w:t>
             </w:r>
             <w:r>
               <w:rPr>
@@ -946,14 +971,7 @@
                 <w:rFonts w:ascii="GDSTransportWebsite" w:hAnsi="GDSTransportWebsite"/>
                 <w:color w:val="0A0A0A"/>
               </w:rPr>
-              <w:t>applicant</w:t>
-            </w:r>
-            <w:r>
-              <w:rPr>
-                <w:rFonts w:ascii="GDSTransportWebsite" w:hAnsi="GDSTransportWebsite"/>
-                <w:color w:val="0A0A0A"/>
-              </w:rPr>
-              <w:t>.</w:t>
+              <w:t>applicant.</w:t>
             </w:r>
             <w:r>
               <w:rPr>
@@ -1002,14 +1020,7 @@
                 <w:rFonts w:ascii="GDSTransportWebsite" w:hAnsi="GDSTransportWebsite"/>
                 <w:color w:val="0A0A0A"/>
               </w:rPr>
-              <w:t>applicant</w:t>
-            </w:r>
-            <w:r>
-              <w:rPr>
-                <w:rFonts w:ascii="GDSTransportWebsite" w:hAnsi="GDSTransportWebsite"/>
-                <w:color w:val="0A0A0A"/>
-              </w:rPr>
-              <w:t>.</w:t>
+              <w:t>applicant.</w:t>
             </w:r>
             <w:r>
               <w:rPr>
@@ -1062,14 +1073,7 @@
                 <w:rFonts w:ascii="GDSTransportWebsite" w:hAnsi="GDSTransportWebsite"/>
                 <w:color w:val="0A0A0A"/>
               </w:rPr>
-              <w:t>applicant</w:t>
-            </w:r>
-            <w:r>
-              <w:rPr>
-                <w:rFonts w:ascii="GDSTransportWebsite" w:hAnsi="GDSTransportWebsite"/>
-                <w:color w:val="0A0A0A"/>
-              </w:rPr>
-              <w:t>.</w:t>
+              <w:t>applicant.</w:t>
             </w:r>
             <w:r>
               <w:rPr>
@@ -1105,14 +1109,7 @@
                 <w:rFonts w:ascii="GDSTransportWebsite" w:hAnsi="GDSTransportWebsite"/>
                 <w:color w:val="0A0A0A"/>
               </w:rPr>
-              <w:t>applicant</w:t>
-            </w:r>
-            <w:r>
-              <w:rPr>
-                <w:rFonts w:ascii="GDSTransportWebsite" w:hAnsi="GDSTransportWebsite"/>
-                <w:color w:val="0A0A0A"/>
-              </w:rPr>
-              <w:t>.</w:t>
+              <w:t>applicant.</w:t>
             </w:r>
             <w:r>
               <w:rPr>
@@ -1164,14 +1161,7 @@
                 <w:rFonts w:ascii="GDSTransportWebsite" w:hAnsi="GDSTransportWebsite"/>
                 <w:color w:val="0A0A0A"/>
               </w:rPr>
-              <w:t>applicant</w:t>
-            </w:r>
-            <w:r>
-              <w:rPr>
-                <w:rFonts w:ascii="GDSTransportWebsite" w:hAnsi="GDSTransportWebsite"/>
-                <w:color w:val="0A0A0A"/>
-              </w:rPr>
-              <w:t>.</w:t>
+              <w:t>applicant.</w:t>
             </w:r>
             <w:r>
               <w:rPr>
@@ -1207,14 +1197,7 @@
                 <w:rFonts w:ascii="GDSTransportWebsite" w:hAnsi="GDSTransportWebsite"/>
                 <w:color w:val="0A0A0A"/>
               </w:rPr>
-              <w:t>applicant</w:t>
-            </w:r>
-            <w:r>
-              <w:rPr>
-                <w:rFonts w:ascii="GDSTransportWebsite" w:hAnsi="GDSTransportWebsite"/>
-                <w:color w:val="0A0A0A"/>
-              </w:rPr>
-              <w:t>.</w:t>
+              <w:t>applicant.</w:t>
             </w:r>
             <w:r>
               <w:rPr>
@@ -1267,14 +1250,7 @@
                 <w:rFonts w:ascii="GDSTransportWebsite" w:hAnsi="GDSTransportWebsite"/>
                 <w:color w:val="0A0A0A"/>
               </w:rPr>
-              <w:t>applicant</w:t>
-            </w:r>
-            <w:r>
-              <w:rPr>
-                <w:rFonts w:ascii="GDSTransportWebsite" w:hAnsi="GDSTransportWebsite"/>
-                <w:color w:val="0A0A0A"/>
-              </w:rPr>
-              <w:t>.</w:t>
+              <w:t>applicant.</w:t>
             </w:r>
             <w:r>
               <w:rPr>
@@ -1315,108 +1291,6 @@
               </w:rPr>
               <w:t>&lt;&lt;</w:t>
             </w:r>
-            <w:proofErr w:type="gramStart"/>
-            <w:r>
-              <w:rPr>
-                <w:rFonts w:ascii="GDSTransportWebsite" w:hAnsi="GDSTransportWebsite"/>
-                <w:color w:val="0A0A0A"/>
-              </w:rPr>
-              <w:t>applicant</w:t>
-            </w:r>
-            <w:r>
-              <w:rPr>
-                <w:rFonts w:ascii="GDSTransportWebsite" w:hAnsi="GDSTransportWebsite"/>
-                <w:color w:val="0A0A0A"/>
-              </w:rPr>
-              <w:t>.</w:t>
-            </w:r>
-            <w:r>
-              <w:rPr>
-                <w:rFonts w:ascii="GDSTransportWebsite" w:hAnsi="GDSTransportWebsite"/>
-                <w:color w:val="0A0A0A"/>
-              </w:rPr>
-              <w:t>primaryA</w:t>
-            </w:r>
-            <w:r>
-              <w:rPr>
-                <w:rFonts w:ascii="GDSTransportWebsite" w:hAnsi="GDSTransportWebsite"/>
-                <w:color w:val="0A0A0A"/>
-              </w:rPr>
-              <w:t>ddress.PostCode</w:t>
-            </w:r>
-            <w:proofErr w:type="gramEnd"/>
-            <w:r>
-              <w:rPr>
-                <w:rFonts w:ascii="GDSTransportWebsite" w:hAnsi="GDSTransportWebsite"/>
-                <w:color w:val="0A0A0A"/>
-              </w:rPr>
-              <w:t>&gt;&gt;&lt;&lt;cs_{</w:t>
-            </w:r>
-            <w:r>
-              <w:rPr>
-                <w:rFonts w:ascii="GDSTransportWebsite" w:hAnsi="GDSTransportWebsite"/>
-                <w:color w:val="0A0A0A"/>
-              </w:rPr>
-              <w:t>!isBlank(</w:t>
-            </w:r>
-            <w:r>
-              <w:rPr>
-                <w:rFonts w:ascii="GDSTransportWebsite" w:hAnsi="GDSTransportWebsite"/>
-                <w:color w:val="0A0A0A"/>
-              </w:rPr>
-              <w:t>applicant</w:t>
-            </w:r>
-            <w:r>
-              <w:rPr>
-                <w:rFonts w:ascii="GDSTransportWebsite" w:hAnsi="GDSTransportWebsite"/>
-                <w:color w:val="0A0A0A"/>
-              </w:rPr>
-              <w:t>.</w:t>
-            </w:r>
-            <w:r>
-              <w:rPr>
-                <w:rFonts w:ascii="GDSTransportWebsite" w:hAnsi="GDSTransportWebsite"/>
-                <w:color w:val="0A0A0A"/>
-              </w:rPr>
-              <w:t>primaryA</w:t>
-            </w:r>
-            <w:r>
-              <w:rPr>
-                <w:rFonts w:ascii="GDSTransportWebsite" w:hAnsi="GDSTransportWebsite"/>
-                <w:color w:val="0A0A0A"/>
-              </w:rPr>
-              <w:t>ddress.Country</w:t>
-            </w:r>
-            <w:r>
-              <w:rPr>
-                <w:rFonts w:ascii="GDSTransportWebsite" w:hAnsi="GDSTransportWebsite"/>
-                <w:color w:val="0A0A0A"/>
-              </w:rPr>
-              <w:t>)</w:t>
-            </w:r>
-            <w:r>
-              <w:rPr>
-                <w:rFonts w:ascii="GDSTransportWebsite" w:hAnsi="GDSTransportWebsite"/>
-                <w:color w:val="0A0A0A"/>
-              </w:rPr>
-              <w:t>}&gt;&gt;</w:t>
-            </w:r>
-          </w:p>
-          <w:p>
-            <w:pPr>
-              <w:spacing w:before="40" w:after="40"/>
-              <w:rPr>
-                <w:rFonts w:ascii="GDSTransportWebsite" w:hAnsi="GDSTransportWebsite"/>
-                <w:color w:val="0A0A0A"/>
-              </w:rPr>
-            </w:pPr>
-            <w:r>
-              <w:rPr>
-                <w:rFonts w:ascii="GDSTransportWebsite" w:hAnsi="GDSTransportWebsite"/>
-                <w:color w:val="0A0A0A"/>
-              </w:rPr>
-              <w:t>&lt;&lt;</w:t>
-            </w:r>
             <w:proofErr w:type="spellStart"/>
             <w:proofErr w:type="gramStart"/>
             <w:r>
@@ -1424,14 +1298,140 @@
                 <w:rFonts w:ascii="GDSTransportWebsite" w:hAnsi="GDSTransportWebsite"/>
                 <w:color w:val="0A0A0A"/>
               </w:rPr>
-              <w:t>applicant</w:t>
-            </w:r>
-            <w:r>
-              <w:rPr>
-                <w:rFonts w:ascii="GDSTransportWebsite" w:hAnsi="GDSTransportWebsite"/>
-                <w:color w:val="0A0A0A"/>
-              </w:rPr>
-              <w:t>.</w:t>
+              <w:t>applicant.</w:t>
+            </w:r>
+            <w:r>
+              <w:rPr>
+                <w:rFonts w:ascii="GDSTransportWebsite" w:hAnsi="GDSTransportWebsite"/>
+                <w:color w:val="0A0A0A"/>
+              </w:rPr>
+              <w:t>primaryA</w:t>
+            </w:r>
+            <w:r>
+              <w:rPr>
+                <w:rFonts w:ascii="GDSTransportWebsite" w:hAnsi="GDSTransportWebsite"/>
+                <w:color w:val="0A0A0A"/>
+              </w:rPr>
+              <w:t>ddress.PostCode</w:t>
+            </w:r>
+            <w:proofErr w:type="spellEnd"/>
+            <w:proofErr w:type="gramEnd"/>
+            <w:r>
+              <w:rPr>
+                <w:rFonts w:ascii="GDSTransportWebsite" w:hAnsi="GDSTransportWebsite"/>
+                <w:color w:val="0A0A0A"/>
+              </w:rPr>
+              <w:t>&gt;&gt;</w:t>
+            </w:r>
+          </w:p>
+          <w:p>
+            <w:pPr>
+              <w:spacing w:before="40" w:after="40"/>
+              <w:rPr>
+                <w:rFonts w:ascii="GDSTransportWebsite" w:hAnsi="GDSTransportWebsite"/>
+                <w:color w:val="0A0A0A"/>
+              </w:rPr>
+            </w:pPr>
+            <w:r>
+              <w:rPr>
+                <w:rFonts w:ascii="GDSTransportWebsite" w:hAnsi="GDSTransportWebsite"/>
+                <w:color w:val="0A0A0A"/>
+              </w:rPr>
+              <w:t>&lt;&lt;cs_</w:t>
+            </w:r>
+            <w:proofErr w:type="gramStart"/>
+            <w:r>
+              <w:rPr>
+                <w:rFonts w:ascii="GDSTransportWebsite" w:hAnsi="GDSTransportWebsite"/>
+                <w:color w:val="0A0A0A"/>
+              </w:rPr>
+              <w:t>{</w:t>
+            </w:r>
+            <w:r>
+              <w:rPr>
+                <w:rFonts w:ascii="GDSTransportWebsite" w:hAnsi="GDSTransportWebsite"/>
+                <w:color w:val="0A0A0A"/>
+              </w:rPr>
+              <w:t>!</w:t>
+            </w:r>
+            <w:proofErr w:type="spellStart"/>
+            <w:r>
+              <w:rPr>
+                <w:rFonts w:ascii="GDSTransportWebsite" w:hAnsi="GDSTransportWebsite"/>
+                <w:color w:val="0A0A0A"/>
+              </w:rPr>
+              <w:t>isBlank</w:t>
+            </w:r>
+            <w:proofErr w:type="spellEnd"/>
+            <w:proofErr w:type="gramEnd"/>
+            <w:r>
+              <w:rPr>
+                <w:rFonts w:ascii="GDSTransportWebsite" w:hAnsi="GDSTransportWebsite"/>
+                <w:color w:val="0A0A0A"/>
+              </w:rPr>
+              <w:t>(</w:t>
+            </w:r>
+            <w:proofErr w:type="spellStart"/>
+            <w:r>
+              <w:rPr>
+                <w:rFonts w:ascii="GDSTransportWebsite" w:hAnsi="GDSTransportWebsite"/>
+                <w:color w:val="0A0A0A"/>
+              </w:rPr>
+              <w:t>applicant.</w:t>
+            </w:r>
+            <w:r>
+              <w:rPr>
+                <w:rFonts w:ascii="GDSTransportWebsite" w:hAnsi="GDSTransportWebsite"/>
+                <w:color w:val="0A0A0A"/>
+              </w:rPr>
+              <w:t>primaryA</w:t>
+            </w:r>
+            <w:r>
+              <w:rPr>
+                <w:rFonts w:ascii="GDSTransportWebsite" w:hAnsi="GDSTransportWebsite"/>
+                <w:color w:val="0A0A0A"/>
+              </w:rPr>
+              <w:t>ddress.Country</w:t>
+            </w:r>
+            <w:proofErr w:type="spellEnd"/>
+            <w:r>
+              <w:rPr>
+                <w:rFonts w:ascii="GDSTransportWebsite" w:hAnsi="GDSTransportWebsite"/>
+                <w:color w:val="0A0A0A"/>
+              </w:rPr>
+              <w:t>)</w:t>
+            </w:r>
+            <w:r>
+              <w:rPr>
+                <w:rFonts w:ascii="GDSTransportWebsite" w:hAnsi="GDSTransportWebsite"/>
+                <w:color w:val="0A0A0A"/>
+              </w:rPr>
+              <w:t>}&gt;&gt;</w:t>
+            </w:r>
+          </w:p>
+          <w:p>
+            <w:pPr>
+              <w:spacing w:before="40" w:after="40"/>
+              <w:rPr>
+                <w:rFonts w:ascii="GDSTransportWebsite" w:hAnsi="GDSTransportWebsite"/>
+                <w:color w:val="0A0A0A"/>
+              </w:rPr>
+            </w:pPr>
+            <w:r>
+              <w:rPr>
+                <w:rFonts w:ascii="GDSTransportWebsite" w:hAnsi="GDSTransportWebsite"/>
+                <w:color w:val="0A0A0A"/>
+              </w:rPr>
+              <w:t>&lt;&lt;</w:t>
+            </w:r>
+            <w:proofErr w:type="spellStart"/>
+            <w:proofErr w:type="gramStart"/>
+            <w:r>
+              <w:rPr>
+                <w:rFonts w:ascii="GDSTransportWebsite" w:hAnsi="GDSTransportWebsite"/>
+                <w:color w:val="0A0A0A"/>
+              </w:rPr>
+              <w:t>applicant.</w:t>
             </w:r>
             <w:r>
               <w:rPr>
@@ -1494,18 +1494,21 @@
                 <w:color w:val="0A0A0A"/>
                 <w:shd w:val="clear" w:color="auto" w:fill="FFFFFF"/>
               </w:rPr>
-              <w:t xml:space="preserve">Phone </w:t>
-            </w:r>
-            <w:r>
-              <w:rPr>
-                <w:rFonts w:ascii="GDSTransportWebsite" w:hAnsi="GDSTransportWebsite"/>
-                <w:b/>
-                <w:bCs/>
-                <w:color w:val="0A0A0A"/>
-                <w:shd w:val="clear" w:color="auto" w:fill="FFFFFF"/>
-              </w:rPr>
-              <w:t>number</w:t>
-            </w:r>
+              <w:t>Phone number</w:t>
+            </w:r>
+          </w:p>
+          <w:p>
+            <w:pPr>
+              <w:pStyle w:val="NormalWeb"/>
+              <w:spacing w:before="40" w:beforeAutospacing="0" w:after="40" w:afterAutospacing="0"/>
+              <w:rPr>
+                <w:rFonts w:ascii="GDSTransportWebsite" w:hAnsi="GDSTransportWebsite"/>
+                <w:b/>
+                <w:bCs/>
+                <w:color w:val="0A0A0A"/>
+                <w:shd w:val="clear" w:color="auto" w:fill="FFFFFF"/>
+              </w:rPr>
+            </w:pPr>
           </w:p>
         </w:tc>
         <w:tc>
@@ -1583,7 +1586,14 @@
                 <w:rFonts w:ascii="GDSTransportWebsite" w:hAnsi="GDSTransportWebsite"/>
                 <w:color w:val="0A0A0A"/>
               </w:rPr>
-              <w:t>&gt;&gt;&lt;&lt;else&gt;&gt;Not Provided&lt;</w:t>
+              <w:t>&gt;&gt;</w:t>
+            </w:r>
+            <w:r>
+              <w:rPr>
+                <w:rFonts w:ascii="GDSTransportWebsite" w:hAnsi="GDSTransportWebsite"/>
+                <w:color w:val="0A0A0A"/>
+              </w:rPr>
+              <w:t>&lt;&lt;else&gt;&gt;Not Provided&lt;</w:t>
             </w:r>
             <w:r>
               <w:rPr>
@@ -1611,22 +1621,39 @@
           </w:tcPr>
           <w:p>
             <w:pPr>
-              <w:spacing w:before="40" w:after="40"/>
-              <w:rPr>
-                <w:rFonts w:ascii="GDSTransportWebsite" w:hAnsi="GDSTransportWebsite"/>
-                <w:color w:val="000000" w:themeColor="text1"/>
-              </w:rPr>
-            </w:pPr>
-            <w:r>
-              <w:rPr>
-                <w:rFonts w:ascii="GDSTransportWebsite" w:hAnsi="GDSTransportWebsite"/>
-                <w:b/>
-                <w:bCs/>
-                <w:color w:val="0A0A0A"/>
-                <w:shd w:val="clear" w:color="auto" w:fill="FFFFFF"/>
-              </w:rPr>
-              <w:t>Email address</w:t>
-            </w:r>
+              <w:pStyle w:val="NormalWeb"/>
+              <w:spacing w:before="40" w:beforeAutospacing="0" w:after="40" w:afterAutospacing="0"/>
+              <w:rPr>
+                <w:rFonts w:ascii="GDSTransportWebsite" w:hAnsi="GDSTransportWebsite"/>
+                <w:b/>
+                <w:bCs/>
+                <w:color w:val="0A0A0A"/>
+                <w:shd w:val="clear" w:color="auto" w:fill="FFFFFF"/>
+              </w:rPr>
+            </w:pPr>
+            <w:r>
+              <w:rPr>
+                <w:rFonts w:ascii="GDSTransportWebsite" w:hAnsi="GDSTransportWebsite"/>
+                <w:b/>
+                <w:bCs/>
+                <w:color w:val="0A0A0A"/>
+                <w:shd w:val="clear" w:color="auto" w:fill="FFFFFF"/>
+              </w:rPr>
+              <w:t>Email</w:t>
+            </w:r>
+          </w:p>
+          <w:p>
+            <w:pPr>
+              <w:pStyle w:val="NormalWeb"/>
+              <w:spacing w:before="40" w:beforeAutospacing="0" w:after="40" w:afterAutospacing="0"/>
+              <w:rPr>
+                <w:rFonts w:ascii="GDSTransportWebsite" w:hAnsi="GDSTransportWebsite"/>
+                <w:b/>
+                <w:bCs/>
+                <w:color w:val="0A0A0A"/>
+                <w:shd w:val="clear" w:color="auto" w:fill="FFFFFF"/>
+              </w:rPr>
+            </w:pPr>
           </w:p>
         </w:tc>
         <w:tc>
@@ -1725,7 +1752,14 @@
                 <w:rFonts w:ascii="GDSTransportWebsite" w:hAnsi="GDSTransportWebsite"/>
                 <w:color w:val="0A0A0A"/>
               </w:rPr>
-              <w:t>&gt;&gt;&lt;&lt;else&gt;&gt;Not Provided&lt;&lt;es_&gt;&gt;</w:t>
+              <w:t>&gt;&gt;</w:t>
+            </w:r>
+            <w:r>
+              <w:rPr>
+                <w:rFonts w:ascii="GDSTransportWebsite" w:hAnsi="GDSTransportWebsite"/>
+                <w:color w:val="0A0A0A"/>
+              </w:rPr>
+              <w:t>&lt;&lt;else&gt;&gt;Not Provided&lt;&lt;es_&gt;&gt;</w:t>
             </w:r>
           </w:p>
           <w:p>
@@ -1770,6 +1804,19 @@
               <w:t>Litigation friend</w:t>
             </w:r>
           </w:p>
+          <w:p>
+            <w:pPr>
+              <w:pStyle w:val="NormalWeb"/>
+              <w:spacing w:before="40" w:beforeAutospacing="0" w:after="40" w:afterAutospacing="0"/>
+              <w:rPr>
+                <w:rFonts w:ascii="GDSTransportWebsite" w:hAnsi="GDSTransportWebsite"/>
+                <w:b/>
+                <w:bCs/>
+                <w:color w:val="0A0A0A"/>
+                <w:shd w:val="clear" w:color="auto" w:fill="FFFFFF"/>
+              </w:rPr>
+            </w:pPr>
+          </w:p>
         </w:tc>
         <w:tc>
           <w:tcPr>
@@ -1796,7 +1843,50 @@
                 <w:rFonts w:ascii="GDSTransportWebsite" w:hAnsi="GDSTransportWebsite"/>
                 <w:color w:val="0A0A0A"/>
               </w:rPr>
-              <w:t>{!</w:t>
+              <w:t>{!isBlank</w:t>
+            </w:r>
+            <w:proofErr w:type="gramEnd"/>
+            <w:r>
+              <w:rPr>
+                <w:rFonts w:ascii="GDSTransportWebsite" w:hAnsi="GDSTransportWebsite"/>
+                <w:color w:val="0A0A0A"/>
+              </w:rPr>
+              <w:t>(applicant.litigationFriendName)}&gt;&gt;&lt;&lt;applicant.litigationFriendName&gt;&gt;&lt;&lt;else&gt;&gt;</w:t>
+            </w:r>
+            <w:r>
+              <w:rPr>
+                <w:rFonts w:ascii="GDSTransportWebsite" w:hAnsi="GDSTransportWebsite"/>
+                <w:color w:val="0A0A0A"/>
+              </w:rPr>
+              <w:t>&lt;&lt;</w:t>
+            </w:r>
+            <w:r>
+              <w:rPr>
+                <w:rFonts w:ascii="GDSTransportWebsite" w:hAnsi="GDSTransportWebsite"/>
+                <w:color w:val="0A0A0A"/>
+              </w:rPr>
+              <w:t>applicant.litigationFriendFirstName</w:t>
+            </w:r>
+            <w:r>
+              <w:rPr>
+                <w:rFonts w:ascii="GDSTransportWebsite" w:hAnsi="GDSTransportWebsite"/>
+                <w:color w:val="0A0A0A"/>
+              </w:rPr>
+              <w:t>&gt;&gt;</w:t>
+            </w:r>
+            <w:r>
+              <w:rPr>
+                <w:rFonts w:ascii="GDSTransportWebsite" w:hAnsi="GDSTransportWebsite"/>
+                <w:color w:val="0A0A0A"/>
+              </w:rPr>
+              <w:t xml:space="preserve"> </w:t>
+            </w:r>
+            <w:r>
+              <w:rPr>
+                <w:rFonts w:ascii="GDSTransportWebsite" w:hAnsi="GDSTransportWebsite"/>
+                <w:color w:val="0A0A0A"/>
+              </w:rPr>
+              <w:t>&lt;&lt;</w:t>
             </w:r>
             <w:proofErr w:type="spellStart"/>
             <w:r>
@@ -1804,48 +1894,22 @@
                 <w:rFonts w:ascii="GDSTransportWebsite" w:hAnsi="GDSTransportWebsite"/>
                 <w:color w:val="0A0A0A"/>
               </w:rPr>
-              <w:t>isBlank</w:t>
+              <w:t>applicant.litigationFriendLastName</w:t>
             </w:r>
             <w:proofErr w:type="spellEnd"/>
-            <w:proofErr w:type="gramEnd"/>
-            <w:r>
-              <w:rPr>
-                <w:rFonts w:ascii="GDSTransportWebsite" w:hAnsi="GDSTransportWebsite"/>
-                <w:color w:val="0A0A0A"/>
-              </w:rPr>
-              <w:t>(</w:t>
-            </w:r>
-            <w:proofErr w:type="spellStart"/>
-            <w:r>
-              <w:rPr>
-                <w:rFonts w:ascii="GDSTransportWebsite" w:hAnsi="GDSTransportWebsite"/>
-                <w:color w:val="0A0A0A"/>
-              </w:rPr>
-              <w:t>applicant.litigationFriendName</w:t>
-            </w:r>
-            <w:proofErr w:type="spellEnd"/>
-            <w:r>
-              <w:rPr>
-                <w:rFonts w:ascii="GDSTransportWebsite" w:hAnsi="GDSTransportWebsite"/>
-                <w:color w:val="0A0A0A"/>
-              </w:rPr>
-              <w:t>)}&gt;&gt;&lt;&lt; applicant.litigationFriendName&gt;&gt;&lt;&lt;else&gt;&gt;&lt;&lt;applicant.litigationFriendFirstName&gt;&gt; &lt;&lt;</w:t>
-            </w:r>
-            <w:proofErr w:type="spellStart"/>
-            <w:r>
-              <w:rPr>
-                <w:rFonts w:ascii="GDSTransportWebsite" w:hAnsi="GDSTransportWebsite"/>
-                <w:color w:val="0A0A0A"/>
-              </w:rPr>
-              <w:t>applicant.litigationFriendLastName</w:t>
-            </w:r>
-            <w:proofErr w:type="spellEnd"/>
-            <w:r>
-              <w:rPr>
-                <w:rFonts w:ascii="GDSTransportWebsite" w:hAnsi="GDSTransportWebsite"/>
-                <w:color w:val="0A0A0A"/>
-              </w:rPr>
-              <w:t>&gt;&gt;&lt;&lt;es_&gt;&gt;</w:t>
+            <w:r>
+              <w:rPr>
+                <w:rFonts w:ascii="GDSTransportWebsite" w:hAnsi="GDSTransportWebsite"/>
+                <w:color w:val="0A0A0A"/>
+              </w:rPr>
+              <w:t>&gt;&gt;</w:t>
+            </w:r>
+            <w:r>
+              <w:rPr>
+                <w:rFonts w:ascii="GDSTransportWebsite" w:hAnsi="GDSTransportWebsite"/>
+                <w:color w:val="0A0A0A"/>
+              </w:rPr>
+              <w:t>&lt;&lt;es_&gt;&gt;</w:t>
             </w:r>
           </w:p>
           <w:p>
@@ -1866,13 +1930,13 @@
           </w:tcPr>
           <w:p>
             <w:pPr>
-              <w:spacing w:before="40" w:after="40"/>
-              <w:rPr>
-                <w:rFonts w:ascii="GDSTransportWebsite" w:hAnsi="GDSTransportWebsite"/>
-                <w:b/>
-                <w:bCs/>
-                <w:color w:val="0A0A0A"/>
-                <w:highlight w:val="green"/>
+              <w:pStyle w:val="NormalWeb"/>
+              <w:spacing w:before="40" w:beforeAutospacing="0" w:after="40" w:afterAutospacing="0"/>
+              <w:rPr>
+                <w:rFonts w:ascii="GDSTransportWebsite" w:hAnsi="GDSTransportWebsite"/>
+                <w:b/>
+                <w:bCs/>
+                <w:color w:val="0A0A0A"/>
                 <w:shd w:val="clear" w:color="auto" w:fill="FFFFFF"/>
               </w:rPr>
             </w:pPr>
@@ -1886,6 +1950,19 @@
               </w:rPr>
               <w:t>Litigation friend phone number</w:t>
             </w:r>
+          </w:p>
+          <w:p>
+            <w:pPr>
+              <w:pStyle w:val="NormalWeb"/>
+              <w:spacing w:before="40" w:beforeAutospacing="0" w:after="40" w:afterAutospacing="0"/>
+              <w:rPr>
+                <w:rFonts w:ascii="GDSTransportWebsite" w:hAnsi="GDSTransportWebsite"/>
+                <w:b/>
+                <w:bCs/>
+                <w:color w:val="0A0A0A"/>
+                <w:shd w:val="clear" w:color="auto" w:fill="FFFFFF"/>
+              </w:rPr>
+            </w:pPr>
           </w:p>
         </w:tc>
         <w:tc>
@@ -2040,7 +2117,14 @@
                 <w:rFonts w:ascii="GDSTransportWebsite" w:hAnsi="GDSTransportWebsite"/>
                 <w:color w:val="0A0A0A"/>
               </w:rPr>
-              <w:t>&gt;&gt;&lt;&lt;else&gt;&gt;Not Provided&lt;&lt;es_&gt;&gt;</w:t>
+              <w:t>&gt;&gt;</w:t>
+            </w:r>
+            <w:r>
+              <w:rPr>
+                <w:rFonts w:ascii="GDSTransportWebsite" w:hAnsi="GDSTransportWebsite"/>
+                <w:color w:val="0A0A0A"/>
+              </w:rPr>
+              <w:t>&lt;&lt;else&gt;&gt;Not Provided&lt;&lt;es_&gt;&gt;</w:t>
             </w:r>
           </w:p>
           <w:p>
@@ -2061,13 +2145,13 @@
           </w:tcPr>
           <w:p>
             <w:pPr>
-              <w:spacing w:before="40" w:after="40"/>
-              <w:rPr>
-                <w:rFonts w:ascii="GDSTransportWebsite" w:hAnsi="GDSTransportWebsite"/>
-                <w:b/>
-                <w:bCs/>
-                <w:color w:val="0A0A0A"/>
-                <w:highlight w:val="green"/>
+              <w:pStyle w:val="NormalWeb"/>
+              <w:spacing w:before="40" w:beforeAutospacing="0" w:after="40" w:afterAutospacing="0"/>
+              <w:rPr>
+                <w:rFonts w:ascii="GDSTransportWebsite" w:hAnsi="GDSTransportWebsite"/>
+                <w:b/>
+                <w:bCs/>
+                <w:color w:val="0A0A0A"/>
                 <w:shd w:val="clear" w:color="auto" w:fill="FFFFFF"/>
               </w:rPr>
             </w:pPr>
@@ -2082,6 +2166,19 @@
               <w:lastRenderedPageBreak/>
               <w:t>Litigation friend email</w:t>
             </w:r>
+          </w:p>
+          <w:p>
+            <w:pPr>
+              <w:pStyle w:val="NormalWeb"/>
+              <w:spacing w:before="40" w:beforeAutospacing="0" w:after="40" w:afterAutospacing="0"/>
+              <w:rPr>
+                <w:rFonts w:ascii="GDSTransportWebsite" w:hAnsi="GDSTransportWebsite"/>
+                <w:b/>
+                <w:bCs/>
+                <w:color w:val="0A0A0A"/>
+                <w:shd w:val="clear" w:color="auto" w:fill="FFFFFF"/>
+              </w:rPr>
+            </w:pPr>
           </w:p>
         </w:tc>
         <w:tc>
@@ -2145,7 +2242,14 @@
                 <w:rFonts w:ascii="GDSTransportWebsite" w:hAnsi="GDSTransportWebsite"/>
                 <w:color w:val="0A0A0A"/>
               </w:rPr>
-              <w:t>EmailAddress)}</w:t>
+              <w:t>E</w:t>
+            </w:r>
+            <w:r>
+              <w:rPr>
+                <w:rFonts w:ascii="GDSTransportWebsite" w:hAnsi="GDSTransportWebsite"/>
+                <w:color w:val="0A0A0A"/>
+              </w:rPr>
+              <w:t>mailAddress)}</w:t>
             </w:r>
             <w:r>
               <w:rPr>
@@ -2180,7 +2284,14 @@
                 <w:rFonts w:ascii="GDSTransportWebsite" w:hAnsi="GDSTransportWebsite"/>
                 <w:color w:val="0A0A0A"/>
               </w:rPr>
-              <w:t>EmailAddress&gt;&gt;&lt;&lt;else&gt;&gt;Not Provided&lt;&lt;es_&gt;&gt;</w:t>
+              <w:t>EmailAddress&gt;&gt;</w:t>
+            </w:r>
+            <w:r>
+              <w:rPr>
+                <w:rFonts w:ascii="GDSTransportWebsite" w:hAnsi="GDSTransportWebsite"/>
+                <w:color w:val="0A0A0A"/>
+              </w:rPr>
+              <w:t>&lt;&lt;else&gt;&gt;Not Provided&lt;&lt;es_&gt;&gt;</w:t>
             </w:r>
           </w:p>
           <w:p>
@@ -2195,1536 +2306,6 @@
         </w:tc>
       </w:tr>
     </w:tbl>
-    <w:p>
-      <w:pPr>
-        <w:pBdr>
-          <w:bottom w:val="single" w:sz="4" w:space="1" w:color="auto"/>
-        </w:pBdr>
-        <w:spacing w:before="120" w:after="120"/>
-        <w:rPr>
-          <w:rFonts w:ascii="GDSTransportWebsite" w:hAnsi="GDSTransportWebsite"/>
-          <w:color w:val="0A0A0A"/>
-          <w:sz w:val="36"/>
-          <w:szCs w:val="36"/>
-        </w:rPr>
-      </w:pPr>
-    </w:p>
-    <w:p>
-      <w:pPr>
-        <w:pBdr>
-          <w:bottom w:val="single" w:sz="4" w:space="1" w:color="auto"/>
-        </w:pBdr>
-        <w:spacing w:before="120" w:after="120"/>
-        <w:rPr>
-          <w:rFonts w:ascii="GDSTransportWebsite" w:hAnsi="GDSTransportWebsite"/>
-          <w:color w:val="0A0A0A"/>
-          <w:sz w:val="36"/>
-          <w:szCs w:val="36"/>
-        </w:rPr>
-      </w:pPr>
-      <w:r>
-        <w:rPr>
-          <w:rFonts w:ascii="GDSTransportWebsite" w:hAnsi="GDSTransportWebsite"/>
-          <w:color w:val="0A0A0A"/>
-          <w:sz w:val="36"/>
-          <w:szCs w:val="36"/>
-        </w:rPr>
-        <w:t>Second Claimant’s details</w:t>
-      </w:r>
-    </w:p>
-    <w:tbl>
-      <w:tblPr>
-        <w:tblStyle w:val="TableGrid"/>
-        <w:tblW w:w="10060" w:type="dxa"/>
-        <w:tblBorders>
-          <w:top w:val="none" w:sz="0" w:space="0" w:color="auto"/>
-          <w:left w:val="none" w:sz="0" w:space="0" w:color="auto"/>
-          <w:bottom w:val="none" w:sz="0" w:space="0" w:color="auto"/>
-          <w:right w:val="none" w:sz="0" w:space="0" w:color="auto"/>
-          <w:insideH w:val="none" w:sz="0" w:space="0" w:color="auto"/>
-          <w:insideV w:val="none" w:sz="0" w:space="0" w:color="auto"/>
-        </w:tblBorders>
-        <w:tblLayout w:type="fixed"/>
-        <w:tblLook w:val="04A0" w:firstRow="1" w:lastRow="0" w:firstColumn="1" w:lastColumn="0" w:noHBand="0" w:noVBand="1"/>
-      </w:tblPr>
-      <w:tblGrid>
-        <w:gridCol w:w="3539"/>
-        <w:gridCol w:w="6521"/>
-      </w:tblGrid>
-      <w:tr>
-        <w:trPr>
-          <w:trHeight w:val="140"/>
-        </w:trPr>
-        <w:tc>
-          <w:tcPr>
-            <w:tcW w:w="3539" w:type="dxa"/>
-          </w:tcPr>
-          <w:p>
-            <w:pPr>
-              <w:pStyle w:val="NormalWeb"/>
-              <w:spacing w:before="40" w:beforeAutospacing="0" w:after="40" w:afterAutospacing="0"/>
-              <w:rPr>
-                <w:rFonts w:ascii="GDSTransportWebsite" w:hAnsi="GDSTransportWebsite"/>
-                <w:b/>
-                <w:bCs/>
-                <w:color w:val="0A0A0A"/>
-                <w:shd w:val="clear" w:color="auto" w:fill="FFFFFF"/>
-              </w:rPr>
-            </w:pPr>
-            <w:r>
-              <w:rPr>
-                <w:rFonts w:ascii="GDSTransportWebsite" w:hAnsi="GDSTransportWebsite"/>
-                <w:b/>
-                <w:bCs/>
-                <w:color w:val="0A0A0A"/>
-                <w:shd w:val="clear" w:color="auto" w:fill="FFFFFF"/>
-              </w:rPr>
-              <w:t>Name</w:t>
-            </w:r>
-          </w:p>
-          <w:p>
-            <w:pPr>
-              <w:pStyle w:val="NormalWeb"/>
-              <w:spacing w:before="40" w:beforeAutospacing="0" w:after="40" w:afterAutospacing="0"/>
-            </w:pPr>
-          </w:p>
-        </w:tc>
-        <w:tc>
-          <w:tcPr>
-            <w:tcW w:w="6521" w:type="dxa"/>
-          </w:tcPr>
-          <w:p>
-            <w:pPr>
-              <w:spacing w:before="40" w:after="40"/>
-              <w:rPr>
-                <w:rFonts w:ascii="Arial" w:hAnsi="Arial" w:cs="Arial"/>
-                <w:sz w:val="22"/>
-                <w:szCs w:val="22"/>
-              </w:rPr>
-            </w:pPr>
-            <w:r>
-              <w:rPr>
-                <w:rFonts w:ascii="GDSTransportWebsite" w:hAnsi="GDSTransportWebsite"/>
-                <w:color w:val="0A0A0A"/>
-              </w:rPr>
-              <w:t>&lt;&lt;</w:t>
-            </w:r>
-            <w:r>
-              <w:rPr>
-                <w:rFonts w:ascii="GDSTransportWebsite" w:hAnsi="GDSTransportWebsite"/>
-                <w:color w:val="0A0A0A"/>
-              </w:rPr>
-              <w:t>applicant2</w:t>
-            </w:r>
-            <w:r>
-              <w:rPr>
-                <w:rFonts w:ascii="GDSTransportWebsite" w:hAnsi="GDSTransportWebsite"/>
-                <w:color w:val="0A0A0A"/>
-              </w:rPr>
-              <w:t>.</w:t>
-            </w:r>
-            <w:r>
-              <w:rPr>
-                <w:rFonts w:ascii="GDSTransportWebsite" w:hAnsi="GDSTransportWebsite"/>
-                <w:color w:val="0A0A0A"/>
-              </w:rPr>
-              <w:t>name&gt;&gt;</w:t>
-            </w:r>
-            <w:r>
-              <w:rPr>
-                <w:rFonts w:ascii="GDSTransportWebsite" w:hAnsi="GDSTransportWebsite"/>
-                <w:color w:val="0A0A0A"/>
-              </w:rPr>
-              <w:t xml:space="preserve"> </w:t>
-            </w:r>
-          </w:p>
-        </w:tc>
-      </w:tr>
-      <w:tr>
-        <w:tc>
-          <w:tcPr>
-            <w:tcW w:w="3539" w:type="dxa"/>
-          </w:tcPr>
-          <w:p>
-            <w:pPr>
-              <w:pStyle w:val="NormalWeb"/>
-              <w:spacing w:before="40" w:beforeAutospacing="0" w:after="40" w:afterAutospacing="0"/>
-            </w:pPr>
-            <w:r>
-              <w:rPr>
-                <w:rFonts w:ascii="GDSTransportWebsite" w:hAnsi="GDSTransportWebsite"/>
-                <w:b/>
-                <w:bCs/>
-                <w:color w:val="0A0A0A"/>
-                <w:shd w:val="clear" w:color="auto" w:fill="FFFFFF"/>
-              </w:rPr>
-              <w:t>A</w:t>
-            </w:r>
-            <w:r>
-              <w:rPr>
-                <w:rFonts w:ascii="GDSTransportWebsite" w:hAnsi="GDSTransportWebsite"/>
-                <w:b/>
-                <w:bCs/>
-                <w:color w:val="0A0A0A"/>
-                <w:shd w:val="clear" w:color="auto" w:fill="FFFFFF"/>
-              </w:rPr>
-              <w:t xml:space="preserve">ddress </w:t>
-            </w:r>
-          </w:p>
-        </w:tc>
-        <w:tc>
-          <w:tcPr>
-            <w:tcW w:w="6521" w:type="dxa"/>
-          </w:tcPr>
-          <w:p>
-            <w:pPr>
-              <w:spacing w:before="40" w:after="40"/>
-              <w:rPr>
-                <w:rFonts w:ascii="Arial" w:hAnsi="Arial" w:cs="Arial"/>
-                <w:sz w:val="22"/>
-                <w:szCs w:val="22"/>
-              </w:rPr>
-            </w:pPr>
-            <w:r>
-              <w:rPr>
-                <w:rFonts w:ascii="GDSTransportWebsite" w:hAnsi="GDSTransportWebsite"/>
-                <w:color w:val="0A0A0A"/>
-              </w:rPr>
-              <w:t>&lt;&lt;cs_{</w:t>
-            </w:r>
-            <w:proofErr w:type="gramStart"/>
-            <w:r>
-              <w:rPr>
-                <w:rFonts w:ascii="GDSTransportWebsite" w:hAnsi="GDSTransportWebsite"/>
-                <w:color w:val="0A0A0A"/>
-              </w:rPr>
-              <w:t>applicant2</w:t>
-            </w:r>
-            <w:r>
-              <w:rPr>
-                <w:rFonts w:ascii="GDSTransportWebsite" w:hAnsi="GDSTransportWebsite"/>
-                <w:color w:val="0A0A0A"/>
-              </w:rPr>
-              <w:t>.primaryA</w:t>
-            </w:r>
-            <w:r>
-              <w:rPr>
-                <w:rFonts w:ascii="GDSTransportWebsite" w:hAnsi="GDSTransportWebsite"/>
-                <w:color w:val="0A0A0A"/>
-              </w:rPr>
-              <w:t>ddress</w:t>
-            </w:r>
-            <w:r>
-              <w:rPr>
-                <w:rFonts w:ascii="GDSTransportWebsite" w:hAnsi="GDSTransportWebsite"/>
-                <w:color w:val="0A0A0A"/>
-              </w:rPr>
-              <w:t>.AddressLine</w:t>
-            </w:r>
-            <w:proofErr w:type="gramEnd"/>
-            <w:r>
-              <w:rPr>
-                <w:rFonts w:ascii="GDSTransportWebsite" w:hAnsi="GDSTransportWebsite"/>
-                <w:color w:val="0A0A0A"/>
-              </w:rPr>
-              <w:t>1</w:t>
-            </w:r>
-            <w:r>
-              <w:rPr>
-                <w:rFonts w:ascii="GDSTransportWebsite" w:hAnsi="GDSTransportWebsite"/>
-                <w:color w:val="0A0A0A"/>
-              </w:rPr>
-              <w:t>!=null}&gt;&gt;&lt;&lt;</w:t>
-            </w:r>
-            <w:r>
-              <w:rPr>
-                <w:rFonts w:ascii="GDSTransportWebsite" w:hAnsi="GDSTransportWebsite"/>
-                <w:color w:val="0A0A0A"/>
-              </w:rPr>
-              <w:t>applicant2</w:t>
-            </w:r>
-            <w:r>
-              <w:rPr>
-                <w:rFonts w:ascii="GDSTransportWebsite" w:hAnsi="GDSTransportWebsite"/>
-                <w:color w:val="0A0A0A"/>
-              </w:rPr>
-              <w:t>.primaryA</w:t>
-            </w:r>
-            <w:r>
-              <w:rPr>
-                <w:rFonts w:ascii="GDSTransportWebsite" w:hAnsi="GDSTransportWebsite"/>
-                <w:color w:val="0A0A0A"/>
-              </w:rPr>
-              <w:t>ddress</w:t>
-            </w:r>
-            <w:r>
-              <w:rPr>
-                <w:rFonts w:ascii="GDSTransportWebsite" w:hAnsi="GDSTransportWebsite"/>
-                <w:color w:val="0A0A0A"/>
-              </w:rPr>
-              <w:t>.AddressLine1&gt;&gt;</w:t>
-            </w:r>
-            <w:r>
-              <w:rPr>
-                <w:rFonts w:ascii="GDSTransportWebsite" w:hAnsi="GDSTransportWebsite"/>
-                <w:color w:val="0A0A0A"/>
-              </w:rPr>
-              <w:t>&lt;&lt;es_&gt;&gt;</w:t>
-            </w:r>
-            <w:r>
-              <w:rPr>
-                <w:rFonts w:ascii="GDSTransportWebsite" w:hAnsi="GDSTransportWebsite"/>
-                <w:color w:val="0A0A0A"/>
-              </w:rPr>
-              <w:t>&lt;&lt;cs_{</w:t>
-            </w:r>
-            <w:r>
-              <w:rPr>
-                <w:rFonts w:ascii="GDSTransportWebsite" w:hAnsi="GDSTransportWebsite"/>
-                <w:color w:val="0A0A0A"/>
-              </w:rPr>
-              <w:t>!isBlank(</w:t>
-            </w:r>
-            <w:r>
-              <w:rPr>
-                <w:rFonts w:ascii="GDSTransportWebsite" w:hAnsi="GDSTransportWebsite"/>
-                <w:color w:val="0A0A0A"/>
-              </w:rPr>
-              <w:t>applicant2</w:t>
-            </w:r>
-            <w:r>
-              <w:rPr>
-                <w:rFonts w:ascii="GDSTransportWebsite" w:hAnsi="GDSTransportWebsite"/>
-                <w:color w:val="0A0A0A"/>
-              </w:rPr>
-              <w:t>.primaryA</w:t>
-            </w:r>
-            <w:r>
-              <w:rPr>
-                <w:rFonts w:ascii="GDSTransportWebsite" w:hAnsi="GDSTransportWebsite"/>
-                <w:color w:val="0A0A0A"/>
-              </w:rPr>
-              <w:t>ddress.AddressLine2</w:t>
-            </w:r>
-            <w:r>
-              <w:rPr>
-                <w:rFonts w:ascii="GDSTransportWebsite" w:hAnsi="GDSTransportWebsite"/>
-                <w:color w:val="0A0A0A"/>
-              </w:rPr>
-              <w:t>)</w:t>
-            </w:r>
-            <w:r>
-              <w:rPr>
-                <w:rFonts w:ascii="GDSTransportWebsite" w:hAnsi="GDSTransportWebsite"/>
-                <w:color w:val="0A0A0A"/>
-              </w:rPr>
-              <w:t>}&gt;&gt;</w:t>
-            </w:r>
-          </w:p>
-          <w:p>
-            <w:pPr>
-              <w:spacing w:before="40" w:after="40"/>
-              <w:rPr>
-                <w:rFonts w:ascii="Arial" w:hAnsi="Arial" w:cs="Arial"/>
-                <w:sz w:val="22"/>
-                <w:szCs w:val="22"/>
-              </w:rPr>
-            </w:pPr>
-            <w:proofErr w:type="gramStart"/>
-            <w:r>
-              <w:rPr>
-                <w:rFonts w:ascii="GDSTransportWebsite" w:hAnsi="GDSTransportWebsite"/>
-                <w:color w:val="0A0A0A"/>
-              </w:rPr>
-              <w:t>&lt;&lt;</w:t>
-            </w:r>
-            <w:r>
-              <w:rPr>
-                <w:rFonts w:ascii="GDSTransportWebsite" w:hAnsi="GDSTransportWebsite"/>
-                <w:color w:val="0A0A0A"/>
-              </w:rPr>
-              <w:t>applicant2</w:t>
-            </w:r>
-            <w:r>
-              <w:rPr>
-                <w:rFonts w:ascii="GDSTransportWebsite" w:hAnsi="GDSTransportWebsite"/>
-                <w:color w:val="0A0A0A"/>
-              </w:rPr>
-              <w:t>.primaryA</w:t>
-            </w:r>
-            <w:r>
-              <w:rPr>
-                <w:rFonts w:ascii="GDSTransportWebsite" w:hAnsi="GDSTransportWebsite"/>
-                <w:color w:val="0A0A0A"/>
-              </w:rPr>
-              <w:t>ddress.AddressLine</w:t>
-            </w:r>
-            <w:proofErr w:type="gramEnd"/>
-            <w:r>
-              <w:rPr>
-                <w:rFonts w:ascii="GDSTransportWebsite" w:hAnsi="GDSTransportWebsite"/>
-                <w:color w:val="0A0A0A"/>
-              </w:rPr>
-              <w:t>2&gt;&gt;&lt;&lt;es_&gt;&gt;&lt;&lt;cs_{</w:t>
-            </w:r>
-            <w:r>
-              <w:rPr>
-                <w:rFonts w:ascii="GDSTransportWebsite" w:hAnsi="GDSTransportWebsite"/>
-                <w:color w:val="0A0A0A"/>
-              </w:rPr>
-              <w:t>!isBlank(</w:t>
-            </w:r>
-            <w:r>
-              <w:rPr>
-                <w:rFonts w:ascii="GDSTransportWebsite" w:hAnsi="GDSTransportWebsite"/>
-                <w:color w:val="0A0A0A"/>
-              </w:rPr>
-              <w:t>applicant2</w:t>
-            </w:r>
-            <w:r>
-              <w:rPr>
-                <w:rFonts w:ascii="GDSTransportWebsite" w:hAnsi="GDSTransportWebsite"/>
-                <w:color w:val="0A0A0A"/>
-              </w:rPr>
-              <w:t>.primaryA</w:t>
-            </w:r>
-            <w:r>
-              <w:rPr>
-                <w:rFonts w:ascii="GDSTransportWebsite" w:hAnsi="GDSTransportWebsite"/>
-                <w:color w:val="0A0A0A"/>
-              </w:rPr>
-              <w:t>ddress.AddressLine3</w:t>
-            </w:r>
-            <w:r>
-              <w:rPr>
-                <w:rFonts w:ascii="GDSTransportWebsite" w:hAnsi="GDSTransportWebsite"/>
-                <w:color w:val="0A0A0A"/>
-              </w:rPr>
-              <w:t>)</w:t>
-            </w:r>
-            <w:r>
-              <w:rPr>
-                <w:rFonts w:ascii="GDSTransportWebsite" w:hAnsi="GDSTransportWebsite"/>
-                <w:color w:val="0A0A0A"/>
-              </w:rPr>
-              <w:t>}&gt;&gt;</w:t>
-            </w:r>
-          </w:p>
-          <w:p>
-            <w:pPr>
-              <w:spacing w:before="40" w:after="40"/>
-              <w:rPr>
-                <w:rFonts w:ascii="GDSTransportWebsite" w:hAnsi="GDSTransportWebsite"/>
-                <w:color w:val="0A0A0A"/>
-              </w:rPr>
-            </w:pPr>
-            <w:proofErr w:type="gramStart"/>
-            <w:r>
-              <w:rPr>
-                <w:rFonts w:ascii="GDSTransportWebsite" w:hAnsi="GDSTransportWebsite"/>
-                <w:color w:val="0A0A0A"/>
-              </w:rPr>
-              <w:t>&lt;&lt;</w:t>
-            </w:r>
-            <w:r>
-              <w:rPr>
-                <w:rFonts w:ascii="GDSTransportWebsite" w:hAnsi="GDSTransportWebsite"/>
-                <w:color w:val="0A0A0A"/>
-              </w:rPr>
-              <w:t>applicant2</w:t>
-            </w:r>
-            <w:r>
-              <w:rPr>
-                <w:rFonts w:ascii="GDSTransportWebsite" w:hAnsi="GDSTransportWebsite"/>
-                <w:color w:val="0A0A0A"/>
-              </w:rPr>
-              <w:t>.primaryA</w:t>
-            </w:r>
-            <w:r>
-              <w:rPr>
-                <w:rFonts w:ascii="GDSTransportWebsite" w:hAnsi="GDSTransportWebsite"/>
-                <w:color w:val="0A0A0A"/>
-              </w:rPr>
-              <w:t>ddress.AddressLine</w:t>
-            </w:r>
-            <w:proofErr w:type="gramEnd"/>
-            <w:r>
-              <w:rPr>
-                <w:rFonts w:ascii="GDSTransportWebsite" w:hAnsi="GDSTransportWebsite"/>
-                <w:color w:val="0A0A0A"/>
-              </w:rPr>
-              <w:t>3&gt;&gt;&lt;&lt;es_&gt;&gt;&lt;&lt;cs_{</w:t>
-            </w:r>
-            <w:r>
-              <w:rPr>
-                <w:rFonts w:ascii="GDSTransportWebsite" w:hAnsi="GDSTransportWebsite"/>
-                <w:color w:val="0A0A0A"/>
-              </w:rPr>
-              <w:t>!isBlank(</w:t>
-            </w:r>
-            <w:r>
-              <w:rPr>
-                <w:rFonts w:ascii="GDSTransportWebsite" w:hAnsi="GDSTransportWebsite"/>
-                <w:color w:val="0A0A0A"/>
-              </w:rPr>
-              <w:t>applicant2</w:t>
-            </w:r>
-            <w:r>
-              <w:rPr>
-                <w:rFonts w:ascii="GDSTransportWebsite" w:hAnsi="GDSTransportWebsite"/>
-                <w:color w:val="0A0A0A"/>
-              </w:rPr>
-              <w:t>.primaryA</w:t>
-            </w:r>
-            <w:r>
-              <w:rPr>
-                <w:rFonts w:ascii="GDSTransportWebsite" w:hAnsi="GDSTransportWebsite"/>
-                <w:color w:val="0A0A0A"/>
-              </w:rPr>
-              <w:t>ddress.PostTown</w:t>
-            </w:r>
-            <w:r>
-              <w:rPr>
-                <w:rFonts w:ascii="GDSTransportWebsite" w:hAnsi="GDSTransportWebsite"/>
-                <w:color w:val="0A0A0A"/>
-              </w:rPr>
-              <w:t>)</w:t>
-            </w:r>
-            <w:r>
-              <w:rPr>
-                <w:rFonts w:ascii="GDSTransportWebsite" w:hAnsi="GDSTransportWebsite"/>
-                <w:color w:val="0A0A0A"/>
-              </w:rPr>
-              <w:t>}&gt;&gt;</w:t>
-            </w:r>
-          </w:p>
-          <w:p>
-            <w:pPr>
-              <w:spacing w:before="40" w:after="40"/>
-              <w:rPr>
-                <w:rFonts w:ascii="GDSTransportWebsite" w:hAnsi="GDSTransportWebsite"/>
-                <w:color w:val="0A0A0A"/>
-              </w:rPr>
-            </w:pPr>
-            <w:proofErr w:type="gramStart"/>
-            <w:r>
-              <w:rPr>
-                <w:rFonts w:ascii="GDSTransportWebsite" w:hAnsi="GDSTransportWebsite"/>
-                <w:color w:val="0A0A0A"/>
-              </w:rPr>
-              <w:t>&lt;&lt;</w:t>
-            </w:r>
-            <w:r>
-              <w:rPr>
-                <w:rFonts w:ascii="GDSTransportWebsite" w:hAnsi="GDSTransportWebsite"/>
-                <w:color w:val="0A0A0A"/>
-              </w:rPr>
-              <w:t>applicant2</w:t>
-            </w:r>
-            <w:r>
-              <w:rPr>
-                <w:rFonts w:ascii="GDSTransportWebsite" w:hAnsi="GDSTransportWebsite"/>
-                <w:color w:val="0A0A0A"/>
-              </w:rPr>
-              <w:t>.primaryA</w:t>
-            </w:r>
-            <w:r>
-              <w:rPr>
-                <w:rFonts w:ascii="GDSTransportWebsite" w:hAnsi="GDSTransportWebsite"/>
-                <w:color w:val="0A0A0A"/>
-              </w:rPr>
-              <w:t>ddress.PostTown</w:t>
-            </w:r>
-            <w:proofErr w:type="gramEnd"/>
-            <w:r>
-              <w:rPr>
-                <w:rFonts w:ascii="GDSTransportWebsite" w:hAnsi="GDSTransportWebsite"/>
-                <w:color w:val="0A0A0A"/>
-              </w:rPr>
-              <w:t>&gt;&gt;&lt;&lt;es_&gt;&gt;</w:t>
-            </w:r>
-          </w:p>
-          <w:p>
-            <w:pPr>
-              <w:spacing w:before="40" w:after="40"/>
-              <w:rPr>
-                <w:rFonts w:ascii="GDSTransportWebsite" w:hAnsi="GDSTransportWebsite"/>
-                <w:color w:val="0A0A0A"/>
-              </w:rPr>
-            </w:pPr>
-            <w:proofErr w:type="gramStart"/>
-            <w:r>
-              <w:rPr>
-                <w:rFonts w:ascii="GDSTransportWebsite" w:hAnsi="GDSTransportWebsite"/>
-                <w:color w:val="0A0A0A"/>
-              </w:rPr>
-              <w:t>&lt;&lt;</w:t>
-            </w:r>
-            <w:r>
-              <w:rPr>
-                <w:rFonts w:ascii="GDSTransportWebsite" w:hAnsi="GDSTransportWebsite"/>
-                <w:color w:val="0A0A0A"/>
-              </w:rPr>
-              <w:t>applicant2</w:t>
-            </w:r>
-            <w:r>
-              <w:rPr>
-                <w:rFonts w:ascii="GDSTransportWebsite" w:hAnsi="GDSTransportWebsite"/>
-                <w:color w:val="0A0A0A"/>
-              </w:rPr>
-              <w:t>.primaryA</w:t>
-            </w:r>
-            <w:r>
-              <w:rPr>
-                <w:rFonts w:ascii="GDSTransportWebsite" w:hAnsi="GDSTransportWebsite"/>
-                <w:color w:val="0A0A0A"/>
-              </w:rPr>
-              <w:t>ddress.PostCode</w:t>
-            </w:r>
-            <w:proofErr w:type="gramEnd"/>
-            <w:r>
-              <w:rPr>
-                <w:rFonts w:ascii="GDSTransportWebsite" w:hAnsi="GDSTransportWebsite"/>
-                <w:color w:val="0A0A0A"/>
-              </w:rPr>
-              <w:t>&gt;&gt;&lt;&lt;cs_{</w:t>
-            </w:r>
-            <w:r>
-              <w:rPr>
-                <w:rFonts w:ascii="GDSTransportWebsite" w:hAnsi="GDSTransportWebsite"/>
-                <w:color w:val="0A0A0A"/>
-              </w:rPr>
-              <w:t>!isBlank(</w:t>
-            </w:r>
-            <w:r>
-              <w:rPr>
-                <w:rFonts w:ascii="GDSTransportWebsite" w:hAnsi="GDSTransportWebsite"/>
-                <w:color w:val="0A0A0A"/>
-              </w:rPr>
-              <w:t>applicant2</w:t>
-            </w:r>
-            <w:r>
-              <w:rPr>
-                <w:rFonts w:ascii="GDSTransportWebsite" w:hAnsi="GDSTransportWebsite"/>
-                <w:color w:val="0A0A0A"/>
-              </w:rPr>
-              <w:t>.primaryA</w:t>
-            </w:r>
-            <w:r>
-              <w:rPr>
-                <w:rFonts w:ascii="GDSTransportWebsite" w:hAnsi="GDSTransportWebsite"/>
-                <w:color w:val="0A0A0A"/>
-              </w:rPr>
-              <w:t>ddress.Country</w:t>
-            </w:r>
-            <w:r>
-              <w:rPr>
-                <w:rFonts w:ascii="GDSTransportWebsite" w:hAnsi="GDSTransportWebsite"/>
-                <w:color w:val="0A0A0A"/>
-              </w:rPr>
-              <w:t>)</w:t>
-            </w:r>
-            <w:r>
-              <w:rPr>
-                <w:rFonts w:ascii="GDSTransportWebsite" w:hAnsi="GDSTransportWebsite"/>
-                <w:color w:val="0A0A0A"/>
-              </w:rPr>
-              <w:t>}&gt;&gt;</w:t>
-            </w:r>
-          </w:p>
-          <w:p>
-            <w:pPr>
-              <w:spacing w:before="40" w:after="40"/>
-              <w:rPr>
-                <w:rFonts w:ascii="GDSTransportWebsite" w:hAnsi="GDSTransportWebsite"/>
-                <w:color w:val="0A0A0A"/>
-              </w:rPr>
-            </w:pPr>
-            <w:proofErr w:type="gramStart"/>
-            <w:r>
-              <w:rPr>
-                <w:rFonts w:ascii="GDSTransportWebsite" w:hAnsi="GDSTransportWebsite"/>
-                <w:color w:val="0A0A0A"/>
-              </w:rPr>
-              <w:t>&lt;&lt;</w:t>
-            </w:r>
-            <w:r>
-              <w:rPr>
-                <w:rFonts w:ascii="GDSTransportWebsite" w:hAnsi="GDSTransportWebsite"/>
-                <w:color w:val="0A0A0A"/>
-              </w:rPr>
-              <w:t>applicant2</w:t>
-            </w:r>
-            <w:r>
-              <w:rPr>
-                <w:rFonts w:ascii="GDSTransportWebsite" w:hAnsi="GDSTransportWebsite"/>
-                <w:color w:val="0A0A0A"/>
-              </w:rPr>
-              <w:t>.primaryA</w:t>
-            </w:r>
-            <w:r>
-              <w:rPr>
-                <w:rFonts w:ascii="GDSTransportWebsite" w:hAnsi="GDSTransportWebsite"/>
-                <w:color w:val="0A0A0A"/>
-              </w:rPr>
-              <w:t>ddress.Country</w:t>
-            </w:r>
-            <w:proofErr w:type="gramEnd"/>
-            <w:r>
-              <w:rPr>
-                <w:rFonts w:ascii="GDSTransportWebsite" w:hAnsi="GDSTransportWebsite"/>
-                <w:color w:val="0A0A0A"/>
-              </w:rPr>
-              <w:t>&gt;&gt;&lt;&lt;es_&gt;&gt;</w:t>
-            </w:r>
-          </w:p>
-          <w:p>
-            <w:pPr>
-              <w:spacing w:before="40" w:after="40"/>
-              <w:rPr>
-                <w:rFonts w:ascii="Arial" w:hAnsi="Arial" w:cs="Arial"/>
-                <w:sz w:val="22"/>
-                <w:szCs w:val="22"/>
-              </w:rPr>
-            </w:pPr>
-          </w:p>
-        </w:tc>
-      </w:tr>
-      <w:tr>
-        <w:tc>
-          <w:tcPr>
-            <w:tcW w:w="3539" w:type="dxa"/>
-          </w:tcPr>
-          <w:p>
-            <w:pPr>
-              <w:pStyle w:val="NormalWeb"/>
-              <w:spacing w:before="40" w:beforeAutospacing="0" w:after="40" w:afterAutospacing="0"/>
-              <w:rPr>
-                <w:rFonts w:ascii="GDSTransportWebsite" w:hAnsi="GDSTransportWebsite"/>
-                <w:b/>
-                <w:bCs/>
-                <w:color w:val="0A0A0A"/>
-                <w:shd w:val="clear" w:color="auto" w:fill="FFFFFF"/>
-              </w:rPr>
-            </w:pPr>
-            <w:r>
-              <w:rPr>
-                <w:rFonts w:ascii="GDSTransportWebsite" w:hAnsi="GDSTransportWebsite"/>
-                <w:b/>
-                <w:bCs/>
-                <w:color w:val="0A0A0A"/>
-                <w:shd w:val="clear" w:color="auto" w:fill="FFFFFF"/>
-              </w:rPr>
-              <w:t xml:space="preserve">Phone number </w:t>
-            </w:r>
-          </w:p>
-        </w:tc>
-        <w:tc>
-          <w:tcPr>
-            <w:tcW w:w="6521" w:type="dxa"/>
-          </w:tcPr>
-          <w:p>
-            <w:pPr>
-              <w:spacing w:before="40" w:after="40"/>
-              <w:rPr>
-                <w:rFonts w:ascii="GDSTransportWebsite" w:hAnsi="GDSTransportWebsite"/>
-                <w:color w:val="0A0A0A"/>
-              </w:rPr>
-            </w:pPr>
-            <w:r>
-              <w:rPr>
-                <w:rFonts w:ascii="GDSTransportWebsite" w:hAnsi="GDSTransportWebsite"/>
-                <w:color w:val="0A0A0A"/>
-              </w:rPr>
-              <w:t>&lt;&lt;cs_</w:t>
-            </w:r>
-            <w:proofErr w:type="gramStart"/>
-            <w:r>
-              <w:rPr>
-                <w:rFonts w:ascii="GDSTransportWebsite" w:hAnsi="GDSTransportWebsite"/>
-                <w:color w:val="0A0A0A"/>
-              </w:rPr>
-              <w:t>{!isBlank</w:t>
-            </w:r>
-            <w:proofErr w:type="gramEnd"/>
-            <w:r>
-              <w:rPr>
-                <w:rFonts w:ascii="GDSTransportWebsite" w:hAnsi="GDSTransportWebsite"/>
-                <w:color w:val="0A0A0A"/>
-              </w:rPr>
-              <w:t>(applicant</w:t>
-            </w:r>
-            <w:r>
-              <w:rPr>
-                <w:rFonts w:ascii="GDSTransportWebsite" w:hAnsi="GDSTransportWebsite"/>
-                <w:color w:val="0A0A0A"/>
-              </w:rPr>
-              <w:t>2</w:t>
-            </w:r>
-            <w:r>
-              <w:rPr>
-                <w:rFonts w:ascii="GDSTransportWebsite" w:hAnsi="GDSTransportWebsite"/>
-                <w:color w:val="0A0A0A"/>
-              </w:rPr>
-              <w:t>.</w:t>
-            </w:r>
-            <w:r>
-              <w:rPr>
-                <w:rFonts w:ascii="GDSTransportWebsite" w:hAnsi="GDSTransportWebsite"/>
-                <w:color w:val="0A0A0A"/>
-              </w:rPr>
-              <w:t>phoneNumber</w:t>
-            </w:r>
-            <w:r>
-              <w:rPr>
-                <w:rFonts w:ascii="GDSTransportWebsite" w:hAnsi="GDSTransportWebsite"/>
-                <w:color w:val="0A0A0A"/>
-              </w:rPr>
-              <w:t>)}&gt;&gt;</w:t>
-            </w:r>
-            <w:r>
-              <w:rPr>
-                <w:rFonts w:ascii="GDSTransportWebsite" w:hAnsi="GDSTransportWebsite"/>
-                <w:color w:val="0A0A0A"/>
-              </w:rPr>
-              <w:t>&lt;&lt;</w:t>
-            </w:r>
-            <w:r>
-              <w:rPr>
-                <w:rFonts w:ascii="GDSTransportWebsite" w:hAnsi="GDSTransportWebsite"/>
-                <w:color w:val="0A0A0A"/>
-              </w:rPr>
-              <w:t>applicant</w:t>
-            </w:r>
-            <w:r>
-              <w:rPr>
-                <w:rFonts w:ascii="GDSTransportWebsite" w:hAnsi="GDSTransportWebsite"/>
-                <w:color w:val="0A0A0A"/>
-              </w:rPr>
-              <w:t>2</w:t>
-            </w:r>
-            <w:r>
-              <w:rPr>
-                <w:rFonts w:ascii="GDSTransportWebsite" w:hAnsi="GDSTransportWebsite"/>
-                <w:color w:val="0A0A0A"/>
-              </w:rPr>
-              <w:t>.</w:t>
-            </w:r>
-            <w:r>
-              <w:rPr>
-                <w:rFonts w:ascii="GDSTransportWebsite" w:hAnsi="GDSTransportWebsite"/>
-                <w:color w:val="0A0A0A"/>
-              </w:rPr>
-              <w:t>phoneNumber</w:t>
-            </w:r>
-            <w:r>
-              <w:rPr>
-                <w:rFonts w:ascii="GDSTransportWebsite" w:hAnsi="GDSTransportWebsite"/>
-                <w:color w:val="0A0A0A"/>
-              </w:rPr>
-              <w:t>&gt;&gt;&lt;&lt;else&gt;&gt;Not Provided&lt;</w:t>
-            </w:r>
-            <w:r>
-              <w:rPr>
-                <w:rFonts w:ascii="GDSTransportWebsite" w:hAnsi="GDSTransportWebsite"/>
-                <w:color w:val="0A0A0A"/>
-              </w:rPr>
-              <w:t>&lt;es_&gt;&gt;</w:t>
-            </w:r>
-          </w:p>
-          <w:p>
-            <w:pPr>
-              <w:spacing w:before="40" w:after="40"/>
-              <w:rPr>
-                <w:rFonts w:ascii="GDSTransportWebsite" w:hAnsi="GDSTransportWebsite"/>
-                <w:color w:val="0A0A0A"/>
-              </w:rPr>
-            </w:pPr>
-          </w:p>
-        </w:tc>
-      </w:tr>
-      <w:tr>
-        <w:tc>
-          <w:tcPr>
-            <w:tcW w:w="3539" w:type="dxa"/>
-          </w:tcPr>
-          <w:p>
-            <w:pPr>
-              <w:spacing w:before="40" w:after="40"/>
-              <w:rPr>
-                <w:rFonts w:ascii="GDSTransportWebsite" w:hAnsi="GDSTransportWebsite"/>
-                <w:color w:val="000000" w:themeColor="text1"/>
-              </w:rPr>
-            </w:pPr>
-            <w:r>
-              <w:rPr>
-                <w:rFonts w:ascii="GDSTransportWebsite" w:hAnsi="GDSTransportWebsite"/>
-                <w:b/>
-                <w:bCs/>
-                <w:color w:val="0A0A0A"/>
-                <w:shd w:val="clear" w:color="auto" w:fill="FFFFFF"/>
-              </w:rPr>
-              <w:t>Email address</w:t>
-            </w:r>
-          </w:p>
-        </w:tc>
-        <w:tc>
-          <w:tcPr>
-            <w:tcW w:w="6521" w:type="dxa"/>
-          </w:tcPr>
-          <w:p>
-            <w:pPr>
-              <w:spacing w:before="40" w:after="40"/>
-              <w:rPr>
-                <w:rFonts w:ascii="GDSTransportWebsite" w:hAnsi="GDSTransportWebsite"/>
-                <w:color w:val="0A0A0A"/>
-              </w:rPr>
-            </w:pPr>
-            <w:r>
-              <w:rPr>
-                <w:rFonts w:ascii="GDSTransportWebsite" w:hAnsi="GDSTransportWebsite"/>
-                <w:color w:val="0A0A0A"/>
-              </w:rPr>
-              <w:t>&lt;&lt;</w:t>
-            </w:r>
-            <w:r>
-              <w:rPr>
-                <w:rFonts w:ascii="GDSTransportWebsite" w:hAnsi="GDSTransportWebsite"/>
-                <w:color w:val="0A0A0A"/>
-              </w:rPr>
-              <w:t>cs_</w:t>
-            </w:r>
-            <w:proofErr w:type="gramStart"/>
-            <w:r>
-              <w:rPr>
-                <w:rFonts w:ascii="GDSTransportWebsite" w:hAnsi="GDSTransportWebsite"/>
-                <w:color w:val="0A0A0A"/>
-              </w:rPr>
-              <w:t>{!isBlank</w:t>
-            </w:r>
-            <w:proofErr w:type="gramEnd"/>
-            <w:r>
-              <w:rPr>
-                <w:rFonts w:ascii="GDSTransportWebsite" w:hAnsi="GDSTransportWebsite"/>
-                <w:color w:val="0A0A0A"/>
-              </w:rPr>
-              <w:t>(</w:t>
-            </w:r>
-            <w:r>
-              <w:rPr>
-                <w:rFonts w:ascii="GDSTransportWebsite" w:hAnsi="GDSTransportWebsite"/>
-                <w:color w:val="0A0A0A"/>
-              </w:rPr>
-              <w:t>applicant</w:t>
-            </w:r>
-            <w:r>
-              <w:rPr>
-                <w:rFonts w:ascii="GDSTransportWebsite" w:hAnsi="GDSTransportWebsite"/>
-                <w:color w:val="0A0A0A"/>
-              </w:rPr>
-              <w:t>2</w:t>
-            </w:r>
-            <w:r>
-              <w:rPr>
-                <w:rFonts w:ascii="GDSTransportWebsite" w:hAnsi="GDSTransportWebsite"/>
-                <w:color w:val="0A0A0A"/>
-              </w:rPr>
-              <w:t>.</w:t>
-            </w:r>
-            <w:r>
-              <w:rPr>
-                <w:rFonts w:ascii="GDSTransportWebsite" w:hAnsi="GDSTransportWebsite"/>
-                <w:color w:val="0A0A0A"/>
-              </w:rPr>
-              <w:t>emailAddress</w:t>
-            </w:r>
-            <w:r>
-              <w:rPr>
-                <w:rFonts w:ascii="GDSTransportWebsite" w:hAnsi="GDSTransportWebsite"/>
-                <w:color w:val="0A0A0A"/>
-              </w:rPr>
-              <w:t>)}</w:t>
-            </w:r>
-            <w:r>
-              <w:rPr>
-                <w:rFonts w:ascii="GDSTransportWebsite" w:hAnsi="GDSTransportWebsite"/>
-                <w:color w:val="0A0A0A"/>
-              </w:rPr>
-              <w:t>&gt;&gt;</w:t>
-            </w:r>
-            <w:r>
-              <w:rPr>
-                <w:rFonts w:ascii="GDSTransportWebsite" w:hAnsi="GDSTransportWebsite"/>
-                <w:color w:val="0A0A0A"/>
-              </w:rPr>
-              <w:t>&lt;&lt;</w:t>
-            </w:r>
-            <w:r>
-              <w:rPr>
-                <w:rFonts w:ascii="GDSTransportWebsite" w:hAnsi="GDSTransportWebsite"/>
-                <w:color w:val="0A0A0A"/>
-              </w:rPr>
-              <w:t>applicant</w:t>
-            </w:r>
-            <w:r>
-              <w:rPr>
-                <w:rFonts w:ascii="GDSTransportWebsite" w:hAnsi="GDSTransportWebsite"/>
-                <w:color w:val="0A0A0A"/>
-              </w:rPr>
-              <w:t>2</w:t>
-            </w:r>
-            <w:r>
-              <w:rPr>
-                <w:rFonts w:ascii="GDSTransportWebsite" w:hAnsi="GDSTransportWebsite"/>
-                <w:color w:val="0A0A0A"/>
-              </w:rPr>
-              <w:t>.</w:t>
-            </w:r>
-            <w:r>
-              <w:rPr>
-                <w:rFonts w:ascii="GDSTransportWebsite" w:hAnsi="GDSTransportWebsite"/>
-                <w:color w:val="0A0A0A"/>
-              </w:rPr>
-              <w:t>emailAddress</w:t>
-            </w:r>
-            <w:r>
-              <w:rPr>
-                <w:rFonts w:ascii="GDSTransportWebsite" w:hAnsi="GDSTransportWebsite"/>
-                <w:color w:val="0A0A0A"/>
-              </w:rPr>
-              <w:t>&gt;&gt;&lt;&lt;else&gt;&gt;Not Provided&lt;&lt;es_&gt;&gt;</w:t>
-            </w:r>
-          </w:p>
-          <w:p>
-            <w:pPr>
-              <w:spacing w:before="40" w:after="40"/>
-              <w:rPr>
-                <w:rFonts w:ascii="GDSTransportWebsite" w:hAnsi="GDSTransportWebsite"/>
-                <w:color w:val="0A0A0A"/>
-              </w:rPr>
-            </w:pPr>
-          </w:p>
-        </w:tc>
-      </w:tr>
-      <w:tr>
-        <w:trPr>
-          <w:trHeight w:val="140"/>
-        </w:trPr>
-        <w:tc>
-          <w:tcPr>
-            <w:tcW w:w="3539" w:type="dxa"/>
-          </w:tcPr>
-          <w:p>
-            <w:pPr>
-              <w:pStyle w:val="NormalWeb"/>
-              <w:spacing w:before="40" w:beforeAutospacing="0" w:after="40" w:afterAutospacing="0"/>
-              <w:rPr>
-                <w:rFonts w:ascii="GDSTransportWebsite" w:hAnsi="GDSTransportWebsite"/>
-                <w:b/>
-                <w:bCs/>
-                <w:color w:val="0A0A0A"/>
-                <w:shd w:val="clear" w:color="auto" w:fill="FFFFFF"/>
-              </w:rPr>
-            </w:pPr>
-            <w:r>
-              <w:rPr>
-                <w:rFonts w:ascii="GDSTransportWebsite" w:hAnsi="GDSTransportWebsite"/>
-                <w:b/>
-                <w:bCs/>
-                <w:color w:val="0A0A0A"/>
-                <w:shd w:val="clear" w:color="auto" w:fill="FFFFFF"/>
-              </w:rPr>
-              <w:t>Litigation friend</w:t>
-            </w:r>
-          </w:p>
-        </w:tc>
-        <w:tc>
-          <w:tcPr>
-            <w:tcW w:w="6521" w:type="dxa"/>
-          </w:tcPr>
-          <w:p>
-            <w:pPr>
-              <w:spacing w:before="40" w:after="40"/>
-              <w:rPr>
-                <w:rFonts w:ascii="GDSTransportWebsite" w:hAnsi="GDSTransportWebsite"/>
-                <w:color w:val="0A0A0A"/>
-              </w:rPr>
-            </w:pPr>
-            <w:r>
-              <w:rPr>
-                <w:rFonts w:ascii="GDSTransportWebsite" w:hAnsi="GDSTransportWebsite"/>
-                <w:color w:val="0A0A0A"/>
-              </w:rPr>
-              <w:t>&lt;&lt;cs_</w:t>
-            </w:r>
-            <w:proofErr w:type="gramStart"/>
-            <w:r>
-              <w:rPr>
-                <w:rFonts w:ascii="GDSTransportWebsite" w:hAnsi="GDSTransportWebsite"/>
-                <w:color w:val="0A0A0A"/>
-              </w:rPr>
-              <w:t>{!</w:t>
-            </w:r>
-            <w:proofErr w:type="spellStart"/>
-            <w:r>
-              <w:rPr>
-                <w:rFonts w:ascii="GDSTransportWebsite" w:hAnsi="GDSTransportWebsite"/>
-                <w:color w:val="0A0A0A"/>
-              </w:rPr>
-              <w:t>isBlank</w:t>
-            </w:r>
-            <w:proofErr w:type="spellEnd"/>
-            <w:proofErr w:type="gramEnd"/>
-            <w:r>
-              <w:rPr>
-                <w:rFonts w:ascii="GDSTransportWebsite" w:hAnsi="GDSTransportWebsite"/>
-                <w:color w:val="0A0A0A"/>
-              </w:rPr>
-              <w:t>(applicant2.litigationFriendName)}&gt;&gt;&lt;&lt; applicant2.litigationFriendName&gt;&gt;&lt;&lt;else&gt;&gt;&lt;&lt;applicant2.litigationFriendFirstName&gt;&gt; &lt;&lt;applicant2.litigationFriendLastName&gt;&gt;&lt;&lt;es_&gt;&gt;</w:t>
-            </w:r>
-          </w:p>
-          <w:p>
-            <w:pPr>
-              <w:spacing w:before="40" w:after="40"/>
-              <w:rPr>
-                <w:rFonts w:ascii="GDSTransportWebsite" w:hAnsi="GDSTransportWebsite"/>
-                <w:color w:val="0A0A0A"/>
-              </w:rPr>
-            </w:pPr>
-          </w:p>
-        </w:tc>
-      </w:tr>
-      <w:tr>
-        <w:tc>
-          <w:tcPr>
-            <w:tcW w:w="3539" w:type="dxa"/>
-          </w:tcPr>
-          <w:p>
-            <w:pPr>
-              <w:spacing w:before="40" w:after="40"/>
-              <w:rPr>
-                <w:rFonts w:ascii="GDSTransportWebsite" w:hAnsi="GDSTransportWebsite"/>
-                <w:b/>
-                <w:bCs/>
-                <w:color w:val="0A0A0A"/>
-                <w:highlight w:val="green"/>
-                <w:shd w:val="clear" w:color="auto" w:fill="FFFFFF"/>
-              </w:rPr>
-            </w:pPr>
-            <w:r>
-              <w:rPr>
-                <w:rFonts w:ascii="GDSTransportWebsite" w:hAnsi="GDSTransportWebsite"/>
-                <w:b/>
-                <w:bCs/>
-                <w:color w:val="0A0A0A"/>
-                <w:shd w:val="clear" w:color="auto" w:fill="FFFFFF"/>
-              </w:rPr>
-              <w:t>Litigation friend phone number</w:t>
-            </w:r>
-          </w:p>
-        </w:tc>
-        <w:tc>
-          <w:tcPr>
-            <w:tcW w:w="6521" w:type="dxa"/>
-          </w:tcPr>
-          <w:p>
-            <w:pPr>
-              <w:spacing w:before="40" w:after="40"/>
-              <w:rPr>
-                <w:rFonts w:ascii="GDSTransportWebsite" w:hAnsi="GDSTransportWebsite"/>
-                <w:color w:val="0A0A0A"/>
-              </w:rPr>
-            </w:pPr>
-            <w:r>
-              <w:rPr>
-                <w:rFonts w:ascii="GDSTransportWebsite" w:hAnsi="GDSTransportWebsite"/>
-                <w:color w:val="0A0A0A"/>
-              </w:rPr>
-              <w:t>&lt;&lt;</w:t>
-            </w:r>
-            <w:r>
-              <w:rPr>
-                <w:rFonts w:ascii="GDSTransportWebsite" w:hAnsi="GDSTransportWebsite"/>
-                <w:color w:val="0A0A0A"/>
-              </w:rPr>
-              <w:t>cs_</w:t>
-            </w:r>
-            <w:proofErr w:type="gramStart"/>
-            <w:r>
-              <w:rPr>
-                <w:rFonts w:ascii="GDSTransportWebsite" w:hAnsi="GDSTransportWebsite"/>
-                <w:color w:val="0A0A0A"/>
-              </w:rPr>
-              <w:t>{!isBlank</w:t>
-            </w:r>
-            <w:proofErr w:type="gramEnd"/>
-            <w:r>
-              <w:rPr>
-                <w:rFonts w:ascii="GDSTransportWebsite" w:hAnsi="GDSTransportWebsite"/>
-                <w:color w:val="0A0A0A"/>
-              </w:rPr>
-              <w:t>(</w:t>
-            </w:r>
-            <w:r>
-              <w:rPr>
-                <w:rFonts w:ascii="GDSTransportWebsite" w:hAnsi="GDSTransportWebsite"/>
-                <w:color w:val="0A0A0A"/>
-              </w:rPr>
-              <w:t>applicant</w:t>
-            </w:r>
-            <w:r>
-              <w:rPr>
-                <w:rFonts w:ascii="GDSTransportWebsite" w:hAnsi="GDSTransportWebsite"/>
-                <w:color w:val="0A0A0A"/>
-              </w:rPr>
-              <w:t>2</w:t>
-            </w:r>
-            <w:r>
-              <w:rPr>
-                <w:rFonts w:ascii="GDSTransportWebsite" w:hAnsi="GDSTransportWebsite"/>
-                <w:color w:val="0A0A0A"/>
-              </w:rPr>
-              <w:t>.</w:t>
-            </w:r>
-            <w:r>
-              <w:rPr>
-                <w:rFonts w:ascii="GDSTransportWebsite" w:hAnsi="GDSTransportWebsite"/>
-                <w:color w:val="0A0A0A"/>
-              </w:rPr>
-              <w:t>litigationFriend</w:t>
-            </w:r>
-            <w:r>
-              <w:rPr>
-                <w:rFonts w:ascii="GDSTransportWebsite" w:hAnsi="GDSTransportWebsite"/>
-                <w:color w:val="0A0A0A"/>
-              </w:rPr>
-              <w:t>P</w:t>
-            </w:r>
-            <w:r>
-              <w:rPr>
-                <w:rFonts w:ascii="GDSTransportWebsite" w:hAnsi="GDSTransportWebsite"/>
-                <w:color w:val="0A0A0A"/>
-              </w:rPr>
-              <w:t>honeNum</w:t>
-            </w:r>
-            <w:r>
-              <w:rPr>
-                <w:rFonts w:ascii="GDSTransportWebsite" w:hAnsi="GDSTransportWebsite"/>
-                <w:color w:val="0A0A0A"/>
-              </w:rPr>
-              <w:t>b</w:t>
-            </w:r>
-            <w:r>
-              <w:rPr>
-                <w:rFonts w:ascii="GDSTransportWebsite" w:hAnsi="GDSTransportWebsite"/>
-                <w:color w:val="0A0A0A"/>
-              </w:rPr>
-              <w:t>er</w:t>
-            </w:r>
-            <w:r>
-              <w:rPr>
-                <w:rFonts w:ascii="GDSTransportWebsite" w:hAnsi="GDSTransportWebsite"/>
-                <w:color w:val="0A0A0A"/>
-              </w:rPr>
-              <w:t>)}</w:t>
-            </w:r>
-            <w:r>
-              <w:rPr>
-                <w:rFonts w:ascii="GDSTransportWebsite" w:hAnsi="GDSTransportWebsite"/>
-                <w:color w:val="0A0A0A"/>
-              </w:rPr>
-              <w:t>&gt;&gt;</w:t>
-            </w:r>
-            <w:r>
-              <w:rPr>
-                <w:rFonts w:ascii="GDSTransportWebsite" w:hAnsi="GDSTransportWebsite"/>
-                <w:color w:val="0A0A0A"/>
-              </w:rPr>
-              <w:t>&lt;&lt;</w:t>
-            </w:r>
-            <w:r>
-              <w:rPr>
-                <w:rFonts w:ascii="GDSTransportWebsite" w:hAnsi="GDSTransportWebsite"/>
-                <w:color w:val="0A0A0A"/>
-              </w:rPr>
-              <w:t>applicant</w:t>
-            </w:r>
-            <w:r>
-              <w:rPr>
-                <w:rFonts w:ascii="GDSTransportWebsite" w:hAnsi="GDSTransportWebsite"/>
-                <w:color w:val="0A0A0A"/>
-              </w:rPr>
-              <w:t>2</w:t>
-            </w:r>
-            <w:r>
-              <w:rPr>
-                <w:rFonts w:ascii="GDSTransportWebsite" w:hAnsi="GDSTransportWebsite"/>
-                <w:color w:val="0A0A0A"/>
-              </w:rPr>
-              <w:t>.</w:t>
-            </w:r>
-            <w:r>
-              <w:rPr>
-                <w:rFonts w:ascii="GDSTransportWebsite" w:hAnsi="GDSTransportWebsite"/>
-                <w:color w:val="0A0A0A"/>
-              </w:rPr>
-              <w:t>litigationFriend</w:t>
-            </w:r>
-            <w:r>
-              <w:rPr>
-                <w:rFonts w:ascii="GDSTransportWebsite" w:hAnsi="GDSTransportWebsite"/>
-                <w:color w:val="0A0A0A"/>
-              </w:rPr>
-              <w:t>P</w:t>
-            </w:r>
-            <w:r>
-              <w:rPr>
-                <w:rFonts w:ascii="GDSTransportWebsite" w:hAnsi="GDSTransportWebsite"/>
-                <w:color w:val="0A0A0A"/>
-              </w:rPr>
-              <w:t>honeNum</w:t>
-            </w:r>
-            <w:r>
-              <w:rPr>
-                <w:rFonts w:ascii="GDSTransportWebsite" w:hAnsi="GDSTransportWebsite"/>
-                <w:color w:val="0A0A0A"/>
-              </w:rPr>
-              <w:t>b</w:t>
-            </w:r>
-            <w:r>
-              <w:rPr>
-                <w:rFonts w:ascii="GDSTransportWebsite" w:hAnsi="GDSTransportWebsite"/>
-                <w:color w:val="0A0A0A"/>
-              </w:rPr>
-              <w:t>er</w:t>
-            </w:r>
-            <w:r>
-              <w:rPr>
-                <w:rFonts w:ascii="GDSTransportWebsite" w:hAnsi="GDSTransportWebsite"/>
-                <w:color w:val="0A0A0A"/>
-              </w:rPr>
-              <w:t>&gt;&gt;&lt;&lt;else&gt;&gt;Not Provided&lt;&lt;es_&gt;&gt;</w:t>
-            </w:r>
-          </w:p>
-          <w:p>
-            <w:pPr>
-              <w:spacing w:before="40" w:after="40"/>
-              <w:rPr>
-                <w:rFonts w:ascii="GDSTransportWebsite" w:hAnsi="GDSTransportWebsite"/>
-                <w:color w:val="0A0A0A"/>
-              </w:rPr>
-            </w:pPr>
-          </w:p>
-        </w:tc>
-      </w:tr>
-      <w:tr>
-        <w:tc>
-          <w:tcPr>
-            <w:tcW w:w="3539" w:type="dxa"/>
-          </w:tcPr>
-          <w:p>
-            <w:pPr>
-              <w:spacing w:before="40" w:after="40"/>
-              <w:rPr>
-                <w:rFonts w:ascii="GDSTransportWebsite" w:hAnsi="GDSTransportWebsite"/>
-                <w:b/>
-                <w:bCs/>
-                <w:color w:val="0A0A0A"/>
-                <w:highlight w:val="green"/>
-                <w:shd w:val="clear" w:color="auto" w:fill="FFFFFF"/>
-              </w:rPr>
-            </w:pPr>
-            <w:r>
-              <w:rPr>
-                <w:rFonts w:ascii="GDSTransportWebsite" w:hAnsi="GDSTransportWebsite"/>
-                <w:b/>
-                <w:bCs/>
-                <w:color w:val="0A0A0A"/>
-                <w:shd w:val="clear" w:color="auto" w:fill="FFFFFF"/>
-              </w:rPr>
-              <w:t>Litigation friend email</w:t>
-            </w:r>
-          </w:p>
-        </w:tc>
-        <w:tc>
-          <w:tcPr>
-            <w:tcW w:w="6521" w:type="dxa"/>
-          </w:tcPr>
-          <w:p>
-            <w:pPr>
-              <w:spacing w:before="40" w:after="40"/>
-              <w:rPr>
-                <w:rFonts w:ascii="GDSTransportWebsite" w:hAnsi="GDSTransportWebsite"/>
-                <w:color w:val="0A0A0A"/>
-              </w:rPr>
-            </w:pPr>
-            <w:r>
-              <w:rPr>
-                <w:rFonts w:ascii="GDSTransportWebsite" w:hAnsi="GDSTransportWebsite"/>
-                <w:color w:val="0A0A0A"/>
-              </w:rPr>
-              <w:t>&lt;&lt;</w:t>
-            </w:r>
-            <w:r>
-              <w:rPr>
-                <w:rFonts w:ascii="GDSTransportWebsite" w:hAnsi="GDSTransportWebsite"/>
-                <w:color w:val="0A0A0A"/>
-              </w:rPr>
-              <w:t>cs_</w:t>
-            </w:r>
-            <w:proofErr w:type="gramStart"/>
-            <w:r>
-              <w:rPr>
-                <w:rFonts w:ascii="GDSTransportWebsite" w:hAnsi="GDSTransportWebsite"/>
-                <w:color w:val="0A0A0A"/>
-              </w:rPr>
-              <w:t>{!isBlank</w:t>
-            </w:r>
-            <w:proofErr w:type="gramEnd"/>
-            <w:r>
-              <w:rPr>
-                <w:rFonts w:ascii="GDSTransportWebsite" w:hAnsi="GDSTransportWebsite"/>
-                <w:color w:val="0A0A0A"/>
-              </w:rPr>
-              <w:t>(</w:t>
-            </w:r>
-            <w:r>
-              <w:rPr>
-                <w:rFonts w:ascii="GDSTransportWebsite" w:hAnsi="GDSTransportWebsite"/>
-                <w:color w:val="0A0A0A"/>
-              </w:rPr>
-              <w:t>applicant</w:t>
-            </w:r>
-            <w:r>
-              <w:rPr>
-                <w:rFonts w:ascii="GDSTransportWebsite" w:hAnsi="GDSTransportWebsite"/>
-                <w:color w:val="0A0A0A"/>
-              </w:rPr>
-              <w:t>2</w:t>
-            </w:r>
-            <w:r>
-              <w:rPr>
-                <w:rFonts w:ascii="GDSTransportWebsite" w:hAnsi="GDSTransportWebsite"/>
-                <w:color w:val="0A0A0A"/>
-              </w:rPr>
-              <w:t>.</w:t>
-            </w:r>
-            <w:r>
-              <w:rPr>
-                <w:rFonts w:ascii="GDSTransportWebsite" w:hAnsi="GDSTransportWebsite"/>
-                <w:color w:val="0A0A0A"/>
-              </w:rPr>
-              <w:t>litigationFriend</w:t>
-            </w:r>
-            <w:r>
-              <w:rPr>
-                <w:rFonts w:ascii="GDSTransportWebsite" w:hAnsi="GDSTransportWebsite"/>
-                <w:color w:val="0A0A0A"/>
-              </w:rPr>
-              <w:t>EmailAddress)}</w:t>
-            </w:r>
-            <w:r>
-              <w:rPr>
-                <w:rFonts w:ascii="GDSTransportWebsite" w:hAnsi="GDSTransportWebsite"/>
-                <w:color w:val="0A0A0A"/>
-              </w:rPr>
-              <w:t>&gt;&gt;</w:t>
-            </w:r>
-            <w:r>
-              <w:rPr>
-                <w:rFonts w:ascii="GDSTransportWebsite" w:hAnsi="GDSTransportWebsite"/>
-                <w:color w:val="0A0A0A"/>
-              </w:rPr>
-              <w:t>&lt;&lt;</w:t>
-            </w:r>
-            <w:r>
-              <w:rPr>
-                <w:rFonts w:ascii="GDSTransportWebsite" w:hAnsi="GDSTransportWebsite"/>
-                <w:color w:val="0A0A0A"/>
-              </w:rPr>
-              <w:t>applicant</w:t>
-            </w:r>
-            <w:r>
-              <w:rPr>
-                <w:rFonts w:ascii="GDSTransportWebsite" w:hAnsi="GDSTransportWebsite"/>
-                <w:color w:val="0A0A0A"/>
-              </w:rPr>
-              <w:t>2</w:t>
-            </w:r>
-            <w:r>
-              <w:rPr>
-                <w:rFonts w:ascii="GDSTransportWebsite" w:hAnsi="GDSTransportWebsite"/>
-                <w:color w:val="0A0A0A"/>
-              </w:rPr>
-              <w:t>.</w:t>
-            </w:r>
-            <w:r>
-              <w:rPr>
-                <w:rFonts w:ascii="GDSTransportWebsite" w:hAnsi="GDSTransportWebsite"/>
-                <w:color w:val="0A0A0A"/>
-              </w:rPr>
-              <w:t>litigationFriend</w:t>
-            </w:r>
-            <w:r>
-              <w:rPr>
-                <w:rFonts w:ascii="GDSTransportWebsite" w:hAnsi="GDSTransportWebsite"/>
-                <w:color w:val="0A0A0A"/>
-              </w:rPr>
-              <w:t>EmailAddress&gt;&gt;&lt;&lt;else&gt;&gt;Not Provided&lt;&lt;es_&gt;&gt;</w:t>
-            </w:r>
-          </w:p>
-          <w:p>
-            <w:pPr>
-              <w:spacing w:before="40" w:after="40"/>
-              <w:rPr>
-                <w:rFonts w:ascii="GDSTransportWebsite" w:hAnsi="GDSTransportWebsite"/>
-                <w:color w:val="0A0A0A"/>
-              </w:rPr>
-            </w:pPr>
-          </w:p>
-        </w:tc>
-      </w:tr>
-    </w:tbl>
-    <w:p>
-      <w:pPr>
-        <w:pBdr>
-          <w:bottom w:val="single" w:sz="4" w:space="1" w:color="auto"/>
-        </w:pBdr>
-        <w:tabs>
-          <w:tab w:val="left" w:pos="1039"/>
-        </w:tabs>
-        <w:spacing w:before="120" w:after="120"/>
-        <w:rPr>
-          <w:rFonts w:ascii="GDSTransportWebsite" w:hAnsi="GDSTransportWebsite"/>
-          <w:color w:val="0A0A0A"/>
-          <w:sz w:val="36"/>
-          <w:szCs w:val="36"/>
-        </w:rPr>
-      </w:pPr>
-      <w:r>
-        <w:rPr>
-          <w:rFonts w:ascii="GDSTransportWebsite" w:hAnsi="GDSTransportWebsite"/>
-          <w:color w:val="0A0A0A"/>
-          <w:sz w:val="36"/>
-          <w:szCs w:val="36"/>
-        </w:rPr>
-        <w:tab/>
-      </w:r>
-    </w:p>
-    <w:p>
-      <w:pPr>
-        <w:pBdr>
-          <w:bottom w:val="single" w:sz="4" w:space="1" w:color="auto"/>
-        </w:pBdr>
-        <w:spacing w:before="120" w:after="120"/>
-        <w:rPr>
-          <w:rFonts w:ascii="GDSTransportWebsite" w:hAnsi="GDSTransportWebsite"/>
-          <w:color w:val="0A0A0A"/>
-          <w:sz w:val="36"/>
-          <w:szCs w:val="36"/>
-        </w:rPr>
-      </w:pPr>
-    </w:p>
     <w:p>
       <w:pPr>
         <w:pBdr>
@@ -4258,7 +2839,7 @@
                 <w:rFonts w:ascii="GDSTransportWebsite" w:hAnsi="GDSTransportWebsite"/>
                 <w:color w:val="0A0A0A"/>
               </w:rPr>
-              <w:t xml:space="preserve">&lt;&lt; </w:t>
+              <w:t>&lt;&lt;</w:t>
             </w:r>
             <w:proofErr w:type="spellStart"/>
             <w:r>
@@ -4372,13 +2953,6 @@
                 <w:color w:val="0A0A0A"/>
               </w:rPr>
               <w:t>&lt;&lt;</w:t>
-            </w:r>
-            <w:r>
-              <w:rPr>
-                <w:rFonts w:ascii="GDSTransportWebsite" w:hAnsi="GDSTransportWebsite"/>
-                <w:color w:val="0A0A0A"/>
-              </w:rPr>
-              <w:t xml:space="preserve"> </w:t>
             </w:r>
             <w:proofErr w:type="spellStart"/>
             <w:r>
@@ -4743,7 +3317,42 @@
                 <w:rFonts w:ascii="GDSTransportWebsite" w:hAnsi="GDSTransportWebsite"/>
                 <w:color w:val="0A0A0A"/>
               </w:rPr>
-              <w:t>(litigationFriendName)}&gt;&gt;&lt;&lt;litigationFriendName&gt;&gt;&lt;&lt;else&gt;&gt;&lt;&lt;litigationFriendFirstName&gt;&gt; &lt;&lt;</w:t>
+              <w:t>(litigationFriendName)}&gt;&gt;&lt;&lt;litigationFriendName&gt;&gt;&lt;&lt;else&gt;&gt;</w:t>
+            </w:r>
+            <w:r>
+              <w:rPr>
+                <w:rFonts w:ascii="GDSTransportWebsite" w:hAnsi="GDSTransportWebsite"/>
+                <w:color w:val="0A0A0A"/>
+              </w:rPr>
+              <w:t>&lt;&lt;</w:t>
+            </w:r>
+            <w:r>
+              <w:rPr>
+                <w:rFonts w:ascii="GDSTransportWebsite" w:hAnsi="GDSTransportWebsite"/>
+                <w:color w:val="0A0A0A"/>
+              </w:rPr>
+              <w:t>litigationFriendFirstName</w:t>
+            </w:r>
+            <w:r>
+              <w:rPr>
+                <w:rFonts w:ascii="GDSTransportWebsite" w:hAnsi="GDSTransportWebsite"/>
+                <w:color w:val="0A0A0A"/>
+              </w:rPr>
+              <w:t>&gt;&gt;</w:t>
+            </w:r>
+            <w:r>
+              <w:rPr>
+                <w:rFonts w:ascii="GDSTransportWebsite" w:hAnsi="GDSTransportWebsite"/>
+                <w:color w:val="0A0A0A"/>
+              </w:rPr>
+              <w:t xml:space="preserve"> </w:t>
+            </w:r>
+            <w:r>
+              <w:rPr>
+                <w:rFonts w:ascii="GDSTransportWebsite" w:hAnsi="GDSTransportWebsite"/>
+                <w:color w:val="0A0A0A"/>
+              </w:rPr>
+              <w:t>&lt;&lt;</w:t>
             </w:r>
             <w:proofErr w:type="spellStart"/>
             <w:r>
@@ -4759,17 +3368,15 @@
                 <w:rFonts w:ascii="GDSTransportWebsite" w:hAnsi="GDSTransportWebsite"/>
                 <w:color w:val="0A0A0A"/>
               </w:rPr>
-              <w:t>&gt;&gt;&lt;&lt;es_&gt;&gt;</w:t>
-            </w:r>
-          </w:p>
-          <w:p>
-            <w:pPr>
-              <w:spacing w:before="40" w:after="40"/>
-              <w:rPr>
-                <w:rFonts w:ascii="GDSTransportWebsite" w:hAnsi="GDSTransportWebsite"/>
-                <w:color w:val="0A0A0A"/>
-              </w:rPr>
-            </w:pPr>
+              <w:t>&gt;&gt;</w:t>
+            </w:r>
+            <w:r>
+              <w:rPr>
+                <w:rFonts w:ascii="GDSTransportWebsite" w:hAnsi="GDSTransportWebsite"/>
+                <w:color w:val="0A0A0A"/>
+              </w:rPr>
+              <w:t>&lt;&lt;es_&gt;&gt;</w:t>
+            </w:r>
           </w:p>
         </w:tc>
       </w:tr>
@@ -5158,6 +3765,19 @@
             <w:pPr>
               <w:pStyle w:val="NormalWeb"/>
               <w:spacing w:before="40" w:beforeAutospacing="0" w:after="40" w:afterAutospacing="0"/>
+              <w:rPr>
+                <w:rFonts w:ascii="GDSTransportWebsite" w:hAnsi="GDSTransportWebsite"/>
+                <w:b/>
+                <w:bCs/>
+                <w:color w:val="0A0A0A"/>
+                <w:shd w:val="clear" w:color="auto" w:fill="FFFFFF"/>
+              </w:rPr>
+            </w:pPr>
+          </w:p>
+          <w:p>
+            <w:pPr>
+              <w:pStyle w:val="NormalWeb"/>
+              <w:spacing w:before="40" w:beforeAutospacing="0" w:after="40" w:afterAutospacing="0"/>
             </w:pPr>
           </w:p>
         </w:tc>
@@ -5179,6 +3799,7 @@
                 <w:rFonts w:ascii="GDSTransportWebsite" w:hAnsi="GDSTransportWebsite"/>
                 <w:color w:val="0A0A0A"/>
               </w:rPr>
+              <w:lastRenderedPageBreak/>
               <w:t>&lt;</w:t>
             </w:r>
             <w:r>
@@ -5369,15 +3990,7 @@
                 <w:rFonts w:ascii="GDSTransportWebsite" w:hAnsi="GDSTransportWebsite"/>
                 <w:color w:val="0A0A0A"/>
               </w:rPr>
-              <w:t>&lt;&lt;e</w:t>
-            </w:r>
-            <w:r>
-              <w:rPr>
-                <w:rFonts w:ascii="GDSTransportWebsite" w:hAnsi="GDSTransportWebsite"/>
-                <w:color w:val="0A0A0A"/>
-              </w:rPr>
-              <w:lastRenderedPageBreak/>
-              <w:t>s_&gt;&gt;</w:t>
+              <w:t>&lt;&lt;es_&gt;&gt;</w:t>
             </w:r>
             <w:r>
               <w:rPr>
@@ -5835,9 +4448,21 @@
                 <w:color w:val="0A0A0A"/>
                 <w:shd w:val="clear" w:color="auto" w:fill="FFFFFF"/>
               </w:rPr>
-              <w:lastRenderedPageBreak/>
               <w:t>Email address</w:t>
             </w:r>
+          </w:p>
+          <w:p>
+            <w:pPr>
+              <w:pStyle w:val="NormalWeb"/>
+              <w:spacing w:before="40" w:beforeAutospacing="0" w:after="40" w:afterAutospacing="0"/>
+              <w:rPr>
+                <w:rFonts w:ascii="GDSTransportWebsite" w:hAnsi="GDSTransportWebsite"/>
+                <w:b/>
+                <w:bCs/>
+                <w:color w:val="0A0A0A"/>
+                <w:shd w:val="clear" w:color="auto" w:fill="FFFFFF"/>
+              </w:rPr>
+            </w:pPr>
           </w:p>
         </w:tc>
         <w:tc>
@@ -5901,6 +4526,13 @@
             <w:pPr>
               <w:pStyle w:val="NormalWeb"/>
               <w:spacing w:before="40" w:beforeAutospacing="0" w:after="40" w:afterAutospacing="0"/>
+              <w:rPr>
+                <w:rFonts w:ascii="GDSTransportWebsite" w:hAnsi="GDSTransportWebsite"/>
+                <w:b/>
+                <w:bCs/>
+                <w:color w:val="0A0A0A"/>
+                <w:shd w:val="clear" w:color="auto" w:fill="FFFFFF"/>
+              </w:rPr>
             </w:pPr>
             <w:r>
               <w:rPr>
@@ -5912,6 +4544,12 @@
               </w:rPr>
               <w:t>Phone number</w:t>
             </w:r>
+          </w:p>
+          <w:p>
+            <w:pPr>
+              <w:pStyle w:val="NormalWeb"/>
+              <w:spacing w:before="40" w:beforeAutospacing="0" w:after="40" w:afterAutospacing="0"/>
+            </w:pPr>
           </w:p>
         </w:tc>
         <w:tc>
@@ -5976,6 +4614,13 @@
             <w:pPr>
               <w:pStyle w:val="NormalWeb"/>
               <w:spacing w:before="40" w:beforeAutospacing="0" w:after="40" w:afterAutospacing="0"/>
+              <w:rPr>
+                <w:rFonts w:ascii="GDSTransportWebsite" w:hAnsi="GDSTransportWebsite"/>
+                <w:b/>
+                <w:bCs/>
+                <w:color w:val="0A0A0A"/>
+                <w:shd w:val="clear" w:color="auto" w:fill="FFFFFF"/>
+              </w:rPr>
             </w:pPr>
             <w:r>
               <w:rPr>
@@ -5987,6 +4632,12 @@
               </w:rPr>
               <w:t>DX address</w:t>
             </w:r>
+          </w:p>
+          <w:p>
+            <w:pPr>
+              <w:pStyle w:val="NormalWeb"/>
+              <w:spacing w:before="40" w:beforeAutospacing="0" w:after="40" w:afterAutospacing="0"/>
+            </w:pPr>
           </w:p>
         </w:tc>
         <w:tc>
@@ -5997,36 +4648,45 @@
             <w:pPr>
               <w:spacing w:before="40" w:after="40"/>
               <w:rPr>
+                <w:rFonts w:ascii="GDSTransportWebsite" w:hAnsi="GDSTransportWebsite"/>
+                <w:color w:val="0A0A0A"/>
+              </w:rPr>
+            </w:pPr>
+            <w:r>
+              <w:rPr>
+                <w:rFonts w:ascii="GDSTransportWebsite" w:hAnsi="GDSTransportWebsite"/>
+                <w:color w:val="0A0A0A"/>
+              </w:rPr>
+              <w:t>&lt;&lt;</w:t>
+            </w:r>
+            <w:proofErr w:type="spellStart"/>
+            <w:proofErr w:type="gramStart"/>
+            <w:r>
+              <w:rPr>
+                <w:rFonts w:ascii="GDSTransportWebsite" w:hAnsi="GDSTransportWebsite"/>
+                <w:color w:val="0A0A0A"/>
+              </w:rPr>
+              <w:t>representative.dxAddress</w:t>
+            </w:r>
+            <w:proofErr w:type="spellEnd"/>
+            <w:proofErr w:type="gramEnd"/>
+            <w:r>
+              <w:rPr>
+                <w:rFonts w:ascii="GDSTransportWebsite" w:hAnsi="GDSTransportWebsite"/>
+                <w:color w:val="0A0A0A"/>
+              </w:rPr>
+              <w:t>&gt;&gt;</w:t>
+            </w:r>
+          </w:p>
+          <w:p>
+            <w:pPr>
+              <w:spacing w:before="40" w:after="40"/>
+              <w:rPr>
                 <w:rFonts w:ascii="Arial" w:hAnsi="Arial" w:cs="Arial"/>
                 <w:sz w:val="22"/>
                 <w:szCs w:val="22"/>
               </w:rPr>
             </w:pPr>
-            <w:r>
-              <w:rPr>
-                <w:rFonts w:ascii="GDSTransportWebsite" w:hAnsi="GDSTransportWebsite"/>
-                <w:color w:val="0A0A0A"/>
-              </w:rPr>
-              <w:t>&lt;&lt;</w:t>
-            </w:r>
-            <w:proofErr w:type="spellStart"/>
-            <w:proofErr w:type="gramStart"/>
-            <w:r>
-              <w:rPr>
-                <w:rFonts w:ascii="GDSTransportWebsite" w:hAnsi="GDSTransportWebsite"/>
-                <w:color w:val="0A0A0A"/>
-              </w:rPr>
-              <w:t>representative.dxAddress</w:t>
-            </w:r>
-            <w:proofErr w:type="spellEnd"/>
-            <w:proofErr w:type="gramEnd"/>
-            <w:r>
-              <w:rPr>
-                <w:rFonts w:ascii="GDSTransportWebsite" w:hAnsi="GDSTransportWebsite"/>
-                <w:color w:val="0A0A0A"/>
-              </w:rPr>
-              <w:t>&gt;&gt;</w:t>
-            </w:r>
           </w:p>
         </w:tc>
       </w:tr>
@@ -6348,41 +5008,50 @@
             <w:pPr>
               <w:spacing w:before="40" w:after="40"/>
               <w:rPr>
+                <w:rFonts w:ascii="GDSTransportWebsite" w:hAnsi="GDSTransportWebsite"/>
+                <w:color w:val="0A0A0A"/>
+              </w:rPr>
+            </w:pPr>
+            <w:r>
+              <w:rPr>
+                <w:rFonts w:ascii="GDSTransportWebsite" w:hAnsi="GDSTransportWebsite"/>
+                <w:color w:val="0A0A0A"/>
+              </w:rPr>
+              <w:t>&lt;&lt;</w:t>
+            </w:r>
+            <w:proofErr w:type="spellStart"/>
+            <w:r>
+              <w:rPr>
+                <w:rFonts w:ascii="GDSTransportWebsite" w:hAnsi="GDSTransportWebsite"/>
+                <w:color w:val="0A0A0A"/>
+              </w:rPr>
+              <w:t>fileDirectionsQuestionnaire</w:t>
+            </w:r>
+            <w:r>
+              <w:rPr>
+                <w:rFonts w:ascii="GDSTransportWebsite" w:hAnsi="GDSTransportWebsite"/>
+                <w:color w:val="0A0A0A"/>
+              </w:rPr>
+              <w:t>.oneMonthStayRequested</w:t>
+            </w:r>
+            <w:proofErr w:type="spellEnd"/>
+            <w:r>
+              <w:rPr>
+                <w:rFonts w:ascii="GDSTransportWebsite" w:hAnsi="GDSTransportWebsite"/>
+                <w:color w:val="0A0A0A"/>
+              </w:rPr>
+              <w:t>&gt;&gt;</w:t>
+            </w:r>
+          </w:p>
+          <w:p>
+            <w:pPr>
+              <w:spacing w:before="40" w:after="40"/>
+              <w:rPr>
                 <w:rFonts w:ascii="Arial" w:hAnsi="Arial" w:cs="Arial"/>
                 <w:sz w:val="22"/>
                 <w:szCs w:val="22"/>
               </w:rPr>
             </w:pPr>
-            <w:r>
-              <w:rPr>
-                <w:rFonts w:ascii="GDSTransportWebsite" w:hAnsi="GDSTransportWebsite"/>
-                <w:color w:val="0A0A0A"/>
-              </w:rPr>
-              <w:t>&lt;&lt;</w:t>
-            </w:r>
-            <w:proofErr w:type="spellStart"/>
-            <w:r>
-              <w:rPr>
-                <w:rFonts w:ascii="GDSTransportWebsite" w:hAnsi="GDSTransportWebsite"/>
-                <w:color w:val="0A0A0A"/>
-              </w:rPr>
-              <w:t>fileDirectionsQuestionnaire</w:t>
-            </w:r>
-            <w:r>
-              <w:rPr>
-                <w:rFonts w:ascii="GDSTransportWebsite" w:hAnsi="GDSTransportWebsite"/>
-                <w:color w:val="0A0A0A"/>
-              </w:rPr>
-              <w:t>.oneMonthStayRequested</w:t>
-            </w:r>
-            <w:proofErr w:type="spellEnd"/>
-            <w:r>
-              <w:rPr>
-                <w:rFonts w:ascii="GDSTransportWebsite" w:hAnsi="GDSTransportWebsite"/>
-                <w:color w:val="0A0A0A"/>
-              </w:rPr>
-              <w:t>&gt;&gt;</w:t>
-            </w:r>
           </w:p>
         </w:tc>
       </w:tr>
@@ -6439,41 +5108,50 @@
             <w:pPr>
               <w:spacing w:before="40" w:after="40"/>
               <w:rPr>
+                <w:rFonts w:ascii="GDSTransportWebsite" w:hAnsi="GDSTransportWebsite"/>
+                <w:color w:val="0A0A0A"/>
+              </w:rPr>
+            </w:pPr>
+            <w:r>
+              <w:rPr>
+                <w:rFonts w:ascii="GDSTransportWebsite" w:hAnsi="GDSTransportWebsite"/>
+                <w:color w:val="0A0A0A"/>
+              </w:rPr>
+              <w:t>&lt;&lt;</w:t>
+            </w:r>
+            <w:proofErr w:type="spellStart"/>
+            <w:r>
+              <w:rPr>
+                <w:rFonts w:ascii="GDSTransportWebsite" w:hAnsi="GDSTransportWebsite"/>
+                <w:color w:val="0A0A0A"/>
+              </w:rPr>
+              <w:t>fileDirectionsQuestionnaire</w:t>
+            </w:r>
+            <w:r>
+              <w:rPr>
+                <w:rFonts w:ascii="GDSTransportWebsite" w:hAnsi="GDSTransportWebsite"/>
+                <w:color w:val="0A0A0A"/>
+              </w:rPr>
+              <w:t>.reactionProtocolCompliedWith</w:t>
+            </w:r>
+            <w:proofErr w:type="spellEnd"/>
+            <w:r>
+              <w:rPr>
+                <w:rFonts w:ascii="GDSTransportWebsite" w:hAnsi="GDSTransportWebsite"/>
+                <w:color w:val="0A0A0A"/>
+              </w:rPr>
+              <w:t>&gt;&gt;</w:t>
+            </w:r>
+          </w:p>
+          <w:p>
+            <w:pPr>
+              <w:spacing w:before="40" w:after="40"/>
+              <w:rPr>
                 <w:rFonts w:ascii="Arial" w:hAnsi="Arial" w:cs="Arial"/>
                 <w:sz w:val="22"/>
                 <w:szCs w:val="22"/>
               </w:rPr>
             </w:pPr>
-            <w:r>
-              <w:rPr>
-                <w:rFonts w:ascii="GDSTransportWebsite" w:hAnsi="GDSTransportWebsite"/>
-                <w:color w:val="0A0A0A"/>
-              </w:rPr>
-              <w:t>&lt;&lt;</w:t>
-            </w:r>
-            <w:proofErr w:type="spellStart"/>
-            <w:r>
-              <w:rPr>
-                <w:rFonts w:ascii="GDSTransportWebsite" w:hAnsi="GDSTransportWebsite"/>
-                <w:color w:val="0A0A0A"/>
-              </w:rPr>
-              <w:t>fileDirectionsQuestionnaire</w:t>
-            </w:r>
-            <w:r>
-              <w:rPr>
-                <w:rFonts w:ascii="GDSTransportWebsite" w:hAnsi="GDSTransportWebsite"/>
-                <w:color w:val="0A0A0A"/>
-              </w:rPr>
-              <w:t>.reactionProtocolCompliedWith</w:t>
-            </w:r>
-            <w:proofErr w:type="spellEnd"/>
-            <w:r>
-              <w:rPr>
-                <w:rFonts w:ascii="GDSTransportWebsite" w:hAnsi="GDSTransportWebsite"/>
-                <w:color w:val="0A0A0A"/>
-              </w:rPr>
-              <w:t>&gt;&gt;</w:t>
-            </w:r>
           </w:p>
         </w:tc>
       </w:tr>
@@ -6668,6 +5346,7 @@
           <w:sz w:val="36"/>
           <w:szCs w:val="36"/>
         </w:rPr>
+        <w:lastRenderedPageBreak/>
         <w:t>&lt;&lt;</w:t>
       </w:r>
       <w:r>
@@ -6797,7 +5476,6 @@
           <w:sz w:val="36"/>
           <w:szCs w:val="36"/>
         </w:rPr>
-        <w:lastRenderedPageBreak/>
         <w:t>Electronic documents</w:t>
       </w:r>
     </w:p>
@@ -7884,8 +6562,21 @@
                 <w:color w:val="0A0A0A"/>
                 <w:shd w:val="clear" w:color="auto" w:fill="FFFFFF"/>
               </w:rPr>
+              <w:lastRenderedPageBreak/>
               <w:t>Expert’s name</w:t>
             </w:r>
+          </w:p>
+          <w:p>
+            <w:pPr>
+              <w:spacing w:before="40" w:after="40"/>
+              <w:rPr>
+                <w:rFonts w:ascii="GDSTransportWebsite" w:hAnsi="GDSTransportWebsite"/>
+                <w:b/>
+                <w:bCs/>
+                <w:color w:val="0A0A0A"/>
+                <w:shd w:val="clear" w:color="auto" w:fill="FFFFFF"/>
+              </w:rPr>
+            </w:pPr>
           </w:p>
         </w:tc>
         <w:tc>
@@ -7971,6 +6662,15 @@
               </w:rPr>
               <w:t>&gt;&gt;&lt;&lt;es_&gt;&gt;</w:t>
             </w:r>
+          </w:p>
+          <w:p>
+            <w:pPr>
+              <w:spacing w:before="40" w:after="40"/>
+              <w:rPr>
+                <w:rFonts w:ascii="GDSTransportWebsite" w:hAnsi="GDSTransportWebsite"/>
+                <w:color w:val="0A0A0A"/>
+              </w:rPr>
+            </w:pPr>
           </w:p>
         </w:tc>
       </w:tr>
@@ -8001,9 +6701,20 @@
                 <w:color w:val="0A0A0A"/>
                 <w:shd w:val="clear" w:color="auto" w:fill="FFFFFF"/>
               </w:rPr>
-              <w:lastRenderedPageBreak/>
               <w:t>Expert’s phone number</w:t>
             </w:r>
+          </w:p>
+          <w:p>
+            <w:pPr>
+              <w:spacing w:before="40" w:after="40"/>
+              <w:rPr>
+                <w:rFonts w:ascii="GDSTransportWebsite" w:hAnsi="GDSTransportWebsite"/>
+                <w:b/>
+                <w:bCs/>
+                <w:color w:val="0A0A0A"/>
+                <w:shd w:val="clear" w:color="auto" w:fill="FFFFFF"/>
+              </w:rPr>
+            </w:pPr>
           </w:p>
         </w:tc>
         <w:tc>
@@ -8031,7 +6742,14 @@
                 <w:rFonts w:ascii="GDSTransportWebsite" w:hAnsi="GDSTransportWebsite"/>
                 <w:color w:val="0A0A0A"/>
               </w:rPr>
-              <w:t>{!</w:t>
+              <w:t>{</w:t>
+            </w:r>
+            <w:r>
+              <w:rPr>
+                <w:rFonts w:ascii="GDSTransportWebsite" w:hAnsi="GDSTransportWebsite"/>
+                <w:color w:val="0A0A0A"/>
+              </w:rPr>
+              <w:t>!</w:t>
             </w:r>
             <w:proofErr w:type="spellStart"/>
             <w:r>
@@ -8064,7 +6782,14 @@
                 <w:rFonts w:ascii="GDSTransportWebsite" w:hAnsi="GDSTransportWebsite"/>
                 <w:color w:val="0A0A0A"/>
               </w:rPr>
-              <w:t>)}&gt;&gt;&lt;&lt;</w:t>
+              <w:t>)}&gt;&gt;</w:t>
+            </w:r>
+            <w:r>
+              <w:rPr>
+                <w:rFonts w:ascii="GDSTransportWebsite" w:hAnsi="GDSTransportWebsite"/>
+                <w:color w:val="0A0A0A"/>
+              </w:rPr>
+              <w:t>&lt;&lt;</w:t>
             </w:r>
             <w:proofErr w:type="spellStart"/>
             <w:r>
@@ -8080,8 +6805,31 @@
                 <w:rFonts w:ascii="GDSTransportWebsite" w:hAnsi="GDSTransportWebsite"/>
                 <w:color w:val="0A0A0A"/>
               </w:rPr>
-              <w:t>&gt;&gt;&lt;&lt;else&gt;&gt;Not Provided&lt;&lt;es_&gt;&gt;</w:t>
-            </w:r>
+              <w:t>&gt;&gt;</w:t>
+            </w:r>
+            <w:r>
+              <w:rPr>
+                <w:rFonts w:ascii="GDSTransportWebsite" w:hAnsi="GDSTransportWebsite"/>
+                <w:color w:val="0A0A0A"/>
+              </w:rPr>
+              <w:t>&lt;&lt;else&gt;&gt;Not Provided</w:t>
+            </w:r>
+            <w:r>
+              <w:rPr>
+                <w:rFonts w:ascii="GDSTransportWebsite" w:hAnsi="GDSTransportWebsite"/>
+                <w:color w:val="0A0A0A"/>
+              </w:rPr>
+              <w:t>&lt;&lt;es_&gt;&gt;</w:t>
+            </w:r>
+          </w:p>
+          <w:p>
+            <w:pPr>
+              <w:spacing w:before="40" w:after="40"/>
+              <w:rPr>
+                <w:rFonts w:ascii="GDSTransportWebsite" w:hAnsi="GDSTransportWebsite"/>
+                <w:color w:val="0A0A0A"/>
+              </w:rPr>
+            </w:pPr>
           </w:p>
         </w:tc>
       </w:tr>
@@ -8115,6 +6863,18 @@
               <w:t>Expert’s email address</w:t>
             </w:r>
           </w:p>
+          <w:p>
+            <w:pPr>
+              <w:spacing w:before="40" w:after="40"/>
+              <w:rPr>
+                <w:rFonts w:ascii="GDSTransportWebsite" w:hAnsi="GDSTransportWebsite"/>
+                <w:b/>
+                <w:bCs/>
+                <w:color w:val="0A0A0A"/>
+                <w:shd w:val="clear" w:color="auto" w:fill="FFFFFF"/>
+              </w:rPr>
+            </w:pPr>
+          </w:p>
         </w:tc>
         <w:tc>
           <w:tcPr>
@@ -8141,7 +6901,14 @@
                 <w:rFonts w:ascii="GDSTransportWebsite" w:hAnsi="GDSTransportWebsite"/>
                 <w:color w:val="0A0A0A"/>
               </w:rPr>
-              <w:t>{!</w:t>
+              <w:t>{</w:t>
+            </w:r>
+            <w:r>
+              <w:rPr>
+                <w:rFonts w:ascii="GDSTransportWebsite" w:hAnsi="GDSTransportWebsite"/>
+                <w:color w:val="0A0A0A"/>
+              </w:rPr>
+              <w:t>!</w:t>
             </w:r>
             <w:proofErr w:type="spellStart"/>
             <w:r>
@@ -8174,7 +6941,14 @@
                 <w:rFonts w:ascii="GDSTransportWebsite" w:hAnsi="GDSTransportWebsite"/>
                 <w:color w:val="0A0A0A"/>
               </w:rPr>
-              <w:t>)}&gt;&gt;&lt;&lt;</w:t>
+              <w:t>)}&gt;&gt;</w:t>
+            </w:r>
+            <w:r>
+              <w:rPr>
+                <w:rFonts w:ascii="GDSTransportWebsite" w:hAnsi="GDSTransportWebsite"/>
+                <w:color w:val="0A0A0A"/>
+              </w:rPr>
+              <w:t>&lt;&lt;</w:t>
             </w:r>
             <w:proofErr w:type="spellStart"/>
             <w:r>
@@ -8190,8 +6964,31 @@
                 <w:rFonts w:ascii="GDSTransportWebsite" w:hAnsi="GDSTransportWebsite"/>
                 <w:color w:val="0A0A0A"/>
               </w:rPr>
-              <w:t>&gt;&gt;&lt;&lt;else&gt;&gt;Not Provided&lt;&lt;es_&gt;&gt;</w:t>
-            </w:r>
+              <w:t>&gt;&gt;</w:t>
+            </w:r>
+            <w:r>
+              <w:rPr>
+                <w:rFonts w:ascii="GDSTransportWebsite" w:hAnsi="GDSTransportWebsite"/>
+                <w:color w:val="0A0A0A"/>
+              </w:rPr>
+              <w:t>&lt;&lt;else&gt;&gt;Not Provided</w:t>
+            </w:r>
+            <w:r>
+              <w:rPr>
+                <w:rFonts w:ascii="GDSTransportWebsite" w:hAnsi="GDSTransportWebsite"/>
+                <w:color w:val="0A0A0A"/>
+              </w:rPr>
+              <w:t>&lt;&lt;es_&gt;&gt;</w:t>
+            </w:r>
+          </w:p>
+          <w:p>
+            <w:pPr>
+              <w:spacing w:before="40" w:after="40"/>
+              <w:rPr>
+                <w:rFonts w:ascii="GDSTransportWebsite" w:hAnsi="GDSTransportWebsite"/>
+                <w:color w:val="0A0A0A"/>
+              </w:rPr>
+            </w:pPr>
           </w:p>
         </w:tc>
       </w:tr>
@@ -8225,6 +7022,18 @@
               <w:t>Field of expertise</w:t>
             </w:r>
           </w:p>
+          <w:p>
+            <w:pPr>
+              <w:spacing w:before="40" w:after="40"/>
+              <w:rPr>
+                <w:rFonts w:ascii="GDSTransportWebsite" w:hAnsi="GDSTransportWebsite"/>
+                <w:b/>
+                <w:bCs/>
+                <w:color w:val="0A0A0A"/>
+                <w:shd w:val="clear" w:color="auto" w:fill="FFFFFF"/>
+              </w:rPr>
+            </w:pPr>
+          </w:p>
         </w:tc>
         <w:tc>
           <w:tcPr>
@@ -8235,7 +7044,10 @@
               <w:spacing w:before="40" w:after="40"/>
               <w:rPr>
                 <w:rFonts w:ascii="GDSTransportWebsite" w:hAnsi="GDSTransportWebsite"/>
-                <w:color w:val="0A0A0A"/>
+                <w:b/>
+                <w:bCs/>
+                <w:color w:val="0A0A0A"/>
+                <w:shd w:val="clear" w:color="auto" w:fill="FFFFFF"/>
               </w:rPr>
             </w:pPr>
             <w:r>
@@ -8323,8 +7135,32 @@
                 <w:color w:val="0A0A0A"/>
                 <w:shd w:val="clear" w:color="auto" w:fill="FFFFFF"/>
               </w:rPr>
-              <w:t>Why you need this expert</w:t>
-            </w:r>
+              <w:t xml:space="preserve">Why you need this </w:t>
+            </w:r>
+            <w:proofErr w:type="gramStart"/>
+            <w:r>
+              <w:rPr>
+                <w:rFonts w:ascii="GDSTransportWebsite" w:hAnsi="GDSTransportWebsite"/>
+                <w:b/>
+                <w:bCs/>
+                <w:color w:val="0A0A0A"/>
+                <w:shd w:val="clear" w:color="auto" w:fill="FFFFFF"/>
+              </w:rPr>
+              <w:t>expert</w:t>
+            </w:r>
+            <w:proofErr w:type="gramEnd"/>
+          </w:p>
+          <w:p>
+            <w:pPr>
+              <w:spacing w:before="40" w:after="40"/>
+              <w:rPr>
+                <w:rFonts w:ascii="GDSTransportWebsite" w:hAnsi="GDSTransportWebsite"/>
+                <w:b/>
+                <w:bCs/>
+                <w:color w:val="0A0A0A"/>
+                <w:shd w:val="clear" w:color="auto" w:fill="FFFFFF"/>
+              </w:rPr>
+            </w:pPr>
           </w:p>
         </w:tc>
         <w:tc>
@@ -8430,6 +7266,18 @@
               <w:t>Cost</w:t>
             </w:r>
           </w:p>
+          <w:p>
+            <w:pPr>
+              <w:spacing w:before="40" w:after="40"/>
+              <w:rPr>
+                <w:rFonts w:ascii="GDSTransportWebsite" w:hAnsi="GDSTransportWebsite"/>
+                <w:b/>
+                <w:bCs/>
+                <w:color w:val="0A0A0A"/>
+                <w:shd w:val="clear" w:color="auto" w:fill="FFFFFF"/>
+              </w:rPr>
+            </w:pPr>
+          </w:p>
         </w:tc>
         <w:tc>
           <w:tcPr>
@@ -8543,7 +7391,15 @@
                 <w:color w:val="0A0A0A"/>
                 <w:shd w:val="clear" w:color="auto" w:fill="FFFFFF"/>
               </w:rPr>
-              <w:t>experts.details</w:t>
+              <w:t>e</w:t>
+            </w:r>
+            <w:r>
+              <w:rPr>
+                <w:rFonts w:ascii="GDSTransportWebsite" w:hAnsi="GDSTransportWebsite"/>
+                <w:color w:val="0A0A0A"/>
+                <w:shd w:val="clear" w:color="auto" w:fill="FFFFFF"/>
+              </w:rPr>
+              <w:t>xperts.details</w:t>
             </w:r>
             <w:proofErr w:type="spellEnd"/>
             <w:proofErr w:type="gramEnd"/>
@@ -8988,6 +7844,18 @@
               <w:t>Phone number</w:t>
             </w:r>
           </w:p>
+          <w:p>
+            <w:pPr>
+              <w:spacing w:before="40" w:after="40"/>
+              <w:rPr>
+                <w:rFonts w:ascii="GDSTransportWebsite" w:hAnsi="GDSTransportWebsite"/>
+                <w:b/>
+                <w:bCs/>
+                <w:color w:val="0A0A0A"/>
+                <w:shd w:val="clear" w:color="auto" w:fill="FFFFFF"/>
+              </w:rPr>
+            </w:pPr>
+          </w:p>
         </w:tc>
         <w:tc>
           <w:tcPr>
@@ -9014,7 +7882,14 @@
                 <w:rFonts w:ascii="GDSTransportWebsite" w:hAnsi="GDSTransportWebsite"/>
                 <w:color w:val="0A0A0A"/>
               </w:rPr>
-              <w:t>{!</w:t>
+              <w:t>{</w:t>
+            </w:r>
+            <w:r>
+              <w:rPr>
+                <w:rFonts w:ascii="GDSTransportWebsite" w:hAnsi="GDSTransportWebsite"/>
+                <w:color w:val="0A0A0A"/>
+              </w:rPr>
+              <w:t>!</w:t>
             </w:r>
             <w:proofErr w:type="spellStart"/>
             <w:r>
@@ -9047,7 +7922,14 @@
                 <w:rFonts w:ascii="GDSTransportWebsite" w:hAnsi="GDSTransportWebsite"/>
                 <w:color w:val="0A0A0A"/>
               </w:rPr>
-              <w:t>)}&gt;&gt;&lt;&lt;</w:t>
+              <w:t>)}&gt;&gt;</w:t>
+            </w:r>
+            <w:r>
+              <w:rPr>
+                <w:rFonts w:ascii="GDSTransportWebsite" w:hAnsi="GDSTransportWebsite"/>
+                <w:color w:val="0A0A0A"/>
+              </w:rPr>
+              <w:t>&lt;&lt;</w:t>
             </w:r>
             <w:proofErr w:type="spellStart"/>
             <w:r>
@@ -9063,7 +7945,21 @@
                 <w:rFonts w:ascii="GDSTransportWebsite" w:hAnsi="GDSTransportWebsite"/>
                 <w:color w:val="0A0A0A"/>
               </w:rPr>
-              <w:t>&gt;&gt;&lt;&lt;else&gt;&gt;Not Provided&lt;&lt;es_&gt;&gt;</w:t>
+              <w:t>&gt;&gt;</w:t>
+            </w:r>
+            <w:r>
+              <w:rPr>
+                <w:rFonts w:ascii="GDSTransportWebsite" w:hAnsi="GDSTransportWebsite"/>
+                <w:color w:val="0A0A0A"/>
+              </w:rPr>
+              <w:t>&lt;&lt;else&gt;&gt;Not Provided</w:t>
+            </w:r>
+            <w:r>
+              <w:rPr>
+                <w:rFonts w:ascii="GDSTransportWebsite" w:hAnsi="GDSTransportWebsite"/>
+                <w:color w:val="0A0A0A"/>
+              </w:rPr>
+              <w:t>&lt;&lt;es_&gt;&gt;</w:t>
             </w:r>
           </w:p>
           <w:p>
@@ -9107,6 +8003,18 @@
               <w:t>Email address</w:t>
             </w:r>
           </w:p>
+          <w:p>
+            <w:pPr>
+              <w:spacing w:before="40" w:after="40"/>
+              <w:rPr>
+                <w:rFonts w:ascii="GDSTransportWebsite" w:hAnsi="GDSTransportWebsite"/>
+                <w:b/>
+                <w:bCs/>
+                <w:color w:val="0A0A0A"/>
+                <w:shd w:val="clear" w:color="auto" w:fill="FFFFFF"/>
+              </w:rPr>
+            </w:pPr>
+          </w:p>
         </w:tc>
         <w:tc>
           <w:tcPr>
@@ -9133,7 +8041,14 @@
                 <w:rFonts w:ascii="GDSTransportWebsite" w:hAnsi="GDSTransportWebsite"/>
                 <w:color w:val="0A0A0A"/>
               </w:rPr>
-              <w:t>{!</w:t>
+              <w:t>{</w:t>
+            </w:r>
+            <w:r>
+              <w:rPr>
+                <w:rFonts w:ascii="GDSTransportWebsite" w:hAnsi="GDSTransportWebsite"/>
+                <w:color w:val="0A0A0A"/>
+              </w:rPr>
+              <w:t>!</w:t>
             </w:r>
             <w:proofErr w:type="spellStart"/>
             <w:r>
@@ -9196,7 +8111,14 @@
                 <w:rFonts w:ascii="GDSTransportWebsite" w:hAnsi="GDSTransportWebsite"/>
                 <w:color w:val="0A0A0A"/>
               </w:rPr>
-              <w:t>&lt;&lt;else&gt;&gt;Not Provided&lt;&lt;es_&gt;&gt;</w:t>
+              <w:t>&lt;&lt;else&gt;&gt;Not Provided</w:t>
+            </w:r>
+            <w:r>
+              <w:rPr>
+                <w:rFonts w:ascii="GDSTransportWebsite" w:hAnsi="GDSTransportWebsite"/>
+                <w:color w:val="0A0A0A"/>
+              </w:rPr>
+              <w:t>&lt;&lt;es_&gt;&gt;</w:t>
             </w:r>
           </w:p>
           <w:p>
@@ -9333,7 +8255,15 @@
                 <w:color w:val="0A0A0A"/>
                 <w:shd w:val="clear" w:color="auto" w:fill="FFFFFF"/>
               </w:rPr>
-              <w:t>er_</w:t>
+              <w:t>er</w:t>
+            </w:r>
+            <w:r>
+              <w:rPr>
+                <w:rFonts w:ascii="GDSTransportWebsite" w:hAnsi="GDSTransportWebsite"/>
+                <w:color w:val="0A0A0A"/>
+                <w:shd w:val="clear" w:color="auto" w:fill="FFFFFF"/>
+              </w:rPr>
+              <w:t>_</w:t>
             </w:r>
             <w:proofErr w:type="gramStart"/>
             <w:r>
@@ -9342,7 +8272,15 @@
                 <w:color w:val="0A0A0A"/>
                 <w:shd w:val="clear" w:color="auto" w:fill="FFFFFF"/>
               </w:rPr>
-              <w:t>witnesses.details</w:t>
+              <w:t>w</w:t>
+            </w:r>
+            <w:r>
+              <w:rPr>
+                <w:rFonts w:ascii="GDSTransportWebsite" w:hAnsi="GDSTransportWebsite"/>
+                <w:color w:val="0A0A0A"/>
+                <w:shd w:val="clear" w:color="auto" w:fill="FFFFFF"/>
+              </w:rPr>
+              <w:t>itnesses.details</w:t>
             </w:r>
             <w:proofErr w:type="spellEnd"/>
             <w:proofErr w:type="gramEnd"/>
@@ -9428,12 +8366,14 @@
                 <w:color w:val="0A0A0A"/>
                 <w:shd w:val="clear" w:color="auto" w:fill="FFFFFF"/>
               </w:rPr>
+              <w:lastRenderedPageBreak/>
               <w:t>What language will you, your experts or witnesses speak at the hearing?</w:t>
             </w:r>
           </w:p>
           <w:p>
             <w:pPr>
               <w:pStyle w:val="NormalWeb"/>
+              <w:spacing w:before="40" w:beforeAutospacing="0" w:after="40" w:afterAutospacing="0"/>
               <w:rPr>
                 <w:rFonts w:ascii="GDSTransportWebsite" w:hAnsi="GDSTransportWebsite"/>
                 <w:b/>
@@ -9543,7 +8483,6 @@
                 <w:rFonts w:ascii="GDSTransportWebsite" w:hAnsi="GDSTransportWebsite"/>
                 <w:color w:val="0A0A0A"/>
               </w:rPr>
-              <w:lastRenderedPageBreak/>
               <w:t>&lt;&lt;</w:t>
             </w:r>
             <w:proofErr w:type="spellStart"/>
@@ -9648,7 +8587,29 @@
                 <w:color w:val="0A0A0A"/>
                 <w:shd w:val="clear" w:color="auto" w:fill="FFFFFF"/>
               </w:rPr>
-              <w:t>Are there any days within the next 12 months when you, your client, an expert or a witness couldn’t attend a hearing?</w:t>
+              <w:t xml:space="preserve">Are there any days within the next 12 months when you, your client, an </w:t>
+            </w:r>
+            <w:proofErr w:type="gramStart"/>
+            <w:r>
+              <w:rPr>
+                <w:rFonts w:ascii="GDSTransportWebsite" w:hAnsi="GDSTransportWebsite"/>
+                <w:b/>
+                <w:bCs/>
+                <w:color w:val="0A0A0A"/>
+                <w:shd w:val="clear" w:color="auto" w:fill="FFFFFF"/>
+              </w:rPr>
+              <w:t>expert</w:t>
+            </w:r>
+            <w:proofErr w:type="gramEnd"/>
+            <w:r>
+              <w:rPr>
+                <w:rFonts w:ascii="GDSTransportWebsite" w:hAnsi="GDSTransportWebsite"/>
+                <w:b/>
+                <w:bCs/>
+                <w:color w:val="0A0A0A"/>
+                <w:shd w:val="clear" w:color="auto" w:fill="FFFFFF"/>
+              </w:rPr>
+              <w:t xml:space="preserve"> or a witness couldn’t attend a hearing?</w:t>
             </w:r>
           </w:p>
           <w:p>
@@ -10276,7 +9237,14 @@
       <w:tblPr>
         <w:tblStyle w:val="TableGrid"/>
         <w:tblW w:w="10065" w:type="dxa"/>
-        <w:tblInd w:w="-5" w:type="dxa"/>
+        <w:tblBorders>
+          <w:top w:val="none" w:sz="0" w:space="0" w:color="auto"/>
+          <w:left w:val="none" w:sz="0" w:space="0" w:color="auto"/>
+          <w:bottom w:val="none" w:sz="0" w:space="0" w:color="auto"/>
+          <w:right w:val="none" w:sz="0" w:space="0" w:color="auto"/>
+          <w:insideH w:val="none" w:sz="0" w:space="0" w:color="auto"/>
+          <w:insideV w:val="none" w:sz="0" w:space="0" w:color="auto"/>
+        </w:tblBorders>
         <w:tblLayout w:type="fixed"/>
         <w:tblLook w:val="04A0" w:firstRow="1" w:lastRow="0" w:firstColumn="1" w:lastColumn="0" w:noHBand="0" w:noVBand="1"/>
       </w:tblPr>
@@ -10291,33 +9259,24 @@
         <w:tc>
           <w:tcPr>
             <w:tcW w:w="3544" w:type="dxa"/>
-            <w:tcBorders>
-              <w:top w:val="nil"/>
-              <w:left w:val="nil"/>
-              <w:bottom w:val="nil"/>
-              <w:right w:val="nil"/>
-            </w:tcBorders>
             <w:hideMark/>
           </w:tcPr>
           <w:p>
             <w:pPr>
-              <w:pStyle w:val="NormalWeb"/>
-              <w:spacing w:before="40" w:beforeAutospacing="0" w:after="40" w:afterAutospacing="0"/>
-              <w:rPr>
-                <w:rFonts w:ascii="GDSTransportWebsite" w:hAnsi="GDSTransportWebsite"/>
-                <w:b/>
-                <w:bCs/>
-                <w:color w:val="0A0A0A"/>
-                <w:shd w:val="clear" w:color="auto" w:fill="FFFFFF"/>
-              </w:rPr>
-            </w:pPr>
-            <w:r>
-              <w:rPr>
-                <w:rFonts w:ascii="GDSTransportWebsite" w:hAnsi="GDSTransportWebsite"/>
-                <w:b/>
-                <w:bCs/>
-                <w:color w:val="0A0A0A"/>
-                <w:shd w:val="clear" w:color="auto" w:fill="FFFFFF"/>
+              <w:spacing w:before="40" w:after="40"/>
+              <w:rPr>
+                <w:rFonts w:ascii="GDSTransportWebsite" w:hAnsi="GDSTransportWebsite"/>
+                <w:b/>
+                <w:bCs/>
+                <w:color w:val="0A0A0A"/>
+              </w:rPr>
+            </w:pPr>
+            <w:r>
+              <w:rPr>
+                <w:rFonts w:ascii="GDSTransportWebsite" w:hAnsi="GDSTransportWebsite"/>
+                <w:b/>
+                <w:bCs/>
+                <w:color w:val="0A0A0A"/>
               </w:rPr>
               <w:t>P</w:t>
             </w:r>
@@ -10337,7 +9296,6 @@
                 <w:b/>
                 <w:bCs/>
                 <w:color w:val="0A0A0A"/>
-                <w:shd w:val="clear" w:color="auto" w:fill="FFFFFF"/>
               </w:rPr>
               <w:t>court</w:t>
             </w:r>
@@ -10346,12 +9304,6 @@
         <w:tc>
           <w:tcPr>
             <w:tcW w:w="6521" w:type="dxa"/>
-            <w:tcBorders>
-              <w:top w:val="nil"/>
-              <w:left w:val="nil"/>
-              <w:bottom w:val="nil"/>
-              <w:right w:val="nil"/>
-            </w:tcBorders>
             <w:hideMark/>
           </w:tcPr>
           <w:p>
@@ -10425,32 +9377,23 @@
         <w:tc>
           <w:tcPr>
             <w:tcW w:w="3544" w:type="dxa"/>
-            <w:tcBorders>
-              <w:top w:val="nil"/>
-              <w:left w:val="nil"/>
-              <w:bottom w:val="nil"/>
-              <w:right w:val="nil"/>
-            </w:tcBorders>
           </w:tcPr>
           <w:p>
             <w:pPr>
-              <w:pStyle w:val="NormalWeb"/>
-              <w:spacing w:before="40" w:beforeAutospacing="0" w:after="40" w:afterAutospacing="0"/>
-              <w:rPr>
-                <w:rFonts w:ascii="GDSTransportWebsite" w:hAnsi="GDSTransportWebsite"/>
-                <w:b/>
-                <w:bCs/>
-                <w:color w:val="0A0A0A"/>
-                <w:shd w:val="clear" w:color="auto" w:fill="FFFFFF"/>
-              </w:rPr>
-            </w:pPr>
-            <w:r>
-              <w:rPr>
-                <w:rFonts w:ascii="GDSTransportWebsite" w:hAnsi="GDSTransportWebsite"/>
-                <w:b/>
-                <w:bCs/>
-                <w:color w:val="0A0A0A"/>
-                <w:shd w:val="clear" w:color="auto" w:fill="FFFFFF"/>
+              <w:spacing w:before="40" w:after="40"/>
+              <w:rPr>
+                <w:rFonts w:ascii="GDSTransportWebsite" w:hAnsi="GDSTransportWebsite"/>
+                <w:b/>
+                <w:bCs/>
+                <w:color w:val="0A0A0A"/>
+              </w:rPr>
+            </w:pPr>
+            <w:r>
+              <w:rPr>
+                <w:rFonts w:ascii="GDSTransportWebsite" w:hAnsi="GDSTransportWebsite"/>
+                <w:b/>
+                <w:bCs/>
+                <w:color w:val="0A0A0A"/>
               </w:rPr>
               <w:t>Reason</w:t>
             </w:r>
@@ -10459,12 +9402,6 @@
         <w:tc>
           <w:tcPr>
             <w:tcW w:w="6521" w:type="dxa"/>
-            <w:tcBorders>
-              <w:top w:val="nil"/>
-              <w:left w:val="nil"/>
-              <w:bottom w:val="nil"/>
-              <w:right w:val="nil"/>
-            </w:tcBorders>
           </w:tcPr>
           <w:p>
             <w:pPr>
@@ -10502,14 +9439,7 @@
                 <w:rFonts w:ascii="GDSTransportWebsite" w:hAnsi="GDSTransportWebsite"/>
                 <w:color w:val="0A0A0A"/>
               </w:rPr>
-              <w:t xml:space="preserve"> </w:t>
-            </w:r>
-            <w:r>
-              <w:rPr>
-                <w:rFonts w:ascii="GDSTransportWebsite" w:hAnsi="GDSTransportWebsite"/>
-                <w:color w:val="0A0A0A"/>
-              </w:rPr>
-              <w:t>&gt;&gt;</w:t>
+              <w:t xml:space="preserve"> &gt;&gt;</w:t>
             </w:r>
           </w:p>
           <w:p>
@@ -10524,6 +9454,15 @@
         </w:tc>
       </w:tr>
     </w:tbl>
+    <w:p>
+      <w:pPr>
+        <w:spacing w:before="120" w:after="120"/>
+        <w:rPr>
+          <w:rFonts w:ascii="GDSTransportWebsite" w:hAnsi="GDSTransportWebsite"/>
+          <w:color w:val="0A0A0A"/>
+        </w:rPr>
+      </w:pPr>
+    </w:p>
     <w:p>
       <w:pPr>
         <w:pBdr>
@@ -10590,6 +9529,7 @@
                 <w:color w:val="0A0A0A"/>
                 <w:shd w:val="clear" w:color="auto" w:fill="FFFFFF"/>
               </w:rPr>
+              <w:lastRenderedPageBreak/>
               <w:t xml:space="preserve">See Draft-directions.pdf available from </w:t>
             </w:r>
             <w:proofErr w:type="spellStart"/>
@@ -10677,7 +9617,6 @@
                 <w:shd w:val="clear" w:color="auto" w:fill="FFFFFF"/>
               </w:rPr>
             </w:pPr>
-            <w:bookmarkStart w:id="0" w:name="_Hlk113515643"/>
             <w:r>
               <w:rPr>
                 <w:rFonts w:ascii="GDSTransportWebsite" w:hAnsi="GDSTransportWebsite"/>
@@ -10720,7 +9659,6 @@
                 <w:rFonts w:ascii="GDSTransportWebsite" w:hAnsi="GDSTransportWebsite"/>
                 <w:color w:val="0A0A0A"/>
               </w:rPr>
-              <w:lastRenderedPageBreak/>
               <w:t>&lt;&lt;</w:t>
             </w:r>
             <w:proofErr w:type="spellStart"/>
@@ -11032,7 +9970,15 @@
                 <w:color w:val="0A0A0A"/>
                 <w:shd w:val="clear" w:color="auto" w:fill="FFFFFF"/>
               </w:rPr>
-              <w:t>&lt;&lt;s</w:t>
+              <w:t>&lt;&lt;</w:t>
+            </w:r>
+            <w:r>
+              <w:rPr>
+                <w:rFonts w:ascii="GDSTransportWebsite" w:hAnsi="GDSTransportWebsite"/>
+                <w:color w:val="0A0A0A"/>
+                <w:shd w:val="clear" w:color="auto" w:fill="FFFFFF"/>
+              </w:rPr>
+              <w:t>s</w:t>
             </w:r>
             <w:r>
               <w:rPr>
@@ -11082,20 +10028,20 @@
               </w:rPr>
               <w:t>&lt;&lt;es_&gt;&gt;</w:t>
             </w:r>
+          </w:p>
+          <w:p>
+            <w:pPr>
+              <w:spacing w:before="40" w:after="40"/>
+              <w:rPr>
+                <w:rFonts w:ascii="GDSTransportWebsite" w:hAnsi="GDSTransportWebsite"/>
+                <w:color w:val="0A0A0A"/>
+                <w:shd w:val="clear" w:color="auto" w:fill="FFFFFF"/>
+              </w:rPr>
+            </w:pPr>
           </w:p>
         </w:tc>
       </w:tr>
     </w:tbl>
-    <w:p>
-      <w:pPr>
-        <w:spacing w:before="120" w:after="120"/>
-        <w:rPr>
-          <w:rFonts w:ascii="GDSTransportWebsite" w:hAnsi="GDSTransportWebsite"/>
-          <w:color w:val="0A0A0A"/>
-          <w:shd w:val="clear" w:color="auto" w:fill="FFFFFF"/>
-        </w:rPr>
-      </w:pPr>
-    </w:p>
     <w:p>
       <w:pPr>
         <w:spacing w:before="120" w:after="120"/>
@@ -11110,16 +10056,15 @@
           <w:color w:val="0A0A0A"/>
           <w:shd w:val="clear" w:color="auto" w:fill="FFFFFF"/>
         </w:rPr>
-        <w:t xml:space="preserve">Your answers to the questions above will enable the court and the judge, to consider </w:t>
+        <w:t>Your answers to the questions above will enable the court and the judge, to consider what steps, adjustments or support can be arranged</w:t>
       </w:r>
-      <w:bookmarkEnd w:id="0"/>
       <w:r>
         <w:rPr>
           <w:rFonts w:ascii="GDSTransportWebsite" w:hAnsi="GDSTransportWebsite"/>
           <w:color w:val="0A0A0A"/>
           <w:shd w:val="clear" w:color="auto" w:fill="FFFFFF"/>
         </w:rPr>
-        <w:t>what steps, adjustments or support can be arranged.</w:t>
+        <w:t>.</w:t>
       </w:r>
       <w:r>
         <w:rPr>
@@ -11685,11 +10630,14 @@
           </w:tcPr>
           <w:p>
             <w:pPr>
-              <w:spacing w:before="40" w:after="40"/>
-              <w:rPr>
-                <w:rFonts w:ascii="Arial" w:hAnsi="Arial" w:cs="Arial"/>
-                <w:sz w:val="22"/>
-                <w:szCs w:val="22"/>
+              <w:pStyle w:val="NormalWeb"/>
+              <w:spacing w:before="40" w:beforeAutospacing="0" w:after="40" w:afterAutospacing="0"/>
+              <w:rPr>
+                <w:rFonts w:ascii="GDSTransportWebsite" w:hAnsi="GDSTransportWebsite"/>
+                <w:b/>
+                <w:bCs/>
+                <w:color w:val="0A0A0A"/>
+                <w:shd w:val="clear" w:color="auto" w:fill="FFFFFF"/>
               </w:rPr>
             </w:pPr>
             <w:r>
@@ -11757,15 +10705,16 @@
                 <w:shd w:val="clear" w:color="auto" w:fill="FFFFFF"/>
               </w:rPr>
             </w:pPr>
-            <w:bookmarkStart w:id="1" w:name="_Hlk107324563"/>
-            <w:r>
-              <w:rPr>
-                <w:rFonts w:ascii="GDSTransportWebsite" w:hAnsi="GDSTransportWebsite"/>
-                <w:b/>
-                <w:bCs/>
-                <w:color w:val="0A0A0A"/>
-                <w:shd w:val="clear" w:color="auto" w:fill="FFFFFF"/>
-              </w:rPr>
+            <w:bookmarkStart w:id="0" w:name="_Hlk107311773"/>
+            <w:r>
+              <w:rPr>
+                <w:rFonts w:ascii="GDSTransportWebsite" w:hAnsi="GDSTransportWebsite"/>
+                <w:b/>
+                <w:bCs/>
+                <w:color w:val="0A0A0A"/>
+                <w:shd w:val="clear" w:color="auto" w:fill="FFFFFF"/>
+              </w:rPr>
+              <w:lastRenderedPageBreak/>
               <w:t>Name</w:t>
             </w:r>
           </w:p>
@@ -11813,7 +10762,7 @@
           </w:p>
         </w:tc>
       </w:tr>
-      <w:bookmarkEnd w:id="1"/>
+      <w:bookmarkEnd w:id="0"/>
       <w:tr>
         <w:trPr>
           <w:trHeight w:val="155"/>
@@ -11904,9 +10853,12 @@
       </w:pPr>
     </w:p>
     <w:sectPr>
-      <w:footerReference w:type="even" r:id="rId13"/>
-      <w:footerReference w:type="default" r:id="rId14"/>
-      <w:footerReference w:type="first" r:id="rId15"/>
+      <w:headerReference w:type="even" r:id="rId13"/>
+      <w:headerReference w:type="default" r:id="rId14"/>
+      <w:footerReference w:type="even" r:id="rId15"/>
+      <w:footerReference w:type="default" r:id="rId16"/>
+      <w:headerReference w:type="first" r:id="rId17"/>
+      <w:footerReference w:type="first" r:id="rId18"/>
       <w:pgSz w:w="12240" w:h="15840"/>
       <w:pgMar w:top="1134" w:right="1134" w:bottom="1134" w:left="1134" w:header="720" w:footer="720" w:gutter="0"/>
       <w:cols w:space="720"/>
@@ -11947,7 +10899,7 @@
       <mc:AlternateContent>
         <mc:Choice Requires="wps">
           <w:drawing>
-            <wp:anchor distT="0" distB="0" distL="0" distR="0" simplePos="0" relativeHeight="251659264" behindDoc="0" locked="0" layoutInCell="1" allowOverlap="1" wp14:anchorId="3C64B0B2" wp14:editId="6A4C6899">
+            <wp:anchor distT="0" distB="0" distL="0" distR="0" simplePos="0" relativeHeight="251659264" behindDoc="0" locked="0" layoutInCell="1" allowOverlap="1" wp14:anchorId="08AE3BEC" wp14:editId="33F69517">
               <wp:simplePos x="635" y="635"/>
               <wp:positionH relativeFrom="leftMargin">
                 <wp:align>left</wp:align>
@@ -12022,7 +10974,7 @@
         </mc:Choice>
         <mc:Fallback>
           <w:pict>
-            <v:shapetype w14:anchorId="3C64B0B2" id="_x0000_t202" coordsize="21600,21600" o:spt="202" path="m,l,21600r21600,l21600,xe">
+            <v:shapetype w14:anchorId="08AE3BEC" id="_x0000_t202" coordsize="21600,21600" o:spt="202" path="m,l,21600r21600,l21600,xe">
               <v:stroke joinstyle="miter"/>
               <v:path gradientshapeok="t" o:connecttype="rect"/>
             </v:shapetype>
@@ -12279,7 +11231,7 @@
       <mc:AlternateContent>
         <mc:Choice Requires="wps">
           <w:drawing>
-            <wp:anchor distT="0" distB="0" distL="0" distR="0" simplePos="0" relativeHeight="251658240" behindDoc="0" locked="0" layoutInCell="1" allowOverlap="1" wp14:anchorId="3DFF11C6" wp14:editId="3854195A">
+            <wp:anchor distT="0" distB="0" distL="0" distR="0" simplePos="0" relativeHeight="251658240" behindDoc="0" locked="0" layoutInCell="1" allowOverlap="1" wp14:anchorId="7814FBEA" wp14:editId="4879FEE8">
               <wp:simplePos x="635" y="635"/>
               <wp:positionH relativeFrom="leftMargin">
                 <wp:align>left</wp:align>
@@ -12354,7 +11306,7 @@
         </mc:Choice>
         <mc:Fallback>
           <w:pict>
-            <v:shapetype w14:anchorId="3DFF11C6" id="_x0000_t202" coordsize="21600,21600" o:spt="202" path="m,l,21600r21600,l21600,xe">
+            <v:shapetype w14:anchorId="7814FBEA" id="_x0000_t202" coordsize="21600,21600" o:spt="202" path="m,l,21600r21600,l21600,xe">
               <v:stroke joinstyle="miter"/>
               <v:path gradientshapeok="t" o:connecttype="rect"/>
             </v:shapetype>
@@ -12413,6 +11365,36 @@
 </w:footnotes>
 </file>
 
+<file path=word/header1.xml><?xml version="1.0" encoding="utf-8"?>
+<w:hdr xmlns:wpc="http://schemas.microsoft.com/office/word/2010/wordprocessingCanvas" xmlns:cx="http://schemas.microsoft.com/office/drawing/2014/chartex" xmlns:cx1="http://schemas.microsoft.com/office/drawing/2015/9/8/chartex" xmlns:cx2="http://schemas.microsoft.com/office/drawing/2015/10/21/chartex" xmlns:cx3="http://schemas.microsoft.com/office/drawing/2016/5/9/chartex" xmlns:cx4="http://schemas.microsoft.com/office/drawing/2016/5/10/chartex" xmlns:cx5="http://schemas.microsoft.com/office/drawing/2016/5/11/chartex" xmlns:cx6="http://schemas.microsoft.com/office/drawing/2016/5/12/chartex" xmlns:cx7="http://schemas.microsoft.com/office/drawing/2016/5/13/chartex" xmlns:cx8="http://schemas.microsoft.com/office/drawing/2016/5/14/chartex" xmlns:mc="http://schemas.openxmlformats.org/markup-compatibility/2006" xmlns:aink="http://schemas.microsoft.com/office/drawing/2016/ink" xmlns:am3d="http://schemas.microsoft.com/office/drawing/2017/model3d" xmlns:o="urn:schemas-microsoft-com:office:office" xmlns:oel="http://schemas.microsoft.com/office/2019/extlst" xmlns:r="http://schemas.openxmlformats.org/officeDocument/2006/relationships" xmlns:m="http://schemas.openxmlformats.org/officeDocument/2006/math" xmlns:v="urn:schemas-microsoft-com:vml" xmlns:wp14="http://schemas.microsoft.com/office/word/2010/wordprocessingDrawing" xmlns:wp="http://schemas.openxmlformats.org/drawingml/2006/wordprocessingDrawing" xmlns:w10="urn:schemas-microsoft-com:office:word" xmlns:w="http://schemas.openxmlformats.org/wordprocessingml/2006/main" xmlns:w14="http://schemas.microsoft.com/office/word/2010/wordml" xmlns:w15="http://schemas.microsoft.com/office/word/2012/wordml" xmlns:w16cex="http://schemas.microsoft.com/office/word/2018/wordml/cex" xmlns:w16cid="http://schemas.microsoft.com/office/word/2016/wordml/cid" xmlns:w16="http://schemas.microsoft.com/office/word/2018/wordml" xmlns:w16sdtdh="http://schemas.microsoft.com/office/word/2020/wordml/sdtdatahash" xmlns:w16se="http://schemas.microsoft.com/office/word/2015/wordml/symex" xmlns:wpg="http://schemas.microsoft.com/office/word/2010/wordprocessingGroup" xmlns:wpi="http://schemas.microsoft.com/office/word/2010/wordprocessingInk" xmlns:wne="http://schemas.microsoft.com/office/word/2006/wordml" xmlns:wps="http://schemas.microsoft.com/office/word/2010/wordprocessingShape" mc:Ignorable="w14 w15 w16se w16cid w16 w16cex w16sdtdh wp14">
+  <w:p>
+    <w:pPr>
+      <w:pStyle w:val="Header"/>
+    </w:pPr>
+  </w:p>
+</w:hdr>
+</file>
+
+<file path=word/header2.xml><?xml version="1.0" encoding="utf-8"?>
+<w:hdr xmlns:wpc="http://schemas.microsoft.com/office/word/2010/wordprocessingCanvas" xmlns:cx="http://schemas.microsoft.com/office/drawing/2014/chartex" xmlns:cx1="http://schemas.microsoft.com/office/drawing/2015/9/8/chartex" xmlns:cx2="http://schemas.microsoft.com/office/drawing/2015/10/21/chartex" xmlns:cx3="http://schemas.microsoft.com/office/drawing/2016/5/9/chartex" xmlns:cx4="http://schemas.microsoft.com/office/drawing/2016/5/10/chartex" xmlns:cx5="http://schemas.microsoft.com/office/drawing/2016/5/11/chartex" xmlns:cx6="http://schemas.microsoft.com/office/drawing/2016/5/12/chartex" xmlns:cx7="http://schemas.microsoft.com/office/drawing/2016/5/13/chartex" xmlns:cx8="http://schemas.microsoft.com/office/drawing/2016/5/14/chartex" xmlns:mc="http://schemas.openxmlformats.org/markup-compatibility/2006" xmlns:aink="http://schemas.microsoft.com/office/drawing/2016/ink" xmlns:am3d="http://schemas.microsoft.com/office/drawing/2017/model3d" xmlns:o="urn:schemas-microsoft-com:office:office" xmlns:oel="http://schemas.microsoft.com/office/2019/extlst" xmlns:r="http://schemas.openxmlformats.org/officeDocument/2006/relationships" xmlns:m="http://schemas.openxmlformats.org/officeDocument/2006/math" xmlns:v="urn:schemas-microsoft-com:vml" xmlns:wp14="http://schemas.microsoft.com/office/word/2010/wordprocessingDrawing" xmlns:wp="http://schemas.openxmlformats.org/drawingml/2006/wordprocessingDrawing" xmlns:w10="urn:schemas-microsoft-com:office:word" xmlns:w="http://schemas.openxmlformats.org/wordprocessingml/2006/main" xmlns:w14="http://schemas.microsoft.com/office/word/2010/wordml" xmlns:w15="http://schemas.microsoft.com/office/word/2012/wordml" xmlns:w16cex="http://schemas.microsoft.com/office/word/2018/wordml/cex" xmlns:w16cid="http://schemas.microsoft.com/office/word/2016/wordml/cid" xmlns:w16="http://schemas.microsoft.com/office/word/2018/wordml" xmlns:w16sdtdh="http://schemas.microsoft.com/office/word/2020/wordml/sdtdatahash" xmlns:w16se="http://schemas.microsoft.com/office/word/2015/wordml/symex" xmlns:wpg="http://schemas.microsoft.com/office/word/2010/wordprocessingGroup" xmlns:wpi="http://schemas.microsoft.com/office/word/2010/wordprocessingInk" xmlns:wne="http://schemas.microsoft.com/office/word/2006/wordml" xmlns:wps="http://schemas.microsoft.com/office/word/2010/wordprocessingShape" mc:Ignorable="w14 w15 w16se w16cid w16 w16cex w16sdtdh wp14">
+  <w:p>
+    <w:pPr>
+      <w:pStyle w:val="Header"/>
+    </w:pPr>
+  </w:p>
+</w:hdr>
+</file>
+
+<file path=word/header3.xml><?xml version="1.0" encoding="utf-8"?>
+<w:hdr xmlns:wpc="http://schemas.microsoft.com/office/word/2010/wordprocessingCanvas" xmlns:cx="http://schemas.microsoft.com/office/drawing/2014/chartex" xmlns:cx1="http://schemas.microsoft.com/office/drawing/2015/9/8/chartex" xmlns:cx2="http://schemas.microsoft.com/office/drawing/2015/10/21/chartex" xmlns:cx3="http://schemas.microsoft.com/office/drawing/2016/5/9/chartex" xmlns:cx4="http://schemas.microsoft.com/office/drawing/2016/5/10/chartex" xmlns:cx5="http://schemas.microsoft.com/office/drawing/2016/5/11/chartex" xmlns:cx6="http://schemas.microsoft.com/office/drawing/2016/5/12/chartex" xmlns:cx7="http://schemas.microsoft.com/office/drawing/2016/5/13/chartex" xmlns:cx8="http://schemas.microsoft.com/office/drawing/2016/5/14/chartex" xmlns:mc="http://schemas.openxmlformats.org/markup-compatibility/2006" xmlns:aink="http://schemas.microsoft.com/office/drawing/2016/ink" xmlns:am3d="http://schemas.microsoft.com/office/drawing/2017/model3d" xmlns:o="urn:schemas-microsoft-com:office:office" xmlns:oel="http://schemas.microsoft.com/office/2019/extlst" xmlns:r="http://schemas.openxmlformats.org/officeDocument/2006/relationships" xmlns:m="http://schemas.openxmlformats.org/officeDocument/2006/math" xmlns:v="urn:schemas-microsoft-com:vml" xmlns:wp14="http://schemas.microsoft.com/office/word/2010/wordprocessingDrawing" xmlns:wp="http://schemas.openxmlformats.org/drawingml/2006/wordprocessingDrawing" xmlns:w10="urn:schemas-microsoft-com:office:word" xmlns:w="http://schemas.openxmlformats.org/wordprocessingml/2006/main" xmlns:w14="http://schemas.microsoft.com/office/word/2010/wordml" xmlns:w15="http://schemas.microsoft.com/office/word/2012/wordml" xmlns:w16cex="http://schemas.microsoft.com/office/word/2018/wordml/cex" xmlns:w16cid="http://schemas.microsoft.com/office/word/2016/wordml/cid" xmlns:w16="http://schemas.microsoft.com/office/word/2018/wordml" xmlns:w16sdtdh="http://schemas.microsoft.com/office/word/2020/wordml/sdtdatahash" xmlns:w16se="http://schemas.microsoft.com/office/word/2015/wordml/symex" xmlns:wpg="http://schemas.microsoft.com/office/word/2010/wordprocessingGroup" xmlns:wpi="http://schemas.microsoft.com/office/word/2010/wordprocessingInk" xmlns:wne="http://schemas.microsoft.com/office/word/2006/wordml" xmlns:wps="http://schemas.microsoft.com/office/word/2010/wordprocessingShape" mc:Ignorable="w14 w15 w16se w16cid w16 w16cex w16sdtdh wp14">
+  <w:p>
+    <w:pPr>
+      <w:pStyle w:val="Header"/>
+    </w:pPr>
+  </w:p>
+</w:hdr>
+</file>
+
 <file path=word/numbering.xml><?xml version="1.0" encoding="utf-8"?>
 <w:numbering xmlns:wpc="http://schemas.microsoft.com/office/word/2010/wordprocessingCanvas" xmlns:cx="http://schemas.microsoft.com/office/drawing/2014/chartex" xmlns:cx1="http://schemas.microsoft.com/office/drawing/2015/9/8/chartex" xmlns:cx2="http://schemas.microsoft.com/office/drawing/2015/10/21/chartex" xmlns:cx3="http://schemas.microsoft.com/office/drawing/2016/5/9/chartex" xmlns:cx4="http://schemas.microsoft.com/office/drawing/2016/5/10/chartex" xmlns:cx5="http://schemas.microsoft.com/office/drawing/2016/5/11/chartex" xmlns:cx6="http://schemas.microsoft.com/office/drawing/2016/5/12/chartex" xmlns:cx7="http://schemas.microsoft.com/office/drawing/2016/5/13/chartex" xmlns:cx8="http://schemas.microsoft.com/office/drawing/2016/5/14/chartex" xmlns:mc="http://schemas.openxmlformats.org/markup-compatibility/2006" xmlns:aink="http://schemas.microsoft.com/office/drawing/2016/ink" xmlns:am3d="http://schemas.microsoft.com/office/drawing/2017/model3d" xmlns:o="urn:schemas-microsoft-com:office:office" xmlns:oel="http://schemas.microsoft.com/office/2019/extlst" xmlns:r="http://schemas.openxmlformats.org/officeDocument/2006/relationships" xmlns:m="http://schemas.openxmlformats.org/officeDocument/2006/math" xmlns:v="urn:schemas-microsoft-com:vml" xmlns:wp14="http://schemas.microsoft.com/office/word/2010/wordprocessingDrawing" xmlns:wp="http://schemas.openxmlformats.org/drawingml/2006/wordprocessingDrawing" xmlns:w10="urn:schemas-microsoft-com:office:word" xmlns:w="http://schemas.openxmlformats.org/wordprocessingml/2006/main" xmlns:w14="http://schemas.microsoft.com/office/word/2010/wordml" xmlns:w15="http://schemas.microsoft.com/office/word/2012/wordml" xmlns:w16cex="http://schemas.microsoft.com/office/word/2018/wordml/cex" xmlns:w16cid="http://schemas.microsoft.com/office/word/2016/wordml/cid" xmlns:w16="http://schemas.microsoft.com/office/word/2018/wordml" xmlns:w16sdtdh="http://schemas.microsoft.com/office/word/2020/wordml/sdtdatahash" xmlns:w16se="http://schemas.microsoft.com/office/word/2015/wordml/symex" xmlns:wpg="http://schemas.microsoft.com/office/word/2010/wordprocessingGroup" xmlns:wpi="http://schemas.microsoft.com/office/word/2010/wordprocessingInk" xmlns:wne="http://schemas.microsoft.com/office/word/2006/wordml" xmlns:wps="http://schemas.microsoft.com/office/word/2010/wordprocessingShape" mc:Ignorable="w14 w15 w16se w16cid w16 w16cex w16sdtdh wp14">
   <w:abstractNum w:abstractNumId="0" w15:restartNumberingAfterBreak="0">
@@ -15548,94 +14530,94 @@
       </w:rPr>
     </w:lvl>
   </w:abstractNum>
-  <w:num w:numId="1" w16cid:durableId="311982409">
+  <w:num w:numId="1" w16cid:durableId="1989750123">
     <w:abstractNumId w:val="0"/>
   </w:num>
-  <w:num w:numId="2" w16cid:durableId="189338399">
+  <w:num w:numId="2" w16cid:durableId="1771975191">
     <w:abstractNumId w:val="8"/>
   </w:num>
-  <w:num w:numId="3" w16cid:durableId="1822576391">
+  <w:num w:numId="3" w16cid:durableId="1274896134">
     <w:abstractNumId w:val="7"/>
   </w:num>
-  <w:num w:numId="4" w16cid:durableId="1111777392">
+  <w:num w:numId="4" w16cid:durableId="1155342913">
     <w:abstractNumId w:val="4"/>
   </w:num>
-  <w:num w:numId="5" w16cid:durableId="1777287564">
+  <w:num w:numId="5" w16cid:durableId="476070874">
     <w:abstractNumId w:val="9"/>
   </w:num>
-  <w:num w:numId="6" w16cid:durableId="1032461842">
+  <w:num w:numId="6" w16cid:durableId="1728380959">
     <w:abstractNumId w:val="10"/>
   </w:num>
-  <w:num w:numId="7" w16cid:durableId="1775705363">
+  <w:num w:numId="7" w16cid:durableId="1699116050">
     <w:abstractNumId w:val="16"/>
   </w:num>
-  <w:num w:numId="8" w16cid:durableId="526456086">
+  <w:num w:numId="8" w16cid:durableId="292367055">
     <w:abstractNumId w:val="22"/>
   </w:num>
-  <w:num w:numId="9" w16cid:durableId="1169296074">
+  <w:num w:numId="9" w16cid:durableId="1523592559">
     <w:abstractNumId w:val="5"/>
   </w:num>
-  <w:num w:numId="10" w16cid:durableId="1331133209">
+  <w:num w:numId="10" w16cid:durableId="129835251">
     <w:abstractNumId w:val="28"/>
   </w:num>
-  <w:num w:numId="11" w16cid:durableId="637495578">
+  <w:num w:numId="11" w16cid:durableId="1570261402">
     <w:abstractNumId w:val="11"/>
   </w:num>
-  <w:num w:numId="12" w16cid:durableId="1065686835">
+  <w:num w:numId="12" w16cid:durableId="350618066">
     <w:abstractNumId w:val="6"/>
   </w:num>
-  <w:num w:numId="13" w16cid:durableId="1187213791">
+  <w:num w:numId="13" w16cid:durableId="283343940">
     <w:abstractNumId w:val="13"/>
   </w:num>
-  <w:num w:numId="14" w16cid:durableId="1373575957">
+  <w:num w:numId="14" w16cid:durableId="1733850056">
     <w:abstractNumId w:val="17"/>
   </w:num>
-  <w:num w:numId="15" w16cid:durableId="2073844761">
+  <w:num w:numId="15" w16cid:durableId="1052655933">
     <w:abstractNumId w:val="23"/>
   </w:num>
-  <w:num w:numId="16" w16cid:durableId="2014608324">
+  <w:num w:numId="16" w16cid:durableId="1953394740">
     <w:abstractNumId w:val="19"/>
   </w:num>
-  <w:num w:numId="17" w16cid:durableId="427042898">
+  <w:num w:numId="17" w16cid:durableId="1194616860">
     <w:abstractNumId w:val="27"/>
   </w:num>
-  <w:num w:numId="18" w16cid:durableId="394201401">
+  <w:num w:numId="18" w16cid:durableId="604271650">
     <w:abstractNumId w:val="26"/>
   </w:num>
-  <w:num w:numId="19" w16cid:durableId="2086370447">
+  <w:num w:numId="19" w16cid:durableId="762801740">
     <w:abstractNumId w:val="1"/>
   </w:num>
-  <w:num w:numId="20" w16cid:durableId="644235686">
+  <w:num w:numId="20" w16cid:durableId="707490784">
     <w:abstractNumId w:val="25"/>
   </w:num>
-  <w:num w:numId="21" w16cid:durableId="1016036542">
+  <w:num w:numId="21" w16cid:durableId="610017167">
     <w:abstractNumId w:val="3"/>
   </w:num>
-  <w:num w:numId="22" w16cid:durableId="1995185135">
+  <w:num w:numId="22" w16cid:durableId="806555397">
     <w:abstractNumId w:val="15"/>
   </w:num>
-  <w:num w:numId="23" w16cid:durableId="649796658">
+  <w:num w:numId="23" w16cid:durableId="614211842">
     <w:abstractNumId w:val="2"/>
   </w:num>
-  <w:num w:numId="24" w16cid:durableId="736633573">
+  <w:num w:numId="24" w16cid:durableId="1118136997">
     <w:abstractNumId w:val="12"/>
   </w:num>
-  <w:num w:numId="25" w16cid:durableId="1259219938">
+  <w:num w:numId="25" w16cid:durableId="808673541">
     <w:abstractNumId w:val="29"/>
   </w:num>
-  <w:num w:numId="26" w16cid:durableId="771701050">
+  <w:num w:numId="26" w16cid:durableId="230118356">
     <w:abstractNumId w:val="20"/>
   </w:num>
-  <w:num w:numId="27" w16cid:durableId="1763717130">
+  <w:num w:numId="27" w16cid:durableId="1295406125">
     <w:abstractNumId w:val="14"/>
   </w:num>
-  <w:num w:numId="28" w16cid:durableId="1050691345">
+  <w:num w:numId="28" w16cid:durableId="1569612717">
     <w:abstractNumId w:val="21"/>
   </w:num>
-  <w:num w:numId="29" w16cid:durableId="176117791">
+  <w:num w:numId="29" w16cid:durableId="255023017">
     <w:abstractNumId w:val="24"/>
   </w:num>
-  <w:num w:numId="30" w16cid:durableId="1584992149">
+  <w:num w:numId="30" w16cid:durableId="1891111773">
     <w:abstractNumId w:val="18"/>
   </w:num>
 </w:numbering>
@@ -16794,12 +15776,8 @@
 </file>
 
 <file path=customXml/item1.xml><?xml version="1.0" encoding="utf-8"?>
-<b:Sources xmlns:b="http://schemas.openxmlformats.org/officeDocument/2006/bibliography" xmlns="http://schemas.openxmlformats.org/officeDocument/2006/bibliography" SelectedStyle="\APASixthEditionOfficeOnline.xsl" StyleName="APA" Version="6"/>
-</file>
-
-<file path=customXml/item2.xml><?xml version="1.0" encoding="utf-8"?>
-<ct:contentTypeSchema xmlns:ct="http://schemas.microsoft.com/office/2006/metadata/contentType" xmlns:ma="http://schemas.microsoft.com/office/2006/metadata/properties/metaAttributes" ct:_="" ma:_="" ma:contentTypeName="_CtTemplate" ma:contentTypeID="0x01010064A5FDCCFB03F540B94405305D7DE14F00A4F8B82F7CEF57469A8FE5CEAB7A0EE0" ma:contentTypeVersion="55" ma:contentTypeDescription="Part of Template Management with Site Columns representing custom attributes." ma:contentTypeScope="" ma:versionID="e48abcd8da7fe05ec90dabdfbb8c2749">
-  <xsd:schema xmlns:xsd="http://www.w3.org/2001/XMLSchema" xmlns:xs="http://www.w3.org/2001/XMLSchema" xmlns:p="http://schemas.microsoft.com/office/2006/metadata/properties" xmlns:ns2="f336f4fe-8719-4ea2-b5d6-29b3a580aeb4" xmlns:ns3="b57b892a-dd61-4bba-b372-a8d93da2c7e6" targetNamespace="http://schemas.microsoft.com/office/2006/metadata/properties" ma:root="true" ma:fieldsID="4c733adc908683170864ffc34cec60fa" ns2:_="" ns3:_="">
+<ct:contentTypeSchema xmlns:ct="http://schemas.microsoft.com/office/2006/metadata/contentType" xmlns:ma="http://schemas.microsoft.com/office/2006/metadata/properties/metaAttributes" ct:_="" ma:_="" ma:contentTypeName="_CtTemplate" ma:contentTypeID="0x01010064A5FDCCFB03F540B94405305D7DE14F00A4F8B82F7CEF57469A8FE5CEAB7A0EE0" ma:contentTypeVersion="54" ma:contentTypeDescription="Part of Template Management with Site Columns representing custom attributes." ma:contentTypeScope="" ma:versionID="c2ae9af6f2d07f5c87e529250672afb5">
+  <xsd:schema xmlns:xsd="http://www.w3.org/2001/XMLSchema" xmlns:xs="http://www.w3.org/2001/XMLSchema" xmlns:p="http://schemas.microsoft.com/office/2006/metadata/properties" xmlns:ns2="f336f4fe-8719-4ea2-b5d6-29b3a580aeb4" xmlns:ns3="b57b892a-dd61-4bba-b372-a8d93da2c7e6" targetNamespace="http://schemas.microsoft.com/office/2006/metadata/properties" ma:root="true" ma:fieldsID="5cc5ae0d05cbe82a12e0833457866b27" ns2:_="" ns3:_="">
     <xsd:import namespace="f336f4fe-8719-4ea2-b5d6-29b3a580aeb4"/>
     <xsd:import namespace="b57b892a-dd61-4bba-b372-a8d93da2c7e6"/>
     <xsd:element name="properties">
@@ -16829,7 +15807,6 @@
                 <xsd:element ref="ns3:MediaServiceOCR" minOccurs="0"/>
                 <xsd:element ref="ns3:MediaServiceGenerationTime" minOccurs="0"/>
                 <xsd:element ref="ns3:MediaServiceEventHashCode" minOccurs="0"/>
-                <xsd:element ref="ns3:MediaServiceObjectDetectorVersions" minOccurs="0"/>
               </xsd:all>
             </xsd:complexType>
           </xsd:element>
@@ -17014,11 +15991,6 @@
         <xsd:restriction base="dms:Text"/>
       </xsd:simpleType>
     </xsd:element>
-    <xsd:element name="MediaServiceObjectDetectorVersions" ma:index="29" nillable="true" ma:displayName="MediaServiceObjectDetectorVersions" ma:hidden="true" ma:indexed="true" ma:internalName="MediaServiceObjectDetectorVersions" ma:readOnly="true">
-      <xsd:simpleType>
-        <xsd:restriction base="dms:Text"/>
-      </xsd:simpleType>
-    </xsd:element>
   </xsd:schema>
   <xsd:schema xmlns="http://schemas.openxmlformats.org/package/2006/metadata/core-properties" xmlns:xsd="http://www.w3.org/2001/XMLSchema" xmlns:xsi="http://www.w3.org/2001/XMLSchema-instance" xmlns:dc="http://purl.org/dc/elements/1.1/" xmlns:dcterms="http://purl.org/dc/terms/" xmlns:odoc="http://schemas.microsoft.com/internal/obd" targetNamespace="http://schemas.openxmlformats.org/package/2006/metadata/core-properties" elementFormDefault="qualified" attributeFormDefault="unqualified" blockDefault="#all">
     <xsd:import namespace="http://purl.org/dc/elements/1.1/" schemaLocation="http://dublincore.org/schemas/xmls/qdc/2003/04/02/dc.xsd"/>
@@ -17119,25 +16091,13 @@
 </ct:contentTypeSchema>
 </file>
 
-<file path=customXml/item3.xml><?xml version="1.0" encoding="utf-8"?>
-<?mso-contentType ?>
-<FormTemplates xmlns="http://schemas.microsoft.com/sharepoint/v3/contenttype/forms">
-  <Display>DocumentLibraryForm</Display>
-  <Edit>DocumentLibraryForm</Edit>
-  <New>DocumentLibraryForm</New>
-</FormTemplates>
+<file path=customXml/item2.xml><?xml version="1.0" encoding="utf-8"?>
+<b:Sources xmlns:b="http://schemas.openxmlformats.org/officeDocument/2006/bibliography" xmlns="http://schemas.openxmlformats.org/officeDocument/2006/bibliography" SelectedStyle="\APASixthEditionOfficeOnline.xsl" StyleName="APA" Version="6"/>
 </file>
 
-<file path=customXml/item4.xml><?xml version="1.0" encoding="utf-8"?>
+<file path=customXml/item3.xml><?xml version="1.0" encoding="utf-8"?>
 <p:properties xmlns:p="http://schemas.microsoft.com/office/2006/metadata/properties" xmlns:xsi="http://www.w3.org/2001/XMLSchema-instance" xmlns:pc="http://schemas.microsoft.com/office/infopath/2007/PartnerControls">
   <documentManagement>
-    <SharedWithUsers xmlns="f336f4fe-8719-4ea2-b5d6-29b3a580aeb4">
-      <UserInfo>
-        <DisplayName>Robert Allright</DisplayName>
-        <AccountId>23</AccountId>
-        <AccountType/>
-      </UserInfo>
-    </SharedWithUsers>
     <Stage xmlns="f336f4fe-8719-4ea2-b5d6-29b3a580aeb4">Draft</Stage>
     <Next_x0020_Stage xmlns="f336f4fe-8719-4ea2-b5d6-29b3a580aeb4">N/A</Next_x0020_Stage>
     <Admin_x0020_Action xmlns="f336f4fe-8719-4ea2-b5d6-29b3a580aeb4" xsi:nil="true"/>
@@ -17147,33 +16107,56 @@
     <Template_x0020_Language xmlns="f336f4fe-8719-4ea2-b5d6-29b3a580aeb4">English - ENG</Template_x0020_Language>
     <Rename xmlns="f336f4fe-8719-4ea2-b5d6-29b3a580aeb4">true</Rename>
     <Tornado_x0020_Filename xmlns="f336f4fe-8719-4ea2-b5d6-29b3a580aeb4" xsi:nil="true"/>
-    <Approval_x0020_Request_x0020_Comment xmlns="f336f4fe-8719-4ea2-b5d6-29b3a580aeb4">repeat request</Approval_x0020_Request_x0020_Comment>
-    <Publication_x0020_Date xmlns="f336f4fe-8719-4ea2-b5d6-29b3a580aeb4">2022-01-24T00:00:00+00:00</Publication_x0020_Date>
+    <Approval_x0020_Request_x0020_Comment xmlns="f336f4fe-8719-4ea2-b5d6-29b3a580aeb4">Hi, please approve the template for HNL_DQ_RESPONSE_1V1("CV-UNS-HRN-ENG-01213.docx") as part of HNL release CIV-6824</Approval_x0020_Request_x0020_Comment>
+    <Publication_x0020_Date xmlns="f336f4fe-8719-4ea2-b5d6-29b3a580aeb4">2020-12-09T00:00:00+00:00</Publication_x0020_Date>
+    <SharedWithUsers xmlns="f336f4fe-8719-4ea2-b5d6-29b3a580aeb4">
+      <UserInfo>
+        <DisplayName>Robert Allright</DisplayName>
+        <AccountId>23</AccountId>
+        <AccountType/>
+      </UserInfo>
+    </SharedWithUsers>
   </documentManagement>
 </p:properties>
 </file>
 
+<file path=customXml/item4.xml><?xml version="1.0" encoding="utf-8"?>
+<?mso-contentType ?>
+<FormTemplates xmlns="http://schemas.microsoft.com/sharepoint/v3/contenttype/forms">
+  <Display>DocumentLibraryForm</Display>
+  <Edit>DocumentLibraryForm</Edit>
+  <New>DocumentLibraryForm</New>
+</FormTemplates>
+</file>
+
 <file path=customXml/itemProps1.xml><?xml version="1.0" encoding="utf-8"?>
-<ds:datastoreItem xmlns:ds="http://schemas.openxmlformats.org/officeDocument/2006/customXml" ds:itemID="{BD0DCDF7-C1B9-4C24-AAE6-E536CD053D93}">
+<ds:datastoreItem xmlns:ds="http://schemas.openxmlformats.org/officeDocument/2006/customXml" ds:itemID="{3C338C79-39B9-4702-806E-4239D3AE569C}">
+  <ds:schemaRefs>
+    <ds:schemaRef ds:uri="http://schemas.microsoft.com/office/2006/metadata/contentType"/>
+    <ds:schemaRef ds:uri="http://schemas.microsoft.com/office/2006/metadata/properties/metaAttributes"/>
+    <ds:schemaRef ds:uri="http://www.w3.org/2001/XMLSchema"/>
+    <ds:schemaRef ds:uri="http://schemas.microsoft.com/office/2006/metadata/properties"/>
+    <ds:schemaRef ds:uri="f336f4fe-8719-4ea2-b5d6-29b3a580aeb4"/>
+    <ds:schemaRef ds:uri="b57b892a-dd61-4bba-b372-a8d93da2c7e6"/>
+    <ds:schemaRef ds:uri="http://schemas.microsoft.com/office/2006/documentManagement/types"/>
+    <ds:schemaRef ds:uri="http://schemas.microsoft.com/office/infopath/2007/PartnerControls"/>
+    <ds:schemaRef ds:uri="http://schemas.openxmlformats.org/package/2006/metadata/core-properties"/>
+    <ds:schemaRef ds:uri="http://purl.org/dc/elements/1.1/"/>
+    <ds:schemaRef ds:uri="http://purl.org/dc/terms/"/>
+    <ds:schemaRef ds:uri="http://schemas.microsoft.com/internal/obd"/>
+  </ds:schemaRefs>
+</ds:datastoreItem>
+</file>
+
+<file path=customXml/itemProps2.xml><?xml version="1.0" encoding="utf-8"?>
+<ds:datastoreItem xmlns:ds="http://schemas.openxmlformats.org/officeDocument/2006/customXml" ds:itemID="{D9CC73D4-2572-D642-B334-03ABC33F70A6}">
   <ds:schemaRefs>
     <ds:schemaRef ds:uri="http://schemas.openxmlformats.org/officeDocument/2006/bibliography"/>
   </ds:schemaRefs>
 </ds:datastoreItem>
 </file>
 
-<file path=customXml/itemProps2.xml><?xml version="1.0" encoding="utf-8"?>
-<ds:datastoreItem xmlns:ds="http://schemas.openxmlformats.org/officeDocument/2006/customXml" ds:itemID="{3365EE79-60AB-484A-8EE3-F71BC07BD524}"/>
-</file>
-
 <file path=customXml/itemProps3.xml><?xml version="1.0" encoding="utf-8"?>
-<ds:datastoreItem xmlns:ds="http://schemas.openxmlformats.org/officeDocument/2006/customXml" ds:itemID="{B979ABCF-6006-4211-8C04-D08E1C55C8F9}">
-  <ds:schemaRefs>
-    <ds:schemaRef ds:uri="http://schemas.microsoft.com/sharepoint/v3/contenttype/forms"/>
-  </ds:schemaRefs>
-</ds:datastoreItem>
-</file>
-
-<file path=customXml/itemProps4.xml><?xml version="1.0" encoding="utf-8"?>
 <ds:datastoreItem xmlns:ds="http://schemas.openxmlformats.org/officeDocument/2006/customXml" ds:itemID="{167D3FB0-0D1A-4A81-8A96-EE2F37F3B125}">
   <ds:schemaRefs>
     <ds:schemaRef ds:uri="http://schemas.microsoft.com/office/2006/metadata/properties"/>
@@ -17183,6 +16166,14 @@
 </ds:datastoreItem>
 </file>
 
+<file path=customXml/itemProps4.xml><?xml version="1.0" encoding="utf-8"?>
+<ds:datastoreItem xmlns:ds="http://schemas.openxmlformats.org/officeDocument/2006/customXml" ds:itemID="{B979ABCF-6006-4211-8C04-D08E1C55C8F9}">
+  <ds:schemaRefs>
+    <ds:schemaRef ds:uri="http://schemas.microsoft.com/sharepoint/v3/contenttype/forms"/>
+  </ds:schemaRefs>
+</ds:datastoreItem>
+</file>
+
 <file path=docMetadata/LabelInfo.xml><?xml version="1.0" encoding="utf-8"?>
 <clbl:labelList xmlns:clbl="http://schemas.microsoft.com/office/2020/mipLabelMetadata">
   <clbl:label id="{95c71a0f-75e1-4c8f-90e2-641c9351dd98}" enabled="1" method="Standard" siteId="{3e0088dc-0629-4ae6-aa8c-813e7a296f50}" contentBits="2" removed="0"/>

</xml_diff>